<commit_message>
Cambios menores en ComplaintService y ApplicationService
</commit_message>
<xml_diff>
--- a/D05/Changelog.docx
+++ b/D05/Changelog.docx
@@ -2061,6 +2061,65 @@
       <w:pPr>
         <w:pStyle w:val="Ttulo4"/>
         <w:ind w:firstLine="708"/>
+        <w:rPr>
+          <w:lang w:val="en-US"/>
+        </w:rPr>
+      </w:pPr>
+      <w:proofErr w:type="spellStart"/>
+      <w:r>
+        <w:rPr>
+          <w:lang w:val="en-US"/>
+        </w:rPr>
+        <w:t>ApplicationRepository</w:t>
+      </w:r>
+      <w:proofErr w:type="spellEnd"/>
+    </w:p>
+    <w:p>
+      <w:pPr>
+        <w:pStyle w:val="Prrafodelista"/>
+        <w:numPr>
+          <w:ilvl w:val="1"/>
+          <w:numId w:val="4"/>
+        </w:numPr>
+        <w:rPr>
+          <w:lang w:val="en-US"/>
+        </w:rPr>
+      </w:pPr>
+      <w:proofErr w:type="spellStart"/>
+      <w:proofErr w:type="gramStart"/>
+      <w:r>
+        <w:rPr>
+          <w:lang w:val="en-US"/>
+        </w:rPr>
+        <w:t>ApplicationRepository</w:t>
+      </w:r>
+      <w:proofErr w:type="spellEnd"/>
+      <w:r>
+        <w:rPr>
+          <w:lang w:val="en-US"/>
+        </w:rPr>
+        <w:t>::</w:t>
+      </w:r>
+      <w:proofErr w:type="spellStart"/>
+      <w:proofErr w:type="gramEnd"/>
+      <w:r>
+        <w:rPr>
+          <w:lang w:val="en-US"/>
+        </w:rPr>
+        <w:t>findAcceptedApplication</w:t>
+      </w:r>
+      <w:proofErr w:type="spellEnd"/>
+      <w:r>
+        <w:rPr>
+          <w:lang w:val="en-US"/>
+        </w:rPr>
+        <w:t xml:space="preserve"> has been added.</w:t>
+      </w:r>
+    </w:p>
+    <w:p>
+      <w:pPr>
+        <w:pStyle w:val="Ttulo4"/>
+        <w:ind w:firstLine="708"/>
       </w:pPr>
       <w:proofErr w:type="spellStart"/>
       <w:r>
@@ -2239,6 +2298,7 @@
         </w:rPr>
       </w:pPr>
       <w:proofErr w:type="spellStart"/>
+      <w:proofErr w:type="gramStart"/>
       <w:r>
         <w:rPr>
           <w:lang w:val="en-US"/>
@@ -2253,6 +2313,7 @@
         <w:t>::</w:t>
       </w:r>
       <w:proofErr w:type="spellStart"/>
+      <w:proofErr w:type="gramEnd"/>
       <w:r>
         <w:rPr>
           <w:lang w:val="en-US"/>
@@ -2265,6 +2326,76 @@
           <w:lang w:val="en-US"/>
         </w:rPr>
         <w:t xml:space="preserve"> has been added.</w:t>
+      </w:r>
+    </w:p>
+    <w:p>
+      <w:pPr>
+        <w:pStyle w:val="Prrafodelista"/>
+        <w:numPr>
+          <w:ilvl w:val="1"/>
+          <w:numId w:val="4"/>
+        </w:numPr>
+        <w:rPr>
+          <w:lang w:val="en-US"/>
+        </w:rPr>
+      </w:pPr>
+      <w:proofErr w:type="spellStart"/>
+      <w:proofErr w:type="gramStart"/>
+      <w:r>
+        <w:rPr>
+          <w:lang w:val="en-US"/>
+        </w:rPr>
+        <w:t>ComplaintRepository</w:t>
+      </w:r>
+      <w:proofErr w:type="spellEnd"/>
+      <w:r>
+        <w:rPr>
+          <w:lang w:val="en-US"/>
+        </w:rPr>
+        <w:t>::</w:t>
+      </w:r>
+      <w:proofErr w:type="spellStart"/>
+      <w:proofErr w:type="gramEnd"/>
+      <w:r>
+        <w:rPr>
+          <w:lang w:val="en-US"/>
+        </w:rPr>
+        <w:t>findNotSelfAssigned</w:t>
+      </w:r>
+      <w:proofErr w:type="spellEnd"/>
+      <w:r>
+        <w:rPr>
+          <w:lang w:val="en-US"/>
+        </w:rPr>
+        <w:t xml:space="preserve"> has been renamed to </w:t>
+      </w:r>
+      <w:proofErr w:type="spellStart"/>
+      <w:r>
+        <w:rPr>
+          <w:lang w:val="en-US"/>
+        </w:rPr>
+        <w:t>ComplaintRepository</w:t>
+      </w:r>
+      <w:proofErr w:type="spellEnd"/>
+      <w:r>
+        <w:rPr>
+          <w:lang w:val="en-US"/>
+        </w:rPr>
+        <w:t>::</w:t>
+      </w:r>
+      <w:proofErr w:type="spellStart"/>
+      <w:r>
+        <w:rPr>
+          <w:lang w:val="en-US"/>
+        </w:rPr>
+        <w:t>findNotAssigned</w:t>
+      </w:r>
+      <w:proofErr w:type="spellEnd"/>
+      <w:r>
+        <w:rPr>
+          <w:lang w:val="en-US"/>
+        </w:rPr>
+        <w:t>.</w:t>
       </w:r>
     </w:p>
     <w:p>
@@ -2836,6 +2967,7 @@
       </w:pPr>
       <w:proofErr w:type="spellStart"/>
       <w:r>
+        <w:lastRenderedPageBreak/>
         <w:t>SectionRepository</w:t>
       </w:r>
       <w:proofErr w:type="spellEnd"/>
@@ -2977,7 +3109,6 @@
         <w:rPr>
           <w:lang w:val="en-US"/>
         </w:rPr>
-        <w:lastRenderedPageBreak/>
         <w:t>Changes in Services:</w:t>
       </w:r>
     </w:p>
@@ -3601,6 +3732,713 @@
         </w:rPr>
         <w:t>(actor);</w:t>
       </w:r>
+    </w:p>
+    <w:p>
+      <w:pPr>
+        <w:pStyle w:val="Ttulo4"/>
+        <w:ind w:firstLine="708"/>
+      </w:pPr>
+      <w:proofErr w:type="spellStart"/>
+      <w:r>
+        <w:t>AdministratorService</w:t>
+      </w:r>
+      <w:proofErr w:type="spellEnd"/>
+    </w:p>
+    <w:p>
+      <w:pPr>
+        <w:pStyle w:val="Prrafodelista"/>
+        <w:numPr>
+          <w:ilvl w:val="1"/>
+          <w:numId w:val="4"/>
+        </w:numPr>
+        <w:rPr>
+          <w:lang w:val="en-US"/>
+        </w:rPr>
+      </w:pPr>
+      <w:proofErr w:type="spellStart"/>
+      <w:r>
+        <w:rPr>
+          <w:lang w:val="en-US"/>
+        </w:rPr>
+        <w:t>Administrator</w:t>
+      </w:r>
+      <w:r>
+        <w:rPr>
+          <w:lang w:val="en-US"/>
+        </w:rPr>
+        <w:t>Service</w:t>
+      </w:r>
+      <w:proofErr w:type="spellEnd"/>
+      <w:r>
+        <w:rPr>
+          <w:lang w:val="en-US"/>
+        </w:rPr>
+        <w:t>::cr</w:t>
+      </w:r>
+      <w:r>
+        <w:rPr>
+          <w:lang w:val="en-US"/>
+        </w:rPr>
+        <w:t>e</w:t>
+      </w:r>
+      <w:r>
+        <w:rPr>
+          <w:lang w:val="en-US"/>
+        </w:rPr>
+        <w:t xml:space="preserve">ate and </w:t>
+      </w:r>
+      <w:proofErr w:type="spellStart"/>
+      <w:r>
+        <w:rPr>
+          <w:lang w:val="en-US"/>
+        </w:rPr>
+        <w:t>Administrator</w:t>
+      </w:r>
+      <w:r>
+        <w:rPr>
+          <w:lang w:val="en-US"/>
+        </w:rPr>
+        <w:t>Service</w:t>
+      </w:r>
+      <w:proofErr w:type="spellEnd"/>
+      <w:r>
+        <w:rPr>
+          <w:lang w:val="en-US"/>
+        </w:rPr>
+        <w:t>::s</w:t>
+      </w:r>
+      <w:r>
+        <w:rPr>
+          <w:lang w:val="en-US"/>
+        </w:rPr>
+        <w:t xml:space="preserve">ave have been simplified thanks to the refactoring in </w:t>
+      </w:r>
+      <w:proofErr w:type="spellStart"/>
+      <w:r>
+        <w:rPr>
+          <w:lang w:val="en-US"/>
+        </w:rPr>
+        <w:t>ActorService</w:t>
+      </w:r>
+      <w:proofErr w:type="spellEnd"/>
+      <w:r>
+        <w:rPr>
+          <w:lang w:val="en-US"/>
+        </w:rPr>
+        <w:t>.</w:t>
+      </w:r>
+    </w:p>
+    <w:p>
+      <w:pPr>
+        <w:pStyle w:val="Ttulo4"/>
+        <w:ind w:firstLine="708"/>
+      </w:pPr>
+      <w:proofErr w:type="spellStart"/>
+      <w:r>
+        <w:t>ApplicationService</w:t>
+      </w:r>
+      <w:proofErr w:type="spellEnd"/>
+    </w:p>
+    <w:p>
+      <w:pPr>
+        <w:pStyle w:val="Prrafodelista"/>
+        <w:numPr>
+          <w:ilvl w:val="1"/>
+          <w:numId w:val="4"/>
+        </w:numPr>
+        <w:rPr>
+          <w:lang w:val="en-GB"/>
+        </w:rPr>
+      </w:pPr>
+      <w:r>
+        <w:rPr>
+          <w:lang w:val="en-GB"/>
+        </w:rPr>
+        <w:t xml:space="preserve">The method </w:t>
+      </w:r>
+      <w:proofErr w:type="spellStart"/>
+      <w:r>
+        <w:rPr>
+          <w:lang w:val="en-GB"/>
+        </w:rPr>
+        <w:t>checkByPrincipal</w:t>
+      </w:r>
+      <w:proofErr w:type="spellEnd"/>
+      <w:r>
+        <w:rPr>
+          <w:lang w:val="en-GB"/>
+        </w:rPr>
+        <w:t xml:space="preserve">(application) has been created. It helps to refactoring. It´s invoked twice: </w:t>
+      </w:r>
+      <w:proofErr w:type="spellStart"/>
+      <w:r>
+        <w:rPr>
+          <w:lang w:val="en-GB"/>
+        </w:rPr>
+        <w:t>ApplicationService</w:t>
+      </w:r>
+      <w:proofErr w:type="spellEnd"/>
+      <w:r>
+        <w:rPr>
+          <w:lang w:val="en-GB"/>
+        </w:rPr>
+        <w:t xml:space="preserve">::save and </w:t>
+      </w:r>
+      <w:proofErr w:type="spellStart"/>
+      <w:r>
+        <w:rPr>
+          <w:lang w:val="en-GB"/>
+        </w:rPr>
+        <w:t>ApplicationService</w:t>
+      </w:r>
+      <w:proofErr w:type="spellEnd"/>
+      <w:r>
+        <w:rPr>
+          <w:lang w:val="en-GB"/>
+        </w:rPr>
+        <w:t>::delete.</w:t>
+      </w:r>
+    </w:p>
+    <w:p>
+      <w:pPr>
+        <w:pStyle w:val="Prrafodelista"/>
+        <w:numPr>
+          <w:ilvl w:val="1"/>
+          <w:numId w:val="4"/>
+        </w:numPr>
+        <w:rPr>
+          <w:lang w:val="en-GB"/>
+        </w:rPr>
+      </w:pPr>
+      <w:r>
+        <w:rPr>
+          <w:lang w:val="en-GB"/>
+        </w:rPr>
+        <w:t xml:space="preserve">The methods </w:t>
+      </w:r>
+      <w:proofErr w:type="spellStart"/>
+      <w:r>
+        <w:rPr>
+          <w:lang w:val="en-GB"/>
+        </w:rPr>
+        <w:t>removeApplicationToHandyWorker</w:t>
+      </w:r>
+      <w:proofErr w:type="spellEnd"/>
+      <w:r>
+        <w:rPr>
+          <w:lang w:val="en-GB"/>
+        </w:rPr>
+        <w:t xml:space="preserve">(application) and </w:t>
+      </w:r>
+      <w:proofErr w:type="spellStart"/>
+      <w:r>
+        <w:rPr>
+          <w:lang w:val="en-GB"/>
+        </w:rPr>
+        <w:t>removeApplicationToFixUpTask</w:t>
+      </w:r>
+      <w:proofErr w:type="spellEnd"/>
+      <w:r>
+        <w:rPr>
+          <w:lang w:val="en-GB"/>
+        </w:rPr>
+        <w:t>(application)</w:t>
+      </w:r>
+      <w:r>
+        <w:rPr>
+          <w:lang w:val="en-GB"/>
+        </w:rPr>
+        <w:t xml:space="preserve"> have been simplified. Th</w:t>
+      </w:r>
+      <w:r>
+        <w:rPr>
+          <w:lang w:val="en-GB"/>
+        </w:rPr>
+        <w:t>ose</w:t>
+      </w:r>
+      <w:r>
+        <w:rPr>
+          <w:lang w:val="en-GB"/>
+        </w:rPr>
+        <w:t xml:space="preserve"> methods contained unnecessary code.</w:t>
+      </w:r>
+    </w:p>
+    <w:p>
+      <w:pPr>
+        <w:pStyle w:val="Prrafodelista"/>
+        <w:numPr>
+          <w:ilvl w:val="1"/>
+          <w:numId w:val="4"/>
+        </w:numPr>
+        <w:rPr>
+          <w:lang w:val="en-GB"/>
+        </w:rPr>
+      </w:pPr>
+      <w:proofErr w:type="spellStart"/>
+      <w:proofErr w:type="gramStart"/>
+      <w:r>
+        <w:rPr>
+          <w:lang w:val="en-GB"/>
+        </w:rPr>
+        <w:t>ApplicationService</w:t>
+      </w:r>
+      <w:proofErr w:type="spellEnd"/>
+      <w:r>
+        <w:rPr>
+          <w:lang w:val="en-GB"/>
+        </w:rPr>
+        <w:t>::</w:t>
+      </w:r>
+      <w:proofErr w:type="spellStart"/>
+      <w:proofErr w:type="gramEnd"/>
+      <w:r>
+        <w:rPr>
+          <w:lang w:val="en-GB"/>
+        </w:rPr>
+        <w:t>findAcceptedApplication</w:t>
+      </w:r>
+      <w:proofErr w:type="spellEnd"/>
+      <w:r>
+        <w:rPr>
+          <w:lang w:val="en-GB"/>
+        </w:rPr>
+        <w:t xml:space="preserve"> has been added.</w:t>
+      </w:r>
+    </w:p>
+    <w:p>
+      <w:pPr>
+        <w:pStyle w:val="Ttulo4"/>
+        <w:ind w:firstLine="708"/>
+      </w:pPr>
+      <w:proofErr w:type="spellStart"/>
+      <w:r>
+        <w:t>boxService</w:t>
+      </w:r>
+      <w:proofErr w:type="spellEnd"/>
+    </w:p>
+    <w:p>
+      <w:pPr>
+        <w:pStyle w:val="Prrafodelista"/>
+        <w:numPr>
+          <w:ilvl w:val="1"/>
+          <w:numId w:val="4"/>
+        </w:numPr>
+        <w:rPr>
+          <w:lang w:val="en-GB"/>
+        </w:rPr>
+      </w:pPr>
+      <w:proofErr w:type="spellStart"/>
+      <w:proofErr w:type="gramStart"/>
+      <w:r>
+        <w:rPr>
+          <w:lang w:val="en-GB"/>
+        </w:rPr>
+        <w:t>boxService</w:t>
+      </w:r>
+      <w:proofErr w:type="spellEnd"/>
+      <w:r>
+        <w:rPr>
+          <w:lang w:val="en-GB"/>
+        </w:rPr>
+        <w:t>::</w:t>
+      </w:r>
+      <w:proofErr w:type="gramEnd"/>
+      <w:r>
+        <w:rPr>
+          <w:lang w:val="en-GB"/>
+        </w:rPr>
+        <w:t>create has been refactoring so that method is more readable.</w:t>
+      </w:r>
+    </w:p>
+    <w:p>
+      <w:pPr>
+        <w:pStyle w:val="Prrafodelista"/>
+        <w:numPr>
+          <w:ilvl w:val="1"/>
+          <w:numId w:val="4"/>
+        </w:numPr>
+        <w:rPr>
+          <w:lang w:val="en-GB"/>
+        </w:rPr>
+      </w:pPr>
+      <w:r>
+        <w:rPr>
+          <w:lang w:val="en-GB"/>
+        </w:rPr>
+        <w:t xml:space="preserve">The method </w:t>
+      </w:r>
+      <w:proofErr w:type="spellStart"/>
+      <w:r>
+        <w:rPr>
+          <w:lang w:val="en-GB"/>
+        </w:rPr>
+        <w:t>checkByPrincipal</w:t>
+      </w:r>
+      <w:proofErr w:type="spellEnd"/>
+      <w:r>
+        <w:rPr>
+          <w:lang w:val="en-GB"/>
+        </w:rPr>
+        <w:t>(</w:t>
+      </w:r>
+      <w:r>
+        <w:rPr>
+          <w:lang w:val="en-GB"/>
+        </w:rPr>
+        <w:t>box</w:t>
+      </w:r>
+      <w:r>
+        <w:rPr>
+          <w:lang w:val="en-GB"/>
+        </w:rPr>
+        <w:t xml:space="preserve">) has been created. It helps to refactoring. It´s invoked twice: </w:t>
+      </w:r>
+      <w:proofErr w:type="spellStart"/>
+      <w:r>
+        <w:rPr>
+          <w:lang w:val="en-GB"/>
+        </w:rPr>
+        <w:t>box</w:t>
+      </w:r>
+      <w:r>
+        <w:rPr>
+          <w:lang w:val="en-GB"/>
+        </w:rPr>
+        <w:t>Service</w:t>
+      </w:r>
+      <w:proofErr w:type="spellEnd"/>
+      <w:r>
+        <w:rPr>
+          <w:lang w:val="en-GB"/>
+        </w:rPr>
+        <w:t xml:space="preserve">::save and </w:t>
+      </w:r>
+      <w:proofErr w:type="spellStart"/>
+      <w:r>
+        <w:rPr>
+          <w:lang w:val="en-GB"/>
+        </w:rPr>
+        <w:t>box</w:t>
+      </w:r>
+      <w:r>
+        <w:rPr>
+          <w:lang w:val="en-GB"/>
+        </w:rPr>
+        <w:t>Service</w:t>
+      </w:r>
+      <w:proofErr w:type="spellEnd"/>
+      <w:r>
+        <w:rPr>
+          <w:lang w:val="en-GB"/>
+        </w:rPr>
+        <w:t>::</w:t>
+      </w:r>
+      <w:r>
+        <w:rPr>
+          <w:lang w:val="en-GB"/>
+        </w:rPr>
+        <w:t>delete</w:t>
+      </w:r>
+      <w:r>
+        <w:rPr>
+          <w:lang w:val="en-GB"/>
+        </w:rPr>
+        <w:t>.</w:t>
+      </w:r>
+    </w:p>
+    <w:p>
+      <w:pPr>
+        <w:pStyle w:val="Prrafodelista"/>
+        <w:numPr>
+          <w:ilvl w:val="1"/>
+          <w:numId w:val="4"/>
+        </w:numPr>
+        <w:rPr>
+          <w:lang w:val="en-GB"/>
+        </w:rPr>
+      </w:pPr>
+      <w:r>
+        <w:rPr>
+          <w:lang w:val="en-GB"/>
+        </w:rPr>
+        <w:t xml:space="preserve">The private method has been created: </w:t>
+      </w:r>
+      <w:proofErr w:type="spellStart"/>
+      <w:proofErr w:type="gramStart"/>
+      <w:r>
+        <w:rPr>
+          <w:lang w:val="en-GB"/>
+        </w:rPr>
+        <w:t>this.checkName</w:t>
+      </w:r>
+      <w:proofErr w:type="spellEnd"/>
+      <w:proofErr w:type="gramEnd"/>
+      <w:r>
+        <w:rPr>
+          <w:lang w:val="en-GB"/>
+        </w:rPr>
+        <w:t>(box)</w:t>
+      </w:r>
+      <w:r>
+        <w:rPr>
+          <w:lang w:val="en-GB"/>
+        </w:rPr>
+        <w:t>. It check</w:t>
+      </w:r>
+      <w:r>
+        <w:rPr>
+          <w:lang w:val="en-GB"/>
+        </w:rPr>
+        <w:t>s</w:t>
+      </w:r>
+      <w:r>
+        <w:rPr>
+          <w:lang w:val="en-GB"/>
+        </w:rPr>
+        <w:t xml:space="preserve"> that not exists a custom box whose name is “in box”, “out box”, “trash box” and “spam box”. This method is invoked by </w:t>
+      </w:r>
+      <w:proofErr w:type="spellStart"/>
+      <w:r>
+        <w:rPr>
+          <w:lang w:val="en-GB"/>
+        </w:rPr>
+        <w:t>boxService</w:t>
+      </w:r>
+      <w:proofErr w:type="spellEnd"/>
+      <w:r>
+        <w:rPr>
+          <w:lang w:val="en-GB"/>
+        </w:rPr>
+        <w:t>::save.</w:t>
+      </w:r>
+    </w:p>
+    <w:p>
+      <w:pPr>
+        <w:pStyle w:val="Prrafodelista"/>
+        <w:numPr>
+          <w:ilvl w:val="1"/>
+          <w:numId w:val="4"/>
+        </w:numPr>
+        <w:rPr>
+          <w:lang w:val="en-GB"/>
+        </w:rPr>
+      </w:pPr>
+      <w:r>
+        <w:rPr>
+          <w:lang w:val="en-GB"/>
+        </w:rPr>
+        <w:t xml:space="preserve">The method </w:t>
+      </w:r>
+      <w:proofErr w:type="spellStart"/>
+      <w:r>
+        <w:rPr>
+          <w:lang w:val="en-GB"/>
+        </w:rPr>
+        <w:t>createDefaultBox</w:t>
+      </w:r>
+      <w:proofErr w:type="spellEnd"/>
+      <w:r>
+        <w:rPr>
+          <w:lang w:val="en-GB"/>
+        </w:rPr>
+        <w:t>(actor)</w:t>
+      </w:r>
+      <w:r>
+        <w:rPr>
+          <w:lang w:val="en-GB"/>
+        </w:rPr>
+        <w:t xml:space="preserve"> has been refactorized. Now, it’s more readable.</w:t>
+      </w:r>
+    </w:p>
+    <w:p>
+      <w:pPr>
+        <w:pStyle w:val="Prrafodelista"/>
+        <w:numPr>
+          <w:ilvl w:val="1"/>
+          <w:numId w:val="4"/>
+        </w:numPr>
+        <w:rPr>
+          <w:lang w:val="en-GB"/>
+        </w:rPr>
+      </w:pPr>
+      <w:r>
+        <w:rPr>
+          <w:lang w:val="en-GB"/>
+        </w:rPr>
+        <w:t xml:space="preserve">The method </w:t>
+      </w:r>
+      <w:proofErr w:type="spellStart"/>
+      <w:r>
+        <w:rPr>
+          <w:lang w:val="en-GB"/>
+        </w:rPr>
+        <w:t>createDefaultBox</w:t>
+      </w:r>
+      <w:proofErr w:type="spellEnd"/>
+      <w:r>
+        <w:rPr>
+          <w:lang w:val="en-GB"/>
+        </w:rPr>
+        <w:t>(actor)</w:t>
+      </w:r>
+      <w:r>
+        <w:rPr>
+          <w:lang w:val="en-GB"/>
+        </w:rPr>
+        <w:t xml:space="preserve"> is now a procedure.</w:t>
+      </w:r>
+    </w:p>
+    <w:p>
+      <w:pPr>
+        <w:pStyle w:val="Ttulo4"/>
+        <w:ind w:firstLine="708"/>
+      </w:pPr>
+      <w:proofErr w:type="spellStart"/>
+      <w:r>
+        <w:lastRenderedPageBreak/>
+        <w:t>ComplaintService</w:t>
+      </w:r>
+      <w:proofErr w:type="spellEnd"/>
+    </w:p>
+    <w:p>
+      <w:pPr>
+        <w:pStyle w:val="Prrafodelista"/>
+        <w:numPr>
+          <w:ilvl w:val="1"/>
+          <w:numId w:val="4"/>
+        </w:numPr>
+        <w:rPr>
+          <w:lang w:val="en-US"/>
+        </w:rPr>
+      </w:pPr>
+      <w:r>
+        <w:rPr>
+          <w:lang w:val="en-US"/>
+        </w:rPr>
+        <w:t>Public queries</w:t>
+      </w:r>
+      <w:r>
+        <w:rPr>
+          <w:lang w:val="en-US"/>
+        </w:rPr>
+        <w:t xml:space="preserve"> now return Page object instead of Collection object. This helps us to </w:t>
+      </w:r>
+      <w:r>
+        <w:rPr>
+          <w:lang w:val="en-US"/>
+        </w:rPr>
+        <w:t>retrieve the complaints in a more efficient way.</w:t>
+      </w:r>
+    </w:p>
+    <w:p>
+      <w:pPr>
+        <w:pStyle w:val="Prrafodelista"/>
+        <w:numPr>
+          <w:ilvl w:val="1"/>
+          <w:numId w:val="4"/>
+        </w:numPr>
+        <w:rPr>
+          <w:lang w:val="en-US"/>
+        </w:rPr>
+      </w:pPr>
+      <w:proofErr w:type="spellStart"/>
+      <w:proofErr w:type="gramStart"/>
+      <w:r>
+        <w:rPr>
+          <w:lang w:val="en-US"/>
+        </w:rPr>
+        <w:t>ComplaintService</w:t>
+      </w:r>
+      <w:proofErr w:type="spellEnd"/>
+      <w:r>
+        <w:rPr>
+          <w:lang w:val="en-US"/>
+        </w:rPr>
+        <w:t>::</w:t>
+      </w:r>
+      <w:proofErr w:type="spellStart"/>
+      <w:proofErr w:type="gramEnd"/>
+      <w:r>
+        <w:rPr>
+          <w:lang w:val="en-US"/>
+        </w:rPr>
+        <w:t>findAllTickers</w:t>
+      </w:r>
+      <w:proofErr w:type="spellEnd"/>
+      <w:r>
+        <w:rPr>
+          <w:lang w:val="en-US"/>
+        </w:rPr>
+        <w:t xml:space="preserve"> has been added.</w:t>
+      </w:r>
+    </w:p>
+    <w:p>
+      <w:pPr>
+        <w:pStyle w:val="Prrafodelista"/>
+        <w:numPr>
+          <w:ilvl w:val="1"/>
+          <w:numId w:val="4"/>
+        </w:numPr>
+        <w:rPr>
+          <w:lang w:val="en-US"/>
+        </w:rPr>
+      </w:pPr>
+      <w:proofErr w:type="spellStart"/>
+      <w:r>
+        <w:rPr>
+          <w:lang w:val="en-US"/>
+        </w:rPr>
+        <w:t>ComplaintService</w:t>
+      </w:r>
+      <w:proofErr w:type="spellEnd"/>
+      <w:r>
+        <w:rPr>
+          <w:lang w:val="en-US"/>
+        </w:rPr>
+        <w:t>::</w:t>
+      </w:r>
+      <w:proofErr w:type="spellStart"/>
+      <w:r>
+        <w:rPr>
+          <w:lang w:val="en-US"/>
+        </w:rPr>
+        <w:t>findNotSelfAssigned</w:t>
+      </w:r>
+      <w:proofErr w:type="spellEnd"/>
+      <w:r>
+        <w:rPr>
+          <w:lang w:val="en-US"/>
+        </w:rPr>
+        <w:t xml:space="preserve"> has been renamed to </w:t>
+      </w:r>
+      <w:proofErr w:type="spellStart"/>
+      <w:r>
+        <w:rPr>
+          <w:lang w:val="en-US"/>
+        </w:rPr>
+        <w:t>ComplaintService</w:t>
+      </w:r>
+      <w:proofErr w:type="spellEnd"/>
+      <w:r>
+        <w:rPr>
+          <w:lang w:val="en-US"/>
+        </w:rPr>
+        <w:t>::</w:t>
+      </w:r>
+      <w:proofErr w:type="spellStart"/>
+      <w:r>
+        <w:rPr>
+          <w:lang w:val="en-US"/>
+        </w:rPr>
+        <w:t>findNotAssigned</w:t>
+      </w:r>
+      <w:proofErr w:type="spellEnd"/>
+      <w:r>
+        <w:rPr>
+          <w:lang w:val="en-US"/>
+        </w:rPr>
+        <w:t>.</w:t>
+      </w:r>
       <w:bookmarkStart w:id="0" w:name="_GoBack"/>
       <w:bookmarkEnd w:id="0"/>
     </w:p>
@@ -3611,7 +4449,7 @@
       </w:pPr>
       <w:proofErr w:type="spellStart"/>
       <w:r>
-        <w:t>AdministratorService</w:t>
+        <w:t>CurriculumService</w:t>
       </w:r>
       <w:proofErr w:type="spellEnd"/>
     </w:p>
@@ -3623,81 +4461,179 @@
           <w:numId w:val="4"/>
         </w:numPr>
         <w:rPr>
-          <w:lang w:val="en-US"/>
-        </w:rPr>
-      </w:pPr>
-      <w:proofErr w:type="spellStart"/>
-      <w:r>
-        <w:rPr>
-          <w:lang w:val="en-US"/>
-        </w:rPr>
-        <w:t>Administrator</w:t>
-      </w:r>
-      <w:r>
-        <w:rPr>
-          <w:lang w:val="en-US"/>
-        </w:rPr>
-        <w:t>Service</w:t>
-      </w:r>
-      <w:proofErr w:type="spellEnd"/>
-      <w:r>
-        <w:rPr>
-          <w:lang w:val="en-US"/>
-        </w:rPr>
-        <w:t>::cr</w:t>
-      </w:r>
-      <w:r>
-        <w:rPr>
-          <w:lang w:val="en-US"/>
-        </w:rPr>
-        <w:t>e</w:t>
-      </w:r>
-      <w:r>
-        <w:rPr>
-          <w:lang w:val="en-US"/>
-        </w:rPr>
-        <w:t xml:space="preserve">ate and </w:t>
-      </w:r>
-      <w:proofErr w:type="spellStart"/>
-      <w:r>
-        <w:rPr>
-          <w:lang w:val="en-US"/>
-        </w:rPr>
-        <w:t>Administrator</w:t>
-      </w:r>
-      <w:r>
-        <w:rPr>
-          <w:lang w:val="en-US"/>
-        </w:rPr>
-        <w:t>Service</w:t>
-      </w:r>
-      <w:proofErr w:type="spellEnd"/>
-      <w:r>
-        <w:rPr>
-          <w:lang w:val="en-US"/>
-        </w:rPr>
-        <w:t>::s</w:t>
-      </w:r>
-      <w:r>
-        <w:rPr>
-          <w:lang w:val="en-US"/>
-        </w:rPr>
-        <w:t xml:space="preserve">ave have been simplified thanks to the refactoring in </w:t>
-      </w:r>
-      <w:proofErr w:type="spellStart"/>
-      <w:r>
-        <w:rPr>
-          <w:lang w:val="en-US"/>
-        </w:rPr>
-        <w:t>ActorService</w:t>
-      </w:r>
-      <w:proofErr w:type="spellEnd"/>
-      <w:r>
-        <w:rPr>
-          <w:lang w:val="en-US"/>
-        </w:rPr>
-        <w:t>.</w:t>
-      </w:r>
+          <w:lang w:val="en-GB"/>
+        </w:rPr>
+      </w:pPr>
+      <w:r>
+        <w:rPr>
+          <w:lang w:val="en-GB"/>
+        </w:rPr>
+        <w:t xml:space="preserve">Added the method </w:t>
+      </w:r>
+      <w:proofErr w:type="spellStart"/>
+      <w:proofErr w:type="gramStart"/>
+      <w:r>
+        <w:rPr>
+          <w:lang w:val="en-GB"/>
+        </w:rPr>
+        <w:t>findByPrincipal</w:t>
+      </w:r>
+      <w:proofErr w:type="spellEnd"/>
+      <w:r>
+        <w:rPr>
+          <w:lang w:val="en-GB"/>
+        </w:rPr>
+        <w:t>(</w:t>
+      </w:r>
+      <w:proofErr w:type="gramEnd"/>
+      <w:r>
+        <w:rPr>
+          <w:lang w:val="en-GB"/>
+        </w:rPr>
+        <w:t>)</w:t>
+      </w:r>
+      <w:r>
+        <w:rPr>
+          <w:lang w:val="en-GB"/>
+        </w:rPr>
+        <w:t>. This method returns the curriculum Principal’s. It helps to refactoring.</w:t>
+      </w:r>
+    </w:p>
+    <w:p>
+      <w:pPr>
+        <w:pStyle w:val="Prrafodelista"/>
+        <w:numPr>
+          <w:ilvl w:val="1"/>
+          <w:numId w:val="4"/>
+        </w:numPr>
+        <w:rPr>
+          <w:lang w:val="en-GB"/>
+        </w:rPr>
+      </w:pPr>
+      <w:r>
+        <w:rPr>
+          <w:lang w:val="en-GB"/>
+        </w:rPr>
+        <w:t xml:space="preserve">Added an assert in </w:t>
+      </w:r>
+      <w:proofErr w:type="spellStart"/>
+      <w:r>
+        <w:rPr>
+          <w:lang w:val="en-GB"/>
+        </w:rPr>
+        <w:t>findAll</w:t>
+      </w:r>
+      <w:proofErr w:type="spellEnd"/>
+      <w:r>
+        <w:rPr>
+          <w:lang w:val="en-GB"/>
+        </w:rPr>
+        <w:t xml:space="preserve"> method to check the curriculums returned could not be null.</w:t>
+      </w:r>
+    </w:p>
+    <w:p>
+      <w:pPr>
+        <w:pStyle w:val="Prrafodelista"/>
+        <w:numPr>
+          <w:ilvl w:val="1"/>
+          <w:numId w:val="4"/>
+        </w:numPr>
+        <w:rPr>
+          <w:lang w:val="en-GB"/>
+        </w:rPr>
+      </w:pPr>
+      <w:r>
+        <w:rPr>
+          <w:lang w:val="en-GB"/>
+        </w:rPr>
+        <w:t xml:space="preserve">Delete </w:t>
+      </w:r>
+      <w:proofErr w:type="spellStart"/>
+      <w:r>
+        <w:rPr>
+          <w:lang w:val="en-GB"/>
+        </w:rPr>
+        <w:t>existCurriculumByTicker</w:t>
+      </w:r>
+      <w:proofErr w:type="spellEnd"/>
+      <w:r>
+        <w:rPr>
+          <w:lang w:val="en-GB"/>
+        </w:rPr>
+        <w:t xml:space="preserve"> method because it’s not used nowhere.</w:t>
+      </w:r>
+    </w:p>
+    <w:p>
+      <w:pPr>
+        <w:pStyle w:val="Prrafodelista"/>
+        <w:numPr>
+          <w:ilvl w:val="1"/>
+          <w:numId w:val="4"/>
+        </w:numPr>
+        <w:rPr>
+          <w:lang w:val="en-GB"/>
+        </w:rPr>
+      </w:pPr>
+      <w:r>
+        <w:rPr>
+          <w:lang w:val="en-GB"/>
+        </w:rPr>
+        <w:t xml:space="preserve">Delete </w:t>
+      </w:r>
+      <w:proofErr w:type="spellStart"/>
+      <w:r>
+        <w:rPr>
+          <w:lang w:val="en-GB"/>
+        </w:rPr>
+        <w:t>findAllCurriculums</w:t>
+      </w:r>
+      <w:proofErr w:type="spellEnd"/>
+      <w:r>
+        <w:rPr>
+          <w:lang w:val="en-GB"/>
+        </w:rPr>
+        <w:t xml:space="preserve"> method because it’s not used nowhere.</w:t>
+      </w:r>
+    </w:p>
+    <w:p>
+      <w:pPr>
+        <w:pStyle w:val="Prrafodelista"/>
+        <w:numPr>
+          <w:ilvl w:val="1"/>
+          <w:numId w:val="4"/>
+        </w:numPr>
+        <w:rPr>
+          <w:lang w:val="en-GB"/>
+        </w:rPr>
+      </w:pPr>
+      <w:r>
+        <w:rPr>
+          <w:lang w:val="en-GB"/>
+        </w:rPr>
+        <w:t xml:space="preserve">Delete method </w:t>
+      </w:r>
+      <w:r>
+        <w:rPr>
+          <w:i/>
+          <w:lang w:val="en-GB"/>
+        </w:rPr>
+        <w:t>delete</w:t>
+      </w:r>
+      <w:r>
+        <w:rPr>
+          <w:lang w:val="en-GB"/>
+        </w:rPr>
+        <w:t xml:space="preserve"> because we can’t delete a curriculum.</w:t>
+      </w:r>
+    </w:p>
+    <w:p>
+      <w:pPr>
+        <w:pStyle w:val="Prrafodelista"/>
+        <w:ind w:left="1440"/>
+        <w:rPr>
+          <w:lang w:val="en-GB"/>
+        </w:rPr>
+      </w:pPr>
     </w:p>
     <w:p>
       <w:pPr>
@@ -3706,7 +4642,7 @@
       </w:pPr>
       <w:proofErr w:type="spellStart"/>
       <w:r>
-        <w:t>ApplicationService</w:t>
+        <w:t>CustomerService</w:t>
       </w:r>
       <w:proofErr w:type="spellEnd"/>
     </w:p>
@@ -3718,57 +4654,92 @@
           <w:numId w:val="4"/>
         </w:numPr>
         <w:rPr>
-          <w:lang w:val="en-GB"/>
-        </w:rPr>
-      </w:pPr>
-      <w:r>
-        <w:rPr>
-          <w:lang w:val="en-GB"/>
-        </w:rPr>
-        <w:t xml:space="preserve">The method </w:t>
-      </w:r>
-      <w:proofErr w:type="spellStart"/>
-      <w:r>
-        <w:rPr>
-          <w:lang w:val="en-GB"/>
-        </w:rPr>
-        <w:t>checkByPrincipal</w:t>
-      </w:r>
-      <w:proofErr w:type="spellEnd"/>
-      <w:r>
-        <w:rPr>
-          <w:lang w:val="en-GB"/>
-        </w:rPr>
-        <w:t xml:space="preserve">(application) has been created. It helps to refactoring. It´s invoked twice: </w:t>
-      </w:r>
-      <w:proofErr w:type="spellStart"/>
-      <w:r>
-        <w:rPr>
-          <w:lang w:val="en-GB"/>
-        </w:rPr>
-        <w:t>ApplicationService</w:t>
-      </w:r>
-      <w:proofErr w:type="spellEnd"/>
-      <w:r>
-        <w:rPr>
-          <w:lang w:val="en-GB"/>
-        </w:rPr>
-        <w:t xml:space="preserve">::save and </w:t>
-      </w:r>
-      <w:proofErr w:type="spellStart"/>
-      <w:r>
-        <w:rPr>
-          <w:lang w:val="en-GB"/>
-        </w:rPr>
-        <w:t>ApplicationService</w:t>
-      </w:r>
-      <w:proofErr w:type="spellEnd"/>
-      <w:r>
-        <w:rPr>
-          <w:lang w:val="en-GB"/>
-        </w:rPr>
-        <w:t>::delete.</w:t>
-      </w:r>
+          <w:lang w:val="en-US"/>
+        </w:rPr>
+      </w:pPr>
+      <w:proofErr w:type="spellStart"/>
+      <w:r>
+        <w:rPr>
+          <w:lang w:val="en-US"/>
+        </w:rPr>
+        <w:t>Customer</w:t>
+      </w:r>
+      <w:r>
+        <w:rPr>
+          <w:lang w:val="en-US"/>
+        </w:rPr>
+        <w:t>Service</w:t>
+      </w:r>
+      <w:proofErr w:type="spellEnd"/>
+      <w:r>
+        <w:rPr>
+          <w:lang w:val="en-US"/>
+        </w:rPr>
+        <w:t>::cr</w:t>
+      </w:r>
+      <w:r>
+        <w:rPr>
+          <w:lang w:val="en-US"/>
+        </w:rPr>
+        <w:t>e</w:t>
+      </w:r>
+      <w:r>
+        <w:rPr>
+          <w:lang w:val="en-US"/>
+        </w:rPr>
+        <w:t xml:space="preserve">ate and </w:t>
+      </w:r>
+      <w:proofErr w:type="spellStart"/>
+      <w:r>
+        <w:rPr>
+          <w:lang w:val="en-US"/>
+        </w:rPr>
+        <w:t>Customer</w:t>
+      </w:r>
+      <w:r>
+        <w:rPr>
+          <w:lang w:val="en-US"/>
+        </w:rPr>
+        <w:t>Service</w:t>
+      </w:r>
+      <w:proofErr w:type="spellEnd"/>
+      <w:r>
+        <w:rPr>
+          <w:lang w:val="en-US"/>
+        </w:rPr>
+        <w:t>::s</w:t>
+      </w:r>
+      <w:r>
+        <w:rPr>
+          <w:lang w:val="en-US"/>
+        </w:rPr>
+        <w:t xml:space="preserve">ave have been simplified thanks to the refactoring in </w:t>
+      </w:r>
+      <w:proofErr w:type="spellStart"/>
+      <w:r>
+        <w:rPr>
+          <w:lang w:val="en-US"/>
+        </w:rPr>
+        <w:t>ActorService</w:t>
+      </w:r>
+      <w:proofErr w:type="spellEnd"/>
+      <w:r>
+        <w:rPr>
+          <w:lang w:val="en-US"/>
+        </w:rPr>
+        <w:t>.</w:t>
+      </w:r>
+    </w:p>
+    <w:p>
+      <w:pPr>
+        <w:pStyle w:val="Ttulo4"/>
+        <w:ind w:firstLine="708"/>
+      </w:pPr>
+      <w:proofErr w:type="spellStart"/>
+      <w:r>
+        <w:t>EducationRecordService</w:t>
+      </w:r>
+      <w:proofErr w:type="spellEnd"/>
     </w:p>
     <w:p>
       <w:pPr>
@@ -3785,54 +4756,71 @@
         <w:rPr>
           <w:lang w:val="en-GB"/>
         </w:rPr>
-        <w:t xml:space="preserve">The methods </w:t>
-      </w:r>
-      <w:proofErr w:type="spellStart"/>
-      <w:r>
-        <w:rPr>
-          <w:lang w:val="en-GB"/>
-        </w:rPr>
-        <w:t>removeApplicationToHandyWorker</w:t>
-      </w:r>
-      <w:proofErr w:type="spellEnd"/>
-      <w:r>
-        <w:rPr>
-          <w:lang w:val="en-GB"/>
-        </w:rPr>
-        <w:t xml:space="preserve">(application) and </w:t>
-      </w:r>
-      <w:proofErr w:type="spellStart"/>
-      <w:r>
-        <w:rPr>
-          <w:lang w:val="en-GB"/>
-        </w:rPr>
-        <w:t>removeApplicationToFixUpTask</w:t>
-      </w:r>
-      <w:proofErr w:type="spellEnd"/>
-      <w:r>
-        <w:rPr>
-          <w:lang w:val="en-GB"/>
-        </w:rPr>
-        <w:t>(application)</w:t>
-      </w:r>
-      <w:r>
-        <w:rPr>
-          <w:lang w:val="en-GB"/>
-        </w:rPr>
-        <w:t xml:space="preserve"> have been simplified. Th</w:t>
-      </w:r>
-      <w:r>
-        <w:rPr>
-          <w:lang w:val="en-GB"/>
-        </w:rPr>
-        <w:t>ose</w:t>
-      </w:r>
-      <w:r>
-        <w:rPr>
-          <w:lang w:val="en-GB"/>
-        </w:rPr>
-        <w:t xml:space="preserve"> methods contained unnecessary code.</w:t>
-      </w:r>
+        <w:t xml:space="preserve">Added an assert in </w:t>
+      </w:r>
+      <w:proofErr w:type="spellStart"/>
+      <w:r>
+        <w:rPr>
+          <w:lang w:val="en-GB"/>
+        </w:rPr>
+        <w:t>findAll</w:t>
+      </w:r>
+      <w:proofErr w:type="spellEnd"/>
+      <w:r>
+        <w:rPr>
+          <w:lang w:val="en-GB"/>
+        </w:rPr>
+        <w:t xml:space="preserve"> method to check the education records returned could not be null.</w:t>
+      </w:r>
+    </w:p>
+    <w:p>
+      <w:pPr>
+        <w:pStyle w:val="Prrafodelista"/>
+        <w:numPr>
+          <w:ilvl w:val="1"/>
+          <w:numId w:val="4"/>
+        </w:numPr>
+        <w:rPr>
+          <w:lang w:val="en-GB"/>
+        </w:rPr>
+      </w:pPr>
+      <w:r>
+        <w:rPr>
+          <w:lang w:val="en-GB"/>
+        </w:rPr>
+        <w:t xml:space="preserve">In </w:t>
+      </w:r>
+      <w:proofErr w:type="spellStart"/>
+      <w:proofErr w:type="gramStart"/>
+      <w:r>
+        <w:rPr>
+          <w:lang w:val="en-GB"/>
+        </w:rPr>
+        <w:t>EducationRecord</w:t>
+      </w:r>
+      <w:proofErr w:type="spellEnd"/>
+      <w:r>
+        <w:rPr>
+          <w:lang w:val="en-GB"/>
+        </w:rPr>
+        <w:t>::</w:t>
+      </w:r>
+      <w:proofErr w:type="gramEnd"/>
+      <w:r>
+        <w:rPr>
+          <w:lang w:val="en-GB"/>
+        </w:rPr>
+        <w:t>save we take out the line that save the education record in the repository of the if because it’s repeated in if condition and else condition.</w:t>
+      </w:r>
+    </w:p>
+    <w:p>
+      <w:pPr>
+        <w:pStyle w:val="Prrafodelista"/>
+        <w:ind w:left="1440"/>
+        <w:rPr>
+          <w:lang w:val="en-GB"/>
+        </w:rPr>
+      </w:pPr>
     </w:p>
     <w:p>
       <w:pPr>
@@ -3841,7 +4829,7 @@
       </w:pPr>
       <w:proofErr w:type="spellStart"/>
       <w:r>
-        <w:t>boxService</w:t>
+        <w:t>EndorsementService</w:t>
       </w:r>
       <w:proofErr w:type="spellEnd"/>
     </w:p>
@@ -3856,13 +4844,18 @@
           <w:lang w:val="en-GB"/>
         </w:rPr>
       </w:pPr>
-      <w:proofErr w:type="spellStart"/>
-      <w:proofErr w:type="gramStart"/>
-      <w:r>
-        <w:rPr>
-          <w:lang w:val="en-GB"/>
-        </w:rPr>
-        <w:t>boxService</w:t>
+      <w:r>
+        <w:rPr>
+          <w:lang w:val="en-GB"/>
+        </w:rPr>
+        <w:t xml:space="preserve">Now, </w:t>
+      </w:r>
+      <w:proofErr w:type="spellStart"/>
+      <w:r>
+        <w:rPr>
+          <w:lang w:val="en-GB"/>
+        </w:rPr>
+        <w:t>EndorsementService</w:t>
       </w:r>
       <w:proofErr w:type="spellEnd"/>
       <w:r>
@@ -3871,13 +4864,37 @@
         </w:rPr>
         <w:t>::</w:t>
       </w:r>
-      <w:proofErr w:type="gramEnd"/>
-      <w:r>
-        <w:rPr>
-          <w:lang w:val="en-GB"/>
-        </w:rPr>
-        <w:t>create has been refactoring so that method is more readable.</w:t>
-      </w:r>
+      <w:proofErr w:type="spellStart"/>
+      <w:r>
+        <w:rPr>
+          <w:lang w:val="en-GB"/>
+        </w:rPr>
+        <w:t>playedRole</w:t>
+      </w:r>
+      <w:proofErr w:type="spellEnd"/>
+      <w:r>
+        <w:rPr>
+          <w:lang w:val="en-GB"/>
+        </w:rPr>
+        <w:t xml:space="preserve"> is a</w:t>
+      </w:r>
+      <w:r>
+        <w:rPr>
+          <w:lang w:val="en-GB"/>
+        </w:rPr>
+        <w:t xml:space="preserve"> private method by security reasons.</w:t>
+      </w:r>
+    </w:p>
+    <w:p>
+      <w:pPr>
+        <w:pStyle w:val="Ttulo4"/>
+        <w:ind w:firstLine="708"/>
+      </w:pPr>
+      <w:proofErr w:type="spellStart"/>
+      <w:r>
+        <w:t>EndorserRecordService</w:t>
+      </w:r>
+      <w:proofErr w:type="spellEnd"/>
     </w:p>
     <w:p>
       <w:pPr>
@@ -3894,85 +4911,21 @@
         <w:rPr>
           <w:lang w:val="en-GB"/>
         </w:rPr>
-        <w:t xml:space="preserve">The method </w:t>
-      </w:r>
-      <w:proofErr w:type="spellStart"/>
-      <w:r>
-        <w:rPr>
-          <w:lang w:val="en-GB"/>
-        </w:rPr>
-        <w:t>checkByPrincipal</w:t>
-      </w:r>
-      <w:proofErr w:type="spellEnd"/>
-      <w:r>
-        <w:rPr>
-          <w:lang w:val="en-GB"/>
-        </w:rPr>
-        <w:t>(</w:t>
-      </w:r>
-      <w:r>
-        <w:rPr>
-          <w:lang w:val="en-GB"/>
-        </w:rPr>
-        <w:t>box</w:t>
-      </w:r>
-      <w:r>
-        <w:rPr>
-          <w:lang w:val="en-GB"/>
-        </w:rPr>
-        <w:t xml:space="preserve">) has been created. It helps to refactoring. It´s invoked twice: </w:t>
-      </w:r>
-      <w:proofErr w:type="spellStart"/>
-      <w:r>
-        <w:rPr>
-          <w:lang w:val="en-GB"/>
-        </w:rPr>
-        <w:t>box</w:t>
-      </w:r>
-      <w:r>
-        <w:rPr>
-          <w:lang w:val="en-GB"/>
-        </w:rPr>
-        <w:t>Service</w:t>
-      </w:r>
-      <w:proofErr w:type="spellEnd"/>
-      <w:r>
-        <w:rPr>
-          <w:lang w:val="en-GB"/>
-        </w:rPr>
-        <w:t xml:space="preserve">::save and </w:t>
-      </w:r>
-      <w:proofErr w:type="spellStart"/>
-      <w:r>
-        <w:rPr>
-          <w:lang w:val="en-GB"/>
-        </w:rPr>
-        <w:t>box</w:t>
-      </w:r>
-      <w:r>
-        <w:rPr>
-          <w:lang w:val="en-GB"/>
-        </w:rPr>
-        <w:t>Service</w:t>
-      </w:r>
-      <w:proofErr w:type="spellEnd"/>
-      <w:r>
-        <w:rPr>
-          <w:lang w:val="en-GB"/>
-        </w:rPr>
-        <w:t>::</w:t>
-      </w:r>
-      <w:r>
-        <w:rPr>
-          <w:lang w:val="en-GB"/>
-        </w:rPr>
-        <w:t>delete</w:t>
-      </w:r>
-      <w:r>
-        <w:rPr>
-          <w:lang w:val="en-GB"/>
-        </w:rPr>
-        <w:t>.</w:t>
+        <w:t xml:space="preserve">Added an assert in </w:t>
+      </w:r>
+      <w:proofErr w:type="spellStart"/>
+      <w:r>
+        <w:rPr>
+          <w:lang w:val="en-GB"/>
+        </w:rPr>
+        <w:t>findAll</w:t>
+      </w:r>
+      <w:proofErr w:type="spellEnd"/>
+      <w:r>
+        <w:rPr>
+          <w:lang w:val="en-GB"/>
+        </w:rPr>
+        <w:t xml:space="preserve"> method to check the curriculums returned could not be null.</w:t>
       </w:r>
     </w:p>
     <w:p>
@@ -3990,7 +4943,7 @@
         <w:rPr>
           <w:lang w:val="en-GB"/>
         </w:rPr>
-        <w:t xml:space="preserve">The private method has been created: </w:t>
+        <w:t xml:space="preserve">In </w:t>
       </w:r>
       <w:proofErr w:type="spellStart"/>
       <w:proofErr w:type="gramStart"/>
@@ -3998,48 +4951,42 @@
         <w:rPr>
           <w:lang w:val="en-GB"/>
         </w:rPr>
-        <w:t>this.checkName</w:t>
-      </w:r>
-      <w:proofErr w:type="spellEnd"/>
+        <w:t>EndorserRecord</w:t>
+      </w:r>
+      <w:proofErr w:type="spellEnd"/>
+      <w:r>
+        <w:rPr>
+          <w:lang w:val="en-GB"/>
+        </w:rPr>
+        <w:t>::</w:t>
+      </w:r>
       <w:proofErr w:type="gramEnd"/>
       <w:r>
         <w:rPr>
           <w:lang w:val="en-GB"/>
         </w:rPr>
-        <w:t>(box)</w:t>
-      </w:r>
-      <w:r>
-        <w:rPr>
-          <w:lang w:val="en-GB"/>
-        </w:rPr>
-        <w:t>. It check</w:t>
-      </w:r>
-      <w:r>
-        <w:rPr>
-          <w:lang w:val="en-GB"/>
-        </w:rPr>
-        <w:t>s</w:t>
-      </w:r>
-      <w:r>
-        <w:rPr>
-          <w:lang w:val="en-GB"/>
-        </w:rPr>
-        <w:t xml:space="preserve"> that not exists a custom box whose name is “in box”, “out box”, “trash box” and “spam box”. This method is invoked by </w:t>
-      </w:r>
-      <w:proofErr w:type="spellStart"/>
-      <w:r>
-        <w:rPr>
-          <w:lang w:val="en-GB"/>
-        </w:rPr>
-        <w:t>boxService</w:t>
-      </w:r>
-      <w:proofErr w:type="spellEnd"/>
-      <w:r>
-        <w:rPr>
-          <w:lang w:val="en-GB"/>
-        </w:rPr>
-        <w:t>::save.</w:t>
-      </w:r>
+        <w:t>save we take out the line that save the endorser record in the repository of the if because it’s repeated in if condition and else condition.</w:t>
+      </w:r>
+    </w:p>
+    <w:p>
+      <w:pPr>
+        <w:pStyle w:val="Prrafodelista"/>
+        <w:ind w:left="1440"/>
+        <w:rPr>
+          <w:lang w:val="en-GB"/>
+        </w:rPr>
+      </w:pPr>
+    </w:p>
+    <w:p>
+      <w:pPr>
+        <w:pStyle w:val="Ttulo4"/>
+        <w:ind w:firstLine="708"/>
+      </w:pPr>
+      <w:proofErr w:type="spellStart"/>
+      <w:r>
+        <w:t>FinderService</w:t>
+      </w:r>
+      <w:proofErr w:type="spellEnd"/>
     </w:p>
     <w:p>
       <w:pPr>
@@ -4063,21 +5010,54 @@
         <w:rPr>
           <w:lang w:val="en-GB"/>
         </w:rPr>
-        <w:t>createDefaultBox</w:t>
-      </w:r>
-      <w:proofErr w:type="spellEnd"/>
-      <w:r>
-        <w:rPr>
-          <w:lang w:val="en-GB"/>
-        </w:rPr>
-        <w:t>(actor)</w:t>
-      </w:r>
-      <w:r>
-        <w:rPr>
-          <w:lang w:val="en-GB"/>
-        </w:rPr>
-        <w:t xml:space="preserve"> has been refactorized. Now, it’s more readable.</w:t>
-      </w:r>
+        <w:t>checkByPrincipal</w:t>
+      </w:r>
+      <w:proofErr w:type="spellEnd"/>
+      <w:r>
+        <w:rPr>
+          <w:lang w:val="en-GB"/>
+        </w:rPr>
+        <w:t xml:space="preserve">(finder) has been created. It helps to refactoring. It´s invoked twice: </w:t>
+      </w:r>
+      <w:proofErr w:type="spellStart"/>
+      <w:r>
+        <w:rPr>
+          <w:lang w:val="en-GB"/>
+        </w:rPr>
+        <w:t>FinderService</w:t>
+      </w:r>
+      <w:proofErr w:type="spellEnd"/>
+      <w:r>
+        <w:rPr>
+          <w:lang w:val="en-GB"/>
+        </w:rPr>
+        <w:t xml:space="preserve">::save and </w:t>
+      </w:r>
+      <w:proofErr w:type="spellStart"/>
+      <w:r>
+        <w:rPr>
+          <w:lang w:val="en-GB"/>
+        </w:rPr>
+        <w:t>FinderService</w:t>
+      </w:r>
+      <w:proofErr w:type="spellEnd"/>
+      <w:r>
+        <w:rPr>
+          <w:lang w:val="en-GB"/>
+        </w:rPr>
+        <w:t>::search.</w:t>
+      </w:r>
+    </w:p>
+    <w:p>
+      <w:pPr>
+        <w:pStyle w:val="Ttulo4"/>
+        <w:ind w:firstLine="708"/>
+      </w:pPr>
+      <w:proofErr w:type="spellStart"/>
+      <w:r>
+        <w:t>FixUpTaskService</w:t>
+      </w:r>
+      <w:proofErr w:type="spellEnd"/>
     </w:p>
     <w:p>
       <w:pPr>
@@ -4094,27 +5074,238 @@
         <w:rPr>
           <w:lang w:val="en-GB"/>
         </w:rPr>
-        <w:t xml:space="preserve">The method </w:t>
-      </w:r>
-      <w:proofErr w:type="spellStart"/>
-      <w:r>
-        <w:rPr>
-          <w:lang w:val="en-GB"/>
-        </w:rPr>
-        <w:t>createDefaultBox</w:t>
-      </w:r>
-      <w:proofErr w:type="spellEnd"/>
-      <w:r>
-        <w:rPr>
-          <w:lang w:val="en-GB"/>
-        </w:rPr>
-        <w:t>(actor)</w:t>
-      </w:r>
-      <w:r>
-        <w:rPr>
-          <w:lang w:val="en-GB"/>
-        </w:rPr>
-        <w:t xml:space="preserve"> is now a procedure.</w:t>
+        <w:t xml:space="preserve">Added the method </w:t>
+      </w:r>
+      <w:proofErr w:type="spellStart"/>
+      <w:r>
+        <w:rPr>
+          <w:lang w:val="en-GB"/>
+        </w:rPr>
+        <w:t>checkByPrincipal</w:t>
+      </w:r>
+      <w:proofErr w:type="spellEnd"/>
+      <w:r>
+        <w:rPr>
+          <w:lang w:val="en-GB"/>
+        </w:rPr>
+        <w:t>(</w:t>
+      </w:r>
+      <w:proofErr w:type="spellStart"/>
+      <w:r>
+        <w:rPr>
+          <w:lang w:val="en-GB"/>
+        </w:rPr>
+        <w:t>fixUpTask</w:t>
+      </w:r>
+      <w:proofErr w:type="spellEnd"/>
+      <w:r>
+        <w:rPr>
+          <w:lang w:val="en-GB"/>
+        </w:rPr>
+        <w:t>): check that the principal can edit or delete the object. It helps to refactoring.</w:t>
+      </w:r>
+    </w:p>
+    <w:p>
+      <w:pPr>
+        <w:pStyle w:val="Prrafodelista"/>
+        <w:numPr>
+          <w:ilvl w:val="1"/>
+          <w:numId w:val="4"/>
+        </w:numPr>
+        <w:rPr>
+          <w:lang w:val="en-GB"/>
+        </w:rPr>
+      </w:pPr>
+      <w:r>
+        <w:rPr>
+          <w:lang w:val="en-GB"/>
+        </w:rPr>
+        <w:t>Added</w:t>
+      </w:r>
+      <w:r>
+        <w:rPr>
+          <w:lang w:val="en-GB"/>
+        </w:rPr>
+        <w:t xml:space="preserve"> </w:t>
+      </w:r>
+      <w:proofErr w:type="spellStart"/>
+      <w:r>
+        <w:rPr>
+          <w:lang w:val="en-GB"/>
+        </w:rPr>
+        <w:t>addApplication</w:t>
+      </w:r>
+      <w:proofErr w:type="spellEnd"/>
+      <w:r>
+        <w:rPr>
+          <w:lang w:val="en-GB"/>
+        </w:rPr>
+        <w:t xml:space="preserve"> method. It is used in </w:t>
+      </w:r>
+      <w:proofErr w:type="spellStart"/>
+      <w:r>
+        <w:rPr>
+          <w:lang w:val="en-GB"/>
+        </w:rPr>
+        <w:t>ApplicationService</w:t>
+      </w:r>
+      <w:proofErr w:type="spellEnd"/>
+      <w:r>
+        <w:rPr>
+          <w:lang w:val="en-GB"/>
+        </w:rPr>
+        <w:t>::save</w:t>
+      </w:r>
+    </w:p>
+    <w:p>
+      <w:pPr>
+        <w:pStyle w:val="Prrafodelista"/>
+        <w:numPr>
+          <w:ilvl w:val="1"/>
+          <w:numId w:val="4"/>
+        </w:numPr>
+        <w:rPr>
+          <w:lang w:val="en-GB"/>
+        </w:rPr>
+      </w:pPr>
+      <w:proofErr w:type="spellStart"/>
+      <w:proofErr w:type="gramStart"/>
+      <w:r>
+        <w:rPr>
+          <w:lang w:val="en-GB"/>
+        </w:rPr>
+        <w:t>findFixUpTaskFinder</w:t>
+      </w:r>
+      <w:proofErr w:type="spellEnd"/>
+      <w:r>
+        <w:rPr>
+          <w:lang w:val="en-GB"/>
+        </w:rPr>
+        <w:t>(</w:t>
+      </w:r>
+      <w:proofErr w:type="gramEnd"/>
+      <w:r>
+        <w:rPr>
+          <w:lang w:val="en-GB"/>
+        </w:rPr>
+        <w:t xml:space="preserve">) method has been move from </w:t>
+      </w:r>
+      <w:proofErr w:type="spellStart"/>
+      <w:r>
+        <w:rPr>
+          <w:lang w:val="en-GB"/>
+        </w:rPr>
+        <w:t>Finder</w:t>
+      </w:r>
+      <w:r>
+        <w:rPr>
+          <w:lang w:val="en-GB"/>
+        </w:rPr>
+        <w:t>Service</w:t>
+      </w:r>
+      <w:proofErr w:type="spellEnd"/>
+      <w:r>
+        <w:rPr>
+          <w:lang w:val="en-GB"/>
+        </w:rPr>
+        <w:t xml:space="preserve"> </w:t>
+      </w:r>
+      <w:r>
+        <w:rPr>
+          <w:lang w:val="en-GB"/>
+        </w:rPr>
+        <w:t>to</w:t>
+      </w:r>
+      <w:r>
+        <w:rPr>
+          <w:lang w:val="en-GB"/>
+        </w:rPr>
+        <w:t xml:space="preserve"> </w:t>
+      </w:r>
+      <w:proofErr w:type="spellStart"/>
+      <w:r>
+        <w:rPr>
+          <w:lang w:val="en-GB"/>
+        </w:rPr>
+        <w:t>FixUpTask</w:t>
+      </w:r>
+      <w:r>
+        <w:rPr>
+          <w:lang w:val="en-GB"/>
+        </w:rPr>
+        <w:t>Service</w:t>
+      </w:r>
+      <w:proofErr w:type="spellEnd"/>
+      <w:r>
+        <w:rPr>
+          <w:lang w:val="en-GB"/>
+        </w:rPr>
+        <w:t>.</w:t>
+      </w:r>
+    </w:p>
+    <w:p>
+      <w:pPr>
+        <w:pStyle w:val="Prrafodelista"/>
+        <w:numPr>
+          <w:ilvl w:val="1"/>
+          <w:numId w:val="4"/>
+        </w:numPr>
+        <w:rPr>
+          <w:lang w:val="en-US"/>
+        </w:rPr>
+      </w:pPr>
+      <w:r>
+        <w:rPr>
+          <w:lang w:val="en-US"/>
+        </w:rPr>
+        <w:lastRenderedPageBreak/>
+        <w:t>Public queries</w:t>
+      </w:r>
+      <w:r>
+        <w:rPr>
+          <w:lang w:val="en-US"/>
+        </w:rPr>
+        <w:t xml:space="preserve"> now return Page object instead of Collection object. This helps us to retrieve the complaints in a more efficient way.</w:t>
+      </w:r>
+    </w:p>
+    <w:p>
+      <w:pPr>
+        <w:pStyle w:val="Prrafodelista"/>
+        <w:numPr>
+          <w:ilvl w:val="1"/>
+          <w:numId w:val="4"/>
+        </w:numPr>
+        <w:rPr>
+          <w:lang w:val="en-US"/>
+        </w:rPr>
+      </w:pPr>
+      <w:proofErr w:type="spellStart"/>
+      <w:r>
+        <w:rPr>
+          <w:lang w:val="en-US"/>
+        </w:rPr>
+        <w:t>FixUpTaskService</w:t>
+      </w:r>
+      <w:proofErr w:type="spellEnd"/>
+      <w:r>
+        <w:rPr>
+          <w:lang w:val="en-US"/>
+        </w:rPr>
+        <w:t>::</w:t>
+      </w:r>
+      <w:proofErr w:type="spellStart"/>
+      <w:r>
+        <w:rPr>
+          <w:lang w:val="en-US"/>
+        </w:rPr>
+        <w:t>findAllTickers</w:t>
+      </w:r>
+      <w:proofErr w:type="spellEnd"/>
+      <w:r>
+        <w:rPr>
+          <w:lang w:val="en-US"/>
+        </w:rPr>
+        <w:t xml:space="preserve"> has been added.</w:t>
       </w:r>
     </w:p>
     <w:p>
@@ -4124,7 +5315,7 @@
       </w:pPr>
       <w:proofErr w:type="spellStart"/>
       <w:r>
-        <w:t>ComplaintService</w:t>
+        <w:t>HandyWorkerService</w:t>
       </w:r>
       <w:proofErr w:type="spellEnd"/>
     </w:p>
@@ -4136,26 +5327,28 @@
           <w:numId w:val="4"/>
         </w:numPr>
         <w:rPr>
-          <w:lang w:val="en-US"/>
-        </w:rPr>
-      </w:pPr>
-      <w:r>
-        <w:rPr>
-          <w:lang w:val="en-US"/>
-        </w:rPr>
-        <w:t>Public queries</w:t>
-      </w:r>
-      <w:r>
-        <w:rPr>
-          <w:lang w:val="en-US"/>
-        </w:rPr>
-        <w:t xml:space="preserve"> now return Page object instead of Collection object. This helps us to </w:t>
-      </w:r>
-      <w:r>
-        <w:rPr>
-          <w:lang w:val="en-US"/>
-        </w:rPr>
-        <w:t>retrieve the complaints in a more efficient way.</w:t>
+          <w:lang w:val="en-GB"/>
+        </w:rPr>
+      </w:pPr>
+      <w:r>
+        <w:rPr>
+          <w:lang w:val="en-GB"/>
+        </w:rPr>
+        <w:t xml:space="preserve">Delete the second parameter in </w:t>
+      </w:r>
+      <w:proofErr w:type="spellStart"/>
+      <w:r>
+        <w:rPr>
+          <w:lang w:val="en-GB"/>
+        </w:rPr>
+        <w:t>removeCurriculum</w:t>
+      </w:r>
+      <w:proofErr w:type="spellEnd"/>
+      <w:r>
+        <w:rPr>
+          <w:lang w:val="en-GB"/>
+        </w:rPr>
+        <w:t xml:space="preserve"> method because it’s not used inside it.</w:t>
       </w:r>
     </w:p>
     <w:p>
@@ -4166,36 +5359,80 @@
           <w:numId w:val="4"/>
         </w:numPr>
         <w:rPr>
-          <w:lang w:val="en-US"/>
-        </w:rPr>
-      </w:pPr>
-      <w:proofErr w:type="spellStart"/>
-      <w:r>
-        <w:rPr>
-          <w:lang w:val="en-US"/>
-        </w:rPr>
-        <w:t>ComplaintService</w:t>
-      </w:r>
-      <w:proofErr w:type="spellEnd"/>
-      <w:r>
-        <w:rPr>
-          <w:lang w:val="en-US"/>
-        </w:rPr>
-        <w:t>::</w:t>
-      </w:r>
-      <w:proofErr w:type="spellStart"/>
-      <w:r>
-        <w:rPr>
-          <w:lang w:val="en-US"/>
-        </w:rPr>
-        <w:t>findAllTickers</w:t>
-      </w:r>
-      <w:proofErr w:type="spellEnd"/>
-      <w:r>
-        <w:rPr>
-          <w:lang w:val="en-US"/>
-        </w:rPr>
-        <w:t xml:space="preserve"> has been added.</w:t>
+          <w:lang w:val="en-GB"/>
+        </w:rPr>
+      </w:pPr>
+      <w:proofErr w:type="spellStart"/>
+      <w:r>
+        <w:rPr>
+          <w:lang w:val="en-US"/>
+        </w:rPr>
+        <w:t>HandyWorker</w:t>
+      </w:r>
+      <w:r>
+        <w:rPr>
+          <w:lang w:val="en-US"/>
+        </w:rPr>
+        <w:t>Service</w:t>
+      </w:r>
+      <w:proofErr w:type="spellEnd"/>
+      <w:r>
+        <w:rPr>
+          <w:lang w:val="en-US"/>
+        </w:rPr>
+        <w:t>::cr</w:t>
+      </w:r>
+      <w:r>
+        <w:rPr>
+          <w:lang w:val="en-US"/>
+        </w:rPr>
+        <w:t>e</w:t>
+      </w:r>
+      <w:r>
+        <w:rPr>
+          <w:lang w:val="en-US"/>
+        </w:rPr>
+        <w:t xml:space="preserve">ate and </w:t>
+      </w:r>
+      <w:proofErr w:type="spellStart"/>
+      <w:r>
+        <w:rPr>
+          <w:lang w:val="en-US"/>
+        </w:rPr>
+        <w:t>HandyWorker</w:t>
+      </w:r>
+      <w:r>
+        <w:rPr>
+          <w:lang w:val="en-US"/>
+        </w:rPr>
+        <w:t>Service</w:t>
+      </w:r>
+      <w:proofErr w:type="spellEnd"/>
+      <w:r>
+        <w:rPr>
+          <w:lang w:val="en-US"/>
+        </w:rPr>
+        <w:t>::s</w:t>
+      </w:r>
+      <w:r>
+        <w:rPr>
+          <w:lang w:val="en-US"/>
+        </w:rPr>
+        <w:t xml:space="preserve">ave have been simplified thanks to the refactoring in </w:t>
+      </w:r>
+      <w:proofErr w:type="spellStart"/>
+      <w:r>
+        <w:rPr>
+          <w:lang w:val="en-US"/>
+        </w:rPr>
+        <w:t>ActorService</w:t>
+      </w:r>
+      <w:proofErr w:type="spellEnd"/>
+      <w:r>
+        <w:rPr>
+          <w:lang w:val="en-US"/>
+        </w:rPr>
+        <w:t>.</w:t>
       </w:r>
     </w:p>
     <w:p>
@@ -4205,7 +5442,7 @@
       </w:pPr>
       <w:proofErr w:type="spellStart"/>
       <w:r>
-        <w:t>CurriculumService</w:t>
+        <w:t>MessageService</w:t>
       </w:r>
       <w:proofErr w:type="spellEnd"/>
     </w:p>
@@ -4220,39 +5457,27 @@
           <w:lang w:val="en-GB"/>
         </w:rPr>
       </w:pPr>
-      <w:r>
-        <w:rPr>
-          <w:lang w:val="en-GB"/>
-        </w:rPr>
-        <w:t xml:space="preserve">Added the method </w:t>
-      </w:r>
       <w:proofErr w:type="spellStart"/>
       <w:proofErr w:type="gramStart"/>
       <w:r>
         <w:rPr>
           <w:lang w:val="en-GB"/>
         </w:rPr>
-        <w:t>findByPrincipal</w:t>
-      </w:r>
-      <w:proofErr w:type="spellEnd"/>
-      <w:r>
-        <w:rPr>
-          <w:lang w:val="en-GB"/>
-        </w:rPr>
-        <w:t>(</w:t>
+        <w:t>boxService</w:t>
+      </w:r>
+      <w:proofErr w:type="spellEnd"/>
+      <w:r>
+        <w:rPr>
+          <w:lang w:val="en-GB"/>
+        </w:rPr>
+        <w:t>::</w:t>
       </w:r>
       <w:proofErr w:type="gramEnd"/>
       <w:r>
         <w:rPr>
           <w:lang w:val="en-GB"/>
         </w:rPr>
-        <w:t>)</w:t>
-      </w:r>
-      <w:r>
-        <w:rPr>
-          <w:lang w:val="en-GB"/>
-        </w:rPr>
-        <w:t>. This method returns the curriculum Principal’s. It helps to refactoring.</w:t>
+        <w:t>create has been refactoring so that method is more readable.</w:t>
       </w:r>
     </w:p>
     <w:p>
@@ -4270,23 +5495,53 @@
         <w:rPr>
           <w:lang w:val="en-GB"/>
         </w:rPr>
-        <w:lastRenderedPageBreak/>
-        <w:t xml:space="preserve">Added an assert in </w:t>
-      </w:r>
-      <w:proofErr w:type="spellStart"/>
-      <w:r>
-        <w:rPr>
-          <w:lang w:val="en-GB"/>
-        </w:rPr>
-        <w:t>findAll</w:t>
-      </w:r>
-      <w:proofErr w:type="spellEnd"/>
-      <w:r>
-        <w:rPr>
-          <w:lang w:val="en-GB"/>
-        </w:rPr>
-        <w:t xml:space="preserve"> method to check the curriculums returned could not be null.</w:t>
-      </w:r>
+        <w:t>The method</w:t>
+      </w:r>
+      <w:r>
+        <w:rPr>
+          <w:lang w:val="en-GB"/>
+        </w:rPr>
+        <w:t xml:space="preserve"> </w:t>
+      </w:r>
+      <w:proofErr w:type="spellStart"/>
+      <w:proofErr w:type="gramStart"/>
+      <w:r>
+        <w:rPr>
+          <w:lang w:val="en-GB"/>
+        </w:rPr>
+        <w:t>messageToStatus</w:t>
+      </w:r>
+      <w:proofErr w:type="spellEnd"/>
+      <w:r>
+        <w:rPr>
+          <w:lang w:val="en-GB"/>
+        </w:rPr>
+        <w:t>(</w:t>
+      </w:r>
+      <w:proofErr w:type="gramEnd"/>
+      <w:r>
+        <w:rPr>
+          <w:lang w:val="en-GB"/>
+        </w:rPr>
+        <w:t>application, status)</w:t>
+      </w:r>
+      <w:r>
+        <w:rPr>
+          <w:lang w:val="en-GB"/>
+        </w:rPr>
+        <w:t xml:space="preserve"> has been simplified.</w:t>
+      </w:r>
+    </w:p>
+    <w:p>
+      <w:pPr>
+        <w:pStyle w:val="Ttulo4"/>
+        <w:ind w:firstLine="708"/>
+      </w:pPr>
+      <w:proofErr w:type="spellStart"/>
+      <w:r>
+        <w:t>MiscellaneousRecordService</w:t>
+      </w:r>
+      <w:proofErr w:type="spellEnd"/>
     </w:p>
     <w:p>
       <w:pPr>
@@ -4303,21 +5558,21 @@
         <w:rPr>
           <w:lang w:val="en-GB"/>
         </w:rPr>
-        <w:t xml:space="preserve">Delete </w:t>
-      </w:r>
-      <w:proofErr w:type="spellStart"/>
-      <w:r>
-        <w:rPr>
-          <w:lang w:val="en-GB"/>
-        </w:rPr>
-        <w:t>existCurriculumByTicker</w:t>
-      </w:r>
-      <w:proofErr w:type="spellEnd"/>
-      <w:r>
-        <w:rPr>
-          <w:lang w:val="en-GB"/>
-        </w:rPr>
-        <w:t xml:space="preserve"> method because it’s not used nowhere.</w:t>
+        <w:t xml:space="preserve">Added an assert in </w:t>
+      </w:r>
+      <w:proofErr w:type="spellStart"/>
+      <w:r>
+        <w:rPr>
+          <w:lang w:val="en-GB"/>
+        </w:rPr>
+        <w:t>findAll</w:t>
+      </w:r>
+      <w:proofErr w:type="spellEnd"/>
+      <w:r>
+        <w:rPr>
+          <w:lang w:val="en-GB"/>
+        </w:rPr>
+        <w:t xml:space="preserve"> method to check the curriculums returned could not be null.</w:t>
       </w:r>
     </w:p>
     <w:p>
@@ -4335,21 +5590,29 @@
         <w:rPr>
           <w:lang w:val="en-GB"/>
         </w:rPr>
-        <w:t xml:space="preserve">Delete </w:t>
-      </w:r>
-      <w:proofErr w:type="spellStart"/>
-      <w:r>
-        <w:rPr>
-          <w:lang w:val="en-GB"/>
-        </w:rPr>
-        <w:t>findAllCurriculums</w:t>
-      </w:r>
-      <w:proofErr w:type="spellEnd"/>
-      <w:r>
-        <w:rPr>
-          <w:lang w:val="en-GB"/>
-        </w:rPr>
-        <w:t xml:space="preserve"> method because it’s not used nowhere.</w:t>
+        <w:t xml:space="preserve">In </w:t>
+      </w:r>
+      <w:proofErr w:type="spellStart"/>
+      <w:proofErr w:type="gramStart"/>
+      <w:r>
+        <w:rPr>
+          <w:lang w:val="en-GB"/>
+        </w:rPr>
+        <w:t>MiscellaneousRecord</w:t>
+      </w:r>
+      <w:proofErr w:type="spellEnd"/>
+      <w:r>
+        <w:rPr>
+          <w:lang w:val="en-GB"/>
+        </w:rPr>
+        <w:t>::</w:t>
+      </w:r>
+      <w:proofErr w:type="gramEnd"/>
+      <w:r>
+        <w:rPr>
+          <w:lang w:val="en-GB"/>
+        </w:rPr>
+        <w:t>save we take out the line that save the miscellaneous record in the repository of the if because it’s repeated in if condition and else condition.</w:t>
       </w:r>
     </w:p>
     <w:p>
@@ -4367,21 +5630,39 @@
         <w:rPr>
           <w:lang w:val="en-GB"/>
         </w:rPr>
-        <w:t xml:space="preserve">Delete method </w:t>
-      </w:r>
-      <w:r>
-        <w:rPr>
-          <w:i/>
-          <w:lang w:val="en-GB"/>
-        </w:rPr>
-        <w:t>delete</w:t>
-      </w:r>
-      <w:r>
-        <w:rPr>
-          <w:lang w:val="en-GB"/>
-        </w:rPr>
-        <w:t xml:space="preserve"> because we can’t delete a curriculum.</w:t>
-      </w:r>
+        <w:t xml:space="preserve">In </w:t>
+      </w:r>
+      <w:proofErr w:type="spellStart"/>
+      <w:proofErr w:type="gramStart"/>
+      <w:r>
+        <w:rPr>
+          <w:lang w:val="en-GB"/>
+        </w:rPr>
+        <w:t>MiscellaneousRecord</w:t>
+      </w:r>
+      <w:proofErr w:type="spellEnd"/>
+      <w:r>
+        <w:rPr>
+          <w:lang w:val="en-GB"/>
+        </w:rPr>
+        <w:t>::</w:t>
+      </w:r>
+      <w:proofErr w:type="gramEnd"/>
+      <w:r>
+        <w:rPr>
+          <w:lang w:val="en-GB"/>
+        </w:rPr>
+        <w:t>delete we delete an assert that checks the miscellaneous record we want to delete exist in the repository because there’s another one to check the id of this miscellaneous record is not equal to 0.</w:t>
+      </w:r>
+    </w:p>
+    <w:p>
+      <w:pPr>
+        <w:pStyle w:val="Prrafodelista"/>
+        <w:ind w:left="1440"/>
+        <w:rPr>
+          <w:lang w:val="en-GB"/>
+        </w:rPr>
+      </w:pPr>
     </w:p>
     <w:p>
       <w:pPr>
@@ -4399,7 +5680,7 @@
       </w:pPr>
       <w:proofErr w:type="spellStart"/>
       <w:r>
-        <w:t>CustomerService</w:t>
+        <w:t>PersonalRecordService</w:t>
       </w:r>
       <w:proofErr w:type="spellEnd"/>
     </w:p>
@@ -4411,81 +5692,76 @@
           <w:numId w:val="4"/>
         </w:numPr>
         <w:rPr>
-          <w:lang w:val="en-US"/>
-        </w:rPr>
-      </w:pPr>
-      <w:proofErr w:type="spellStart"/>
-      <w:r>
-        <w:rPr>
-          <w:lang w:val="en-US"/>
-        </w:rPr>
-        <w:t>Customer</w:t>
-      </w:r>
-      <w:r>
-        <w:rPr>
-          <w:lang w:val="en-US"/>
-        </w:rPr>
-        <w:t>Service</w:t>
-      </w:r>
-      <w:proofErr w:type="spellEnd"/>
-      <w:r>
-        <w:rPr>
-          <w:lang w:val="en-US"/>
-        </w:rPr>
-        <w:t>::cr</w:t>
-      </w:r>
-      <w:r>
-        <w:rPr>
-          <w:lang w:val="en-US"/>
-        </w:rPr>
-        <w:t>e</w:t>
-      </w:r>
-      <w:r>
-        <w:rPr>
-          <w:lang w:val="en-US"/>
-        </w:rPr>
-        <w:t xml:space="preserve">ate and </w:t>
-      </w:r>
-      <w:proofErr w:type="spellStart"/>
-      <w:r>
-        <w:rPr>
-          <w:lang w:val="en-US"/>
-        </w:rPr>
-        <w:t>Customer</w:t>
-      </w:r>
-      <w:r>
-        <w:rPr>
-          <w:lang w:val="en-US"/>
-        </w:rPr>
-        <w:t>Service</w:t>
-      </w:r>
-      <w:proofErr w:type="spellEnd"/>
-      <w:r>
-        <w:rPr>
-          <w:lang w:val="en-US"/>
-        </w:rPr>
-        <w:t>::s</w:t>
-      </w:r>
-      <w:r>
-        <w:rPr>
-          <w:lang w:val="en-US"/>
-        </w:rPr>
-        <w:t xml:space="preserve">ave have been simplified thanks to the refactoring in </w:t>
-      </w:r>
-      <w:proofErr w:type="spellStart"/>
-      <w:r>
-        <w:rPr>
-          <w:lang w:val="en-US"/>
-        </w:rPr>
-        <w:t>ActorService</w:t>
-      </w:r>
-      <w:proofErr w:type="spellEnd"/>
-      <w:r>
-        <w:rPr>
-          <w:lang w:val="en-US"/>
-        </w:rPr>
-        <w:t>.</w:t>
-      </w:r>
+          <w:lang w:val="en-GB"/>
+        </w:rPr>
+      </w:pPr>
+      <w:r>
+        <w:rPr>
+          <w:lang w:val="en-GB"/>
+        </w:rPr>
+        <w:t xml:space="preserve">Added an assert in </w:t>
+      </w:r>
+      <w:proofErr w:type="spellStart"/>
+      <w:r>
+        <w:rPr>
+          <w:lang w:val="en-GB"/>
+        </w:rPr>
+        <w:t>findAll</w:t>
+      </w:r>
+      <w:proofErr w:type="spellEnd"/>
+      <w:r>
+        <w:rPr>
+          <w:lang w:val="en-GB"/>
+        </w:rPr>
+        <w:t xml:space="preserve"> method to check the curriculums returned could not be null.</w:t>
+      </w:r>
+    </w:p>
+    <w:p>
+      <w:pPr>
+        <w:pStyle w:val="Prrafodelista"/>
+        <w:numPr>
+          <w:ilvl w:val="1"/>
+          <w:numId w:val="4"/>
+        </w:numPr>
+        <w:rPr>
+          <w:lang w:val="en-GB"/>
+        </w:rPr>
+      </w:pPr>
+      <w:r>
+        <w:rPr>
+          <w:lang w:val="en-GB"/>
+        </w:rPr>
+        <w:t xml:space="preserve">In </w:t>
+      </w:r>
+      <w:proofErr w:type="spellStart"/>
+      <w:proofErr w:type="gramStart"/>
+      <w:r>
+        <w:rPr>
+          <w:lang w:val="en-GB"/>
+        </w:rPr>
+        <w:t>PersonalRecord</w:t>
+      </w:r>
+      <w:proofErr w:type="spellEnd"/>
+      <w:r>
+        <w:rPr>
+          <w:lang w:val="en-GB"/>
+        </w:rPr>
+        <w:t>::</w:t>
+      </w:r>
+      <w:proofErr w:type="gramEnd"/>
+      <w:r>
+        <w:rPr>
+          <w:lang w:val="en-GB"/>
+        </w:rPr>
+        <w:t>save we take out the line that save the personal record in the repository of the if because it’s repeated in if condition and else condition.</w:t>
+      </w:r>
+    </w:p>
+    <w:p>
+      <w:pPr>
+        <w:rPr>
+          <w:lang w:val="en-GB"/>
+        </w:rPr>
+      </w:pPr>
     </w:p>
     <w:p>
       <w:pPr>
@@ -4494,7 +5770,7 @@
       </w:pPr>
       <w:proofErr w:type="spellStart"/>
       <w:r>
-        <w:t>EducationRecordService</w:t>
+        <w:t>PhaseService</w:t>
       </w:r>
       <w:proofErr w:type="spellEnd"/>
     </w:p>
@@ -4506,29 +5782,32 @@
           <w:numId w:val="4"/>
         </w:numPr>
         <w:rPr>
-          <w:lang w:val="en-GB"/>
-        </w:rPr>
-      </w:pPr>
-      <w:r>
-        <w:rPr>
-          <w:lang w:val="en-GB"/>
-        </w:rPr>
-        <w:t xml:space="preserve">Added an assert in </w:t>
-      </w:r>
-      <w:proofErr w:type="spellStart"/>
-      <w:r>
-        <w:rPr>
-          <w:lang w:val="en-GB"/>
-        </w:rPr>
-        <w:t>findAll</w:t>
-      </w:r>
-      <w:proofErr w:type="spellEnd"/>
-      <w:r>
-        <w:rPr>
-          <w:lang w:val="en-GB"/>
-        </w:rPr>
-        <w:t xml:space="preserve"> method to check the education records returned could not be null.</w:t>
-      </w:r>
+          <w:lang w:val="en-US"/>
+        </w:rPr>
+      </w:pPr>
+      <w:r>
+        <w:rPr>
+          <w:lang w:val="en-US"/>
+        </w:rPr>
+        <w:t>Public queries</w:t>
+      </w:r>
+      <w:r>
+        <w:rPr>
+          <w:lang w:val="en-US"/>
+        </w:rPr>
+        <w:t xml:space="preserve"> now return Page object instead of Collection object. This helps us to retrieve the complaints in a more efficient way.</w:t>
+      </w:r>
+    </w:p>
+    <w:p>
+      <w:pPr>
+        <w:pStyle w:val="Ttulo4"/>
+        <w:ind w:firstLine="708"/>
+      </w:pPr>
+      <w:proofErr w:type="spellStart"/>
+      <w:r>
+        <w:t>ProfessionalRecordService</w:t>
+      </w:r>
+      <w:proofErr w:type="spellEnd"/>
     </w:p>
     <w:p>
       <w:pPr>
@@ -4545,15 +5824,47 @@
         <w:rPr>
           <w:lang w:val="en-GB"/>
         </w:rPr>
+        <w:t xml:space="preserve">Added an assert in </w:t>
+      </w:r>
+      <w:proofErr w:type="spellStart"/>
+      <w:r>
+        <w:rPr>
+          <w:lang w:val="en-GB"/>
+        </w:rPr>
+        <w:t>findAll</w:t>
+      </w:r>
+      <w:proofErr w:type="spellEnd"/>
+      <w:r>
+        <w:rPr>
+          <w:lang w:val="en-GB"/>
+        </w:rPr>
+        <w:t xml:space="preserve"> method to check the professional records returned could not be null.</w:t>
+      </w:r>
+    </w:p>
+    <w:p>
+      <w:pPr>
+        <w:pStyle w:val="Prrafodelista"/>
+        <w:numPr>
+          <w:ilvl w:val="1"/>
+          <w:numId w:val="4"/>
+        </w:numPr>
+        <w:rPr>
+          <w:lang w:val="en-GB"/>
+        </w:rPr>
+      </w:pPr>
+      <w:r>
+        <w:rPr>
+          <w:lang w:val="en-GB"/>
+        </w:rPr>
         <w:t xml:space="preserve">In </w:t>
       </w:r>
       <w:proofErr w:type="spellStart"/>
       <w:proofErr w:type="gramStart"/>
       <w:r>
         <w:rPr>
-          <w:lang w:val="en-GB"/>
-        </w:rPr>
-        <w:t>EducationRecord</w:t>
+          <w:lang w:val="en-US"/>
+        </w:rPr>
+        <w:t>ProfessionalRecord</w:t>
       </w:r>
       <w:proofErr w:type="spellEnd"/>
       <w:r>
@@ -4567,17 +5878,48 @@
         <w:rPr>
           <w:lang w:val="en-GB"/>
         </w:rPr>
-        <w:t>save we take out the line that save the education record in the repository of the if because it’s repeated in if condition and else condition.</w:t>
-      </w:r>
-    </w:p>
-    <w:p>
-      <w:pPr>
-        <w:pStyle w:val="Prrafodelista"/>
-        <w:ind w:left="1440"/>
-        <w:rPr>
-          <w:lang w:val="en-GB"/>
-        </w:rPr>
-      </w:pPr>
+        <w:t>save we take out the line that save the professional record in the repository of the if because it’s repeated in if condition and else condition.</w:t>
+      </w:r>
+    </w:p>
+    <w:p>
+      <w:pPr>
+        <w:pStyle w:val="Prrafodelista"/>
+        <w:numPr>
+          <w:ilvl w:val="1"/>
+          <w:numId w:val="4"/>
+        </w:numPr>
+        <w:rPr>
+          <w:lang w:val="en-GB"/>
+        </w:rPr>
+      </w:pPr>
+      <w:r>
+        <w:rPr>
+          <w:lang w:val="en-GB"/>
+        </w:rPr>
+        <w:t xml:space="preserve">In </w:t>
+      </w:r>
+      <w:proofErr w:type="spellStart"/>
+      <w:proofErr w:type="gramStart"/>
+      <w:r>
+        <w:rPr>
+          <w:lang w:val="en-GB"/>
+        </w:rPr>
+        <w:t>ProfessionalRecord</w:t>
+      </w:r>
+      <w:proofErr w:type="spellEnd"/>
+      <w:r>
+        <w:rPr>
+          <w:lang w:val="en-GB"/>
+        </w:rPr>
+        <w:t>::</w:t>
+      </w:r>
+      <w:proofErr w:type="gramEnd"/>
+      <w:r>
+        <w:rPr>
+          <w:lang w:val="en-GB"/>
+        </w:rPr>
+        <w:t>delete we delete an assert that checks the professional record we want to delete exist in the repository because there’s another one to check the id of this professional record is not equal to 0.</w:t>
+      </w:r>
     </w:p>
     <w:p>
       <w:pPr>
@@ -4586,7 +5928,7 @@
       </w:pPr>
       <w:proofErr w:type="spellStart"/>
       <w:r>
-        <w:t>EndorsementService</w:t>
+        <w:t>RefereeService</w:t>
       </w:r>
       <w:proofErr w:type="spellEnd"/>
     </w:p>
@@ -4598,48 +5940,68 @@
           <w:numId w:val="4"/>
         </w:numPr>
         <w:rPr>
-          <w:lang w:val="en-GB"/>
-        </w:rPr>
-      </w:pPr>
-      <w:r>
-        <w:rPr>
-          <w:lang w:val="en-GB"/>
-        </w:rPr>
-        <w:t xml:space="preserve">Now, </w:t>
-      </w:r>
-      <w:proofErr w:type="spellStart"/>
-      <w:r>
-        <w:rPr>
-          <w:lang w:val="en-GB"/>
-        </w:rPr>
-        <w:t>EndorsementService</w:t>
-      </w:r>
-      <w:proofErr w:type="spellEnd"/>
-      <w:r>
-        <w:rPr>
-          <w:lang w:val="en-GB"/>
-        </w:rPr>
-        <w:t>::</w:t>
-      </w:r>
-      <w:proofErr w:type="spellStart"/>
-      <w:r>
-        <w:rPr>
-          <w:lang w:val="en-GB"/>
-        </w:rPr>
-        <w:t>playedRole</w:t>
-      </w:r>
-      <w:proofErr w:type="spellEnd"/>
-      <w:r>
-        <w:rPr>
-          <w:lang w:val="en-GB"/>
-        </w:rPr>
-        <w:t xml:space="preserve"> is a</w:t>
-      </w:r>
-      <w:r>
-        <w:rPr>
-          <w:lang w:val="en-GB"/>
-        </w:rPr>
-        <w:t xml:space="preserve"> private method by security reasons.</w:t>
+          <w:lang w:val="en-US"/>
+        </w:rPr>
+      </w:pPr>
+      <w:proofErr w:type="spellStart"/>
+      <w:r>
+        <w:rPr>
+          <w:lang w:val="en-US"/>
+        </w:rPr>
+        <w:t>RefereeService</w:t>
+      </w:r>
+      <w:proofErr w:type="spellEnd"/>
+      <w:r>
+        <w:rPr>
+          <w:lang w:val="en-US"/>
+        </w:rPr>
+        <w:t>::cr</w:t>
+      </w:r>
+      <w:r>
+        <w:rPr>
+          <w:lang w:val="en-US"/>
+        </w:rPr>
+        <w:t>e</w:t>
+      </w:r>
+      <w:r>
+        <w:rPr>
+          <w:lang w:val="en-US"/>
+        </w:rPr>
+        <w:t xml:space="preserve">ate and </w:t>
+      </w:r>
+      <w:proofErr w:type="spellStart"/>
+      <w:r>
+        <w:rPr>
+          <w:lang w:val="en-US"/>
+        </w:rPr>
+        <w:t>RefereeService</w:t>
+      </w:r>
+      <w:proofErr w:type="spellEnd"/>
+      <w:r>
+        <w:rPr>
+          <w:lang w:val="en-US"/>
+        </w:rPr>
+        <w:t>::s</w:t>
+      </w:r>
+      <w:r>
+        <w:rPr>
+          <w:lang w:val="en-US"/>
+        </w:rPr>
+        <w:t xml:space="preserve">ave have been simplified thanks to the refactoring in </w:t>
+      </w:r>
+      <w:proofErr w:type="spellStart"/>
+      <w:r>
+        <w:rPr>
+          <w:lang w:val="en-US"/>
+        </w:rPr>
+        <w:t>ActorService</w:t>
+      </w:r>
+      <w:proofErr w:type="spellEnd"/>
+      <w:r>
+        <w:rPr>
+          <w:lang w:val="en-US"/>
+        </w:rPr>
+        <w:t>.</w:t>
       </w:r>
     </w:p>
     <w:p>
@@ -4649,7 +6011,8 @@
       </w:pPr>
       <w:proofErr w:type="spellStart"/>
       <w:r>
-        <w:t>EndorserRecordService</w:t>
+        <w:lastRenderedPageBreak/>
+        <w:t>SectionService</w:t>
       </w:r>
       <w:proofErr w:type="spellEnd"/>
     </w:p>
@@ -4668,22 +6031,39 @@
         <w:rPr>
           <w:lang w:val="en-GB"/>
         </w:rPr>
-        <w:t xml:space="preserve">Added an assert in </w:t>
-      </w:r>
-      <w:proofErr w:type="spellStart"/>
-      <w:r>
-        <w:rPr>
-          <w:lang w:val="en-GB"/>
-        </w:rPr>
-        <w:t>findAll</w:t>
-      </w:r>
-      <w:proofErr w:type="spellEnd"/>
-      <w:r>
-        <w:rPr>
-          <w:lang w:val="en-GB"/>
-        </w:rPr>
-        <w:t xml:space="preserve"> method to check the curriculums returned could not be null.</w:t>
-      </w:r>
+        <w:t xml:space="preserve">Added the method </w:t>
+      </w:r>
+      <w:proofErr w:type="spellStart"/>
+      <w:r>
+        <w:rPr>
+          <w:lang w:val="en-GB"/>
+        </w:rPr>
+        <w:t>checkByPrincipal</w:t>
+      </w:r>
+      <w:proofErr w:type="spellEnd"/>
+      <w:r>
+        <w:rPr>
+          <w:lang w:val="en-GB"/>
+        </w:rPr>
+        <w:t>(section): check that the principal can edit or delete the object. It helps to refactoring.</w:t>
+      </w:r>
+    </w:p>
+    <w:p>
+      <w:pPr>
+        <w:pStyle w:val="Ttulo4"/>
+        <w:ind w:firstLine="708"/>
+      </w:pPr>
+      <w:proofErr w:type="spellStart"/>
+      <w:r>
+        <w:t>S</w:t>
+      </w:r>
+      <w:r>
+        <w:t>ocialProfile</w:t>
+      </w:r>
+      <w:r>
+        <w:t>Service</w:t>
+      </w:r>
+      <w:proofErr w:type="spellEnd"/>
     </w:p>
     <w:p>
       <w:pPr>
@@ -4700,39 +6080,42 @@
         <w:rPr>
           <w:lang w:val="en-GB"/>
         </w:rPr>
-        <w:t xml:space="preserve">In </w:t>
-      </w:r>
-      <w:proofErr w:type="spellStart"/>
-      <w:proofErr w:type="gramStart"/>
-      <w:r>
-        <w:rPr>
-          <w:lang w:val="en-GB"/>
-        </w:rPr>
-        <w:t>EndorserRecord</w:t>
-      </w:r>
-      <w:proofErr w:type="spellEnd"/>
-      <w:r>
-        <w:rPr>
-          <w:lang w:val="en-GB"/>
-        </w:rPr>
-        <w:t>::</w:t>
-      </w:r>
-      <w:proofErr w:type="gramEnd"/>
-      <w:r>
-        <w:rPr>
-          <w:lang w:val="en-GB"/>
-        </w:rPr>
-        <w:t>save we take out the line that save the endorser record in the repository of the if because it’s repeated in if condition and else condition.</w:t>
-      </w:r>
-    </w:p>
-    <w:p>
-      <w:pPr>
-        <w:pStyle w:val="Prrafodelista"/>
-        <w:ind w:left="1440"/>
-        <w:rPr>
-          <w:lang w:val="en-GB"/>
-        </w:rPr>
-      </w:pPr>
+        <w:t xml:space="preserve">Added the method </w:t>
+      </w:r>
+      <w:proofErr w:type="spellStart"/>
+      <w:r>
+        <w:rPr>
+          <w:lang w:val="en-GB"/>
+        </w:rPr>
+        <w:t>checkByPrincipal</w:t>
+      </w:r>
+      <w:proofErr w:type="spellEnd"/>
+      <w:r>
+        <w:rPr>
+          <w:lang w:val="en-GB"/>
+        </w:rPr>
+        <w:t>(</w:t>
+      </w:r>
+      <w:proofErr w:type="spellStart"/>
+      <w:r>
+        <w:rPr>
+          <w:lang w:val="en-GB"/>
+        </w:rPr>
+        <w:t>s</w:t>
+      </w:r>
+      <w:r>
+        <w:rPr>
+          <w:lang w:val="en-GB"/>
+        </w:rPr>
+        <w:t>ocialProfile</w:t>
+      </w:r>
+      <w:proofErr w:type="spellEnd"/>
+      <w:r>
+        <w:rPr>
+          <w:lang w:val="en-GB"/>
+        </w:rPr>
+        <w:t>): check that the principal can edit or delete the object. It helps to refactoring.</w:t>
+      </w:r>
     </w:p>
     <w:p>
       <w:pPr>
@@ -4741,1146 +6124,6 @@
       </w:pPr>
       <w:proofErr w:type="spellStart"/>
       <w:r>
-        <w:t>FinderService</w:t>
-      </w:r>
-      <w:proofErr w:type="spellEnd"/>
-    </w:p>
-    <w:p>
-      <w:pPr>
-        <w:pStyle w:val="Prrafodelista"/>
-        <w:numPr>
-          <w:ilvl w:val="1"/>
-          <w:numId w:val="4"/>
-        </w:numPr>
-        <w:rPr>
-          <w:lang w:val="en-GB"/>
-        </w:rPr>
-      </w:pPr>
-      <w:r>
-        <w:rPr>
-          <w:lang w:val="en-GB"/>
-        </w:rPr>
-        <w:t xml:space="preserve">The method </w:t>
-      </w:r>
-      <w:proofErr w:type="spellStart"/>
-      <w:r>
-        <w:rPr>
-          <w:lang w:val="en-GB"/>
-        </w:rPr>
-        <w:t>checkByPrincipal</w:t>
-      </w:r>
-      <w:proofErr w:type="spellEnd"/>
-      <w:r>
-        <w:rPr>
-          <w:lang w:val="en-GB"/>
-        </w:rPr>
-        <w:t xml:space="preserve">(finder) has been created. It helps to refactoring. It´s invoked twice: </w:t>
-      </w:r>
-      <w:proofErr w:type="spellStart"/>
-      <w:r>
-        <w:rPr>
-          <w:lang w:val="en-GB"/>
-        </w:rPr>
-        <w:t>FinderService</w:t>
-      </w:r>
-      <w:proofErr w:type="spellEnd"/>
-      <w:r>
-        <w:rPr>
-          <w:lang w:val="en-GB"/>
-        </w:rPr>
-        <w:t xml:space="preserve">::save and </w:t>
-      </w:r>
-      <w:proofErr w:type="spellStart"/>
-      <w:r>
-        <w:rPr>
-          <w:lang w:val="en-GB"/>
-        </w:rPr>
-        <w:t>FinderService</w:t>
-      </w:r>
-      <w:proofErr w:type="spellEnd"/>
-      <w:r>
-        <w:rPr>
-          <w:lang w:val="en-GB"/>
-        </w:rPr>
-        <w:t>::search.</w:t>
-      </w:r>
-    </w:p>
-    <w:p>
-      <w:pPr>
-        <w:pStyle w:val="Ttulo4"/>
-        <w:ind w:firstLine="708"/>
-      </w:pPr>
-      <w:proofErr w:type="spellStart"/>
-      <w:r>
-        <w:t>FixUpTaskService</w:t>
-      </w:r>
-      <w:proofErr w:type="spellEnd"/>
-    </w:p>
-    <w:p>
-      <w:pPr>
-        <w:pStyle w:val="Prrafodelista"/>
-        <w:numPr>
-          <w:ilvl w:val="1"/>
-          <w:numId w:val="4"/>
-        </w:numPr>
-        <w:rPr>
-          <w:lang w:val="en-GB"/>
-        </w:rPr>
-      </w:pPr>
-      <w:r>
-        <w:rPr>
-          <w:lang w:val="en-GB"/>
-        </w:rPr>
-        <w:t xml:space="preserve">Added the method </w:t>
-      </w:r>
-      <w:proofErr w:type="spellStart"/>
-      <w:r>
-        <w:rPr>
-          <w:lang w:val="en-GB"/>
-        </w:rPr>
-        <w:t>checkByPrincipal</w:t>
-      </w:r>
-      <w:proofErr w:type="spellEnd"/>
-      <w:r>
-        <w:rPr>
-          <w:lang w:val="en-GB"/>
-        </w:rPr>
-        <w:t>(</w:t>
-      </w:r>
-      <w:proofErr w:type="spellStart"/>
-      <w:r>
-        <w:rPr>
-          <w:lang w:val="en-GB"/>
-        </w:rPr>
-        <w:t>fixUpTask</w:t>
-      </w:r>
-      <w:proofErr w:type="spellEnd"/>
-      <w:r>
-        <w:rPr>
-          <w:lang w:val="en-GB"/>
-        </w:rPr>
-        <w:t>): check that the principal can edit or delete the object. It helps to refactoring.</w:t>
-      </w:r>
-    </w:p>
-    <w:p>
-      <w:pPr>
-        <w:pStyle w:val="Prrafodelista"/>
-        <w:numPr>
-          <w:ilvl w:val="1"/>
-          <w:numId w:val="4"/>
-        </w:numPr>
-        <w:rPr>
-          <w:lang w:val="en-GB"/>
-        </w:rPr>
-      </w:pPr>
-      <w:r>
-        <w:rPr>
-          <w:lang w:val="en-GB"/>
-        </w:rPr>
-        <w:t>Added</w:t>
-      </w:r>
-      <w:r>
-        <w:rPr>
-          <w:lang w:val="en-GB"/>
-        </w:rPr>
-        <w:t xml:space="preserve"> </w:t>
-      </w:r>
-      <w:proofErr w:type="spellStart"/>
-      <w:r>
-        <w:rPr>
-          <w:lang w:val="en-GB"/>
-        </w:rPr>
-        <w:t>addApplication</w:t>
-      </w:r>
-      <w:proofErr w:type="spellEnd"/>
-      <w:r>
-        <w:rPr>
-          <w:lang w:val="en-GB"/>
-        </w:rPr>
-        <w:t xml:space="preserve"> method. It is used in </w:t>
-      </w:r>
-      <w:proofErr w:type="spellStart"/>
-      <w:r>
-        <w:rPr>
-          <w:lang w:val="en-GB"/>
-        </w:rPr>
-        <w:t>ApplicationService</w:t>
-      </w:r>
-      <w:proofErr w:type="spellEnd"/>
-      <w:r>
-        <w:rPr>
-          <w:lang w:val="en-GB"/>
-        </w:rPr>
-        <w:t>::save</w:t>
-      </w:r>
-    </w:p>
-    <w:p>
-      <w:pPr>
-        <w:pStyle w:val="Prrafodelista"/>
-        <w:numPr>
-          <w:ilvl w:val="1"/>
-          <w:numId w:val="4"/>
-        </w:numPr>
-        <w:rPr>
-          <w:lang w:val="en-GB"/>
-        </w:rPr>
-      </w:pPr>
-      <w:proofErr w:type="spellStart"/>
-      <w:proofErr w:type="gramStart"/>
-      <w:r>
-        <w:rPr>
-          <w:lang w:val="en-GB"/>
-        </w:rPr>
-        <w:t>findFixUpTaskFinder</w:t>
-      </w:r>
-      <w:proofErr w:type="spellEnd"/>
-      <w:r>
-        <w:rPr>
-          <w:lang w:val="en-GB"/>
-        </w:rPr>
-        <w:t>(</w:t>
-      </w:r>
-      <w:proofErr w:type="gramEnd"/>
-      <w:r>
-        <w:rPr>
-          <w:lang w:val="en-GB"/>
-        </w:rPr>
-        <w:t xml:space="preserve">) method has been move from </w:t>
-      </w:r>
-      <w:proofErr w:type="spellStart"/>
-      <w:r>
-        <w:rPr>
-          <w:lang w:val="en-GB"/>
-        </w:rPr>
-        <w:t>Finder</w:t>
-      </w:r>
-      <w:r>
-        <w:rPr>
-          <w:lang w:val="en-GB"/>
-        </w:rPr>
-        <w:t>Service</w:t>
-      </w:r>
-      <w:proofErr w:type="spellEnd"/>
-      <w:r>
-        <w:rPr>
-          <w:lang w:val="en-GB"/>
-        </w:rPr>
-        <w:t xml:space="preserve"> </w:t>
-      </w:r>
-      <w:r>
-        <w:rPr>
-          <w:lang w:val="en-GB"/>
-        </w:rPr>
-        <w:t>to</w:t>
-      </w:r>
-      <w:r>
-        <w:rPr>
-          <w:lang w:val="en-GB"/>
-        </w:rPr>
-        <w:t xml:space="preserve"> </w:t>
-      </w:r>
-      <w:proofErr w:type="spellStart"/>
-      <w:r>
-        <w:rPr>
-          <w:lang w:val="en-GB"/>
-        </w:rPr>
-        <w:t>FixUpTask</w:t>
-      </w:r>
-      <w:r>
-        <w:rPr>
-          <w:lang w:val="en-GB"/>
-        </w:rPr>
-        <w:t>Service</w:t>
-      </w:r>
-      <w:proofErr w:type="spellEnd"/>
-      <w:r>
-        <w:rPr>
-          <w:lang w:val="en-GB"/>
-        </w:rPr>
-        <w:t>.</w:t>
-      </w:r>
-    </w:p>
-    <w:p>
-      <w:pPr>
-        <w:pStyle w:val="Prrafodelista"/>
-        <w:numPr>
-          <w:ilvl w:val="1"/>
-          <w:numId w:val="4"/>
-        </w:numPr>
-        <w:rPr>
-          <w:lang w:val="en-US"/>
-        </w:rPr>
-      </w:pPr>
-      <w:r>
-        <w:rPr>
-          <w:lang w:val="en-US"/>
-        </w:rPr>
-        <w:t>Public queries</w:t>
-      </w:r>
-      <w:r>
-        <w:rPr>
-          <w:lang w:val="en-US"/>
-        </w:rPr>
-        <w:t xml:space="preserve"> now return Page object instead of Collection object. This helps us to retrieve the complaints in a more efficient way.</w:t>
-      </w:r>
-    </w:p>
-    <w:p>
-      <w:pPr>
-        <w:pStyle w:val="Prrafodelista"/>
-        <w:numPr>
-          <w:ilvl w:val="1"/>
-          <w:numId w:val="4"/>
-        </w:numPr>
-        <w:rPr>
-          <w:lang w:val="en-US"/>
-        </w:rPr>
-      </w:pPr>
-      <w:proofErr w:type="spellStart"/>
-      <w:r>
-        <w:rPr>
-          <w:lang w:val="en-US"/>
-        </w:rPr>
-        <w:t>FixUpTaskService</w:t>
-      </w:r>
-      <w:proofErr w:type="spellEnd"/>
-      <w:r>
-        <w:rPr>
-          <w:lang w:val="en-US"/>
-        </w:rPr>
-        <w:t>::</w:t>
-      </w:r>
-      <w:proofErr w:type="spellStart"/>
-      <w:r>
-        <w:rPr>
-          <w:lang w:val="en-US"/>
-        </w:rPr>
-        <w:t>findAllTickers</w:t>
-      </w:r>
-      <w:proofErr w:type="spellEnd"/>
-      <w:r>
-        <w:rPr>
-          <w:lang w:val="en-US"/>
-        </w:rPr>
-        <w:t xml:space="preserve"> has been added.</w:t>
-      </w:r>
-    </w:p>
-    <w:p>
-      <w:pPr>
-        <w:pStyle w:val="Ttulo4"/>
-        <w:ind w:firstLine="708"/>
-      </w:pPr>
-      <w:proofErr w:type="spellStart"/>
-      <w:r>
-        <w:t>HandyWorkerService</w:t>
-      </w:r>
-      <w:proofErr w:type="spellEnd"/>
-    </w:p>
-    <w:p>
-      <w:pPr>
-        <w:pStyle w:val="Prrafodelista"/>
-        <w:numPr>
-          <w:ilvl w:val="1"/>
-          <w:numId w:val="4"/>
-        </w:numPr>
-        <w:rPr>
-          <w:lang w:val="en-GB"/>
-        </w:rPr>
-      </w:pPr>
-      <w:r>
-        <w:rPr>
-          <w:lang w:val="en-GB"/>
-        </w:rPr>
-        <w:t xml:space="preserve">Delete the second parameter in </w:t>
-      </w:r>
-      <w:proofErr w:type="spellStart"/>
-      <w:r>
-        <w:rPr>
-          <w:lang w:val="en-GB"/>
-        </w:rPr>
-        <w:t>removeCurriculum</w:t>
-      </w:r>
-      <w:proofErr w:type="spellEnd"/>
-      <w:r>
-        <w:rPr>
-          <w:lang w:val="en-GB"/>
-        </w:rPr>
-        <w:t xml:space="preserve"> method because it’s not used inside it.</w:t>
-      </w:r>
-    </w:p>
-    <w:p>
-      <w:pPr>
-        <w:pStyle w:val="Prrafodelista"/>
-        <w:numPr>
-          <w:ilvl w:val="1"/>
-          <w:numId w:val="4"/>
-        </w:numPr>
-        <w:rPr>
-          <w:lang w:val="en-GB"/>
-        </w:rPr>
-      </w:pPr>
-      <w:proofErr w:type="spellStart"/>
-      <w:r>
-        <w:rPr>
-          <w:lang w:val="en-US"/>
-        </w:rPr>
-        <w:t>HandyWorker</w:t>
-      </w:r>
-      <w:r>
-        <w:rPr>
-          <w:lang w:val="en-US"/>
-        </w:rPr>
-        <w:t>Service</w:t>
-      </w:r>
-      <w:proofErr w:type="spellEnd"/>
-      <w:r>
-        <w:rPr>
-          <w:lang w:val="en-US"/>
-        </w:rPr>
-        <w:t>::cr</w:t>
-      </w:r>
-      <w:r>
-        <w:rPr>
-          <w:lang w:val="en-US"/>
-        </w:rPr>
-        <w:t>e</w:t>
-      </w:r>
-      <w:r>
-        <w:rPr>
-          <w:lang w:val="en-US"/>
-        </w:rPr>
-        <w:t xml:space="preserve">ate and </w:t>
-      </w:r>
-      <w:proofErr w:type="spellStart"/>
-      <w:r>
-        <w:rPr>
-          <w:lang w:val="en-US"/>
-        </w:rPr>
-        <w:t>HandyWorker</w:t>
-      </w:r>
-      <w:r>
-        <w:rPr>
-          <w:lang w:val="en-US"/>
-        </w:rPr>
-        <w:t>Service</w:t>
-      </w:r>
-      <w:proofErr w:type="spellEnd"/>
-      <w:r>
-        <w:rPr>
-          <w:lang w:val="en-US"/>
-        </w:rPr>
-        <w:t>::s</w:t>
-      </w:r>
-      <w:r>
-        <w:rPr>
-          <w:lang w:val="en-US"/>
-        </w:rPr>
-        <w:t xml:space="preserve">ave have been simplified thanks to the refactoring in </w:t>
-      </w:r>
-      <w:proofErr w:type="spellStart"/>
-      <w:r>
-        <w:rPr>
-          <w:lang w:val="en-US"/>
-        </w:rPr>
-        <w:t>ActorService</w:t>
-      </w:r>
-      <w:proofErr w:type="spellEnd"/>
-      <w:r>
-        <w:rPr>
-          <w:lang w:val="en-US"/>
-        </w:rPr>
-        <w:t>.</w:t>
-      </w:r>
-    </w:p>
-    <w:p>
-      <w:pPr>
-        <w:pStyle w:val="Ttulo4"/>
-        <w:ind w:firstLine="708"/>
-      </w:pPr>
-      <w:proofErr w:type="spellStart"/>
-      <w:r>
-        <w:lastRenderedPageBreak/>
-        <w:t>MessageService</w:t>
-      </w:r>
-      <w:proofErr w:type="spellEnd"/>
-    </w:p>
-    <w:p>
-      <w:pPr>
-        <w:pStyle w:val="Prrafodelista"/>
-        <w:numPr>
-          <w:ilvl w:val="1"/>
-          <w:numId w:val="4"/>
-        </w:numPr>
-        <w:rPr>
-          <w:lang w:val="en-GB"/>
-        </w:rPr>
-      </w:pPr>
-      <w:proofErr w:type="spellStart"/>
-      <w:proofErr w:type="gramStart"/>
-      <w:r>
-        <w:rPr>
-          <w:lang w:val="en-GB"/>
-        </w:rPr>
-        <w:t>boxService</w:t>
-      </w:r>
-      <w:proofErr w:type="spellEnd"/>
-      <w:r>
-        <w:rPr>
-          <w:lang w:val="en-GB"/>
-        </w:rPr>
-        <w:t>::</w:t>
-      </w:r>
-      <w:proofErr w:type="gramEnd"/>
-      <w:r>
-        <w:rPr>
-          <w:lang w:val="en-GB"/>
-        </w:rPr>
-        <w:t>create has been refactoring so that method is more readable.</w:t>
-      </w:r>
-    </w:p>
-    <w:p>
-      <w:pPr>
-        <w:pStyle w:val="Prrafodelista"/>
-        <w:numPr>
-          <w:ilvl w:val="1"/>
-          <w:numId w:val="4"/>
-        </w:numPr>
-        <w:rPr>
-          <w:lang w:val="en-GB"/>
-        </w:rPr>
-      </w:pPr>
-      <w:r>
-        <w:rPr>
-          <w:lang w:val="en-GB"/>
-        </w:rPr>
-        <w:t>The method</w:t>
-      </w:r>
-      <w:r>
-        <w:rPr>
-          <w:lang w:val="en-GB"/>
-        </w:rPr>
-        <w:t xml:space="preserve"> </w:t>
-      </w:r>
-      <w:proofErr w:type="spellStart"/>
-      <w:proofErr w:type="gramStart"/>
-      <w:r>
-        <w:rPr>
-          <w:lang w:val="en-GB"/>
-        </w:rPr>
-        <w:t>messageToStatus</w:t>
-      </w:r>
-      <w:proofErr w:type="spellEnd"/>
-      <w:r>
-        <w:rPr>
-          <w:lang w:val="en-GB"/>
-        </w:rPr>
-        <w:t>(</w:t>
-      </w:r>
-      <w:proofErr w:type="gramEnd"/>
-      <w:r>
-        <w:rPr>
-          <w:lang w:val="en-GB"/>
-        </w:rPr>
-        <w:t>application, status)</w:t>
-      </w:r>
-      <w:r>
-        <w:rPr>
-          <w:lang w:val="en-GB"/>
-        </w:rPr>
-        <w:t xml:space="preserve"> has been simplified.</w:t>
-      </w:r>
-    </w:p>
-    <w:p>
-      <w:pPr>
-        <w:pStyle w:val="Ttulo4"/>
-        <w:ind w:firstLine="708"/>
-      </w:pPr>
-      <w:proofErr w:type="spellStart"/>
-      <w:r>
-        <w:t>MiscellaneousRecordService</w:t>
-      </w:r>
-      <w:proofErr w:type="spellEnd"/>
-    </w:p>
-    <w:p>
-      <w:pPr>
-        <w:pStyle w:val="Prrafodelista"/>
-        <w:numPr>
-          <w:ilvl w:val="1"/>
-          <w:numId w:val="4"/>
-        </w:numPr>
-        <w:rPr>
-          <w:lang w:val="en-GB"/>
-        </w:rPr>
-      </w:pPr>
-      <w:r>
-        <w:rPr>
-          <w:lang w:val="en-GB"/>
-        </w:rPr>
-        <w:t xml:space="preserve">Added an assert in </w:t>
-      </w:r>
-      <w:proofErr w:type="spellStart"/>
-      <w:r>
-        <w:rPr>
-          <w:lang w:val="en-GB"/>
-        </w:rPr>
-        <w:t>findAll</w:t>
-      </w:r>
-      <w:proofErr w:type="spellEnd"/>
-      <w:r>
-        <w:rPr>
-          <w:lang w:val="en-GB"/>
-        </w:rPr>
-        <w:t xml:space="preserve"> method to check the curriculums returned could not be null.</w:t>
-      </w:r>
-    </w:p>
-    <w:p>
-      <w:pPr>
-        <w:pStyle w:val="Prrafodelista"/>
-        <w:numPr>
-          <w:ilvl w:val="1"/>
-          <w:numId w:val="4"/>
-        </w:numPr>
-        <w:rPr>
-          <w:lang w:val="en-GB"/>
-        </w:rPr>
-      </w:pPr>
-      <w:r>
-        <w:rPr>
-          <w:lang w:val="en-GB"/>
-        </w:rPr>
-        <w:t xml:space="preserve">In </w:t>
-      </w:r>
-      <w:proofErr w:type="spellStart"/>
-      <w:proofErr w:type="gramStart"/>
-      <w:r>
-        <w:rPr>
-          <w:lang w:val="en-GB"/>
-        </w:rPr>
-        <w:t>MiscellaneousRecord</w:t>
-      </w:r>
-      <w:proofErr w:type="spellEnd"/>
-      <w:r>
-        <w:rPr>
-          <w:lang w:val="en-GB"/>
-        </w:rPr>
-        <w:t>::</w:t>
-      </w:r>
-      <w:proofErr w:type="gramEnd"/>
-      <w:r>
-        <w:rPr>
-          <w:lang w:val="en-GB"/>
-        </w:rPr>
-        <w:t>save we take out the line that save the miscellaneous record in the repository of the if because it’s repeated in if condition and else condition.</w:t>
-      </w:r>
-    </w:p>
-    <w:p>
-      <w:pPr>
-        <w:pStyle w:val="Prrafodelista"/>
-        <w:numPr>
-          <w:ilvl w:val="1"/>
-          <w:numId w:val="4"/>
-        </w:numPr>
-        <w:rPr>
-          <w:lang w:val="en-GB"/>
-        </w:rPr>
-      </w:pPr>
-      <w:r>
-        <w:rPr>
-          <w:lang w:val="en-GB"/>
-        </w:rPr>
-        <w:t xml:space="preserve">In </w:t>
-      </w:r>
-      <w:proofErr w:type="spellStart"/>
-      <w:proofErr w:type="gramStart"/>
-      <w:r>
-        <w:rPr>
-          <w:lang w:val="en-GB"/>
-        </w:rPr>
-        <w:t>MiscellaneousRecord</w:t>
-      </w:r>
-      <w:proofErr w:type="spellEnd"/>
-      <w:r>
-        <w:rPr>
-          <w:lang w:val="en-GB"/>
-        </w:rPr>
-        <w:t>::</w:t>
-      </w:r>
-      <w:proofErr w:type="gramEnd"/>
-      <w:r>
-        <w:rPr>
-          <w:lang w:val="en-GB"/>
-        </w:rPr>
-        <w:t>delete we delete an assert that checks the miscellaneous record we want to delete exist in the repository because there’s another one to check the id of this miscellaneous record is not equal to 0.</w:t>
-      </w:r>
-    </w:p>
-    <w:p>
-      <w:pPr>
-        <w:pStyle w:val="Prrafodelista"/>
-        <w:ind w:left="1440"/>
-        <w:rPr>
-          <w:lang w:val="en-GB"/>
-        </w:rPr>
-      </w:pPr>
-    </w:p>
-    <w:p>
-      <w:pPr>
-        <w:pStyle w:val="Prrafodelista"/>
-        <w:ind w:left="1440"/>
-        <w:rPr>
-          <w:lang w:val="en-GB"/>
-        </w:rPr>
-      </w:pPr>
-    </w:p>
-    <w:p>
-      <w:pPr>
-        <w:pStyle w:val="Ttulo4"/>
-        <w:ind w:firstLine="708"/>
-      </w:pPr>
-      <w:proofErr w:type="spellStart"/>
-      <w:r>
-        <w:t>PersonalRecordService</w:t>
-      </w:r>
-      <w:proofErr w:type="spellEnd"/>
-    </w:p>
-    <w:p>
-      <w:pPr>
-        <w:pStyle w:val="Prrafodelista"/>
-        <w:numPr>
-          <w:ilvl w:val="1"/>
-          <w:numId w:val="4"/>
-        </w:numPr>
-        <w:rPr>
-          <w:lang w:val="en-GB"/>
-        </w:rPr>
-      </w:pPr>
-      <w:r>
-        <w:rPr>
-          <w:lang w:val="en-GB"/>
-        </w:rPr>
-        <w:t xml:space="preserve">Added an assert in </w:t>
-      </w:r>
-      <w:proofErr w:type="spellStart"/>
-      <w:r>
-        <w:rPr>
-          <w:lang w:val="en-GB"/>
-        </w:rPr>
-        <w:t>findAll</w:t>
-      </w:r>
-      <w:proofErr w:type="spellEnd"/>
-      <w:r>
-        <w:rPr>
-          <w:lang w:val="en-GB"/>
-        </w:rPr>
-        <w:t xml:space="preserve"> method to check the curriculums returned could not be null.</w:t>
-      </w:r>
-    </w:p>
-    <w:p>
-      <w:pPr>
-        <w:pStyle w:val="Prrafodelista"/>
-        <w:numPr>
-          <w:ilvl w:val="1"/>
-          <w:numId w:val="4"/>
-        </w:numPr>
-        <w:rPr>
-          <w:lang w:val="en-GB"/>
-        </w:rPr>
-      </w:pPr>
-      <w:r>
-        <w:rPr>
-          <w:lang w:val="en-GB"/>
-        </w:rPr>
-        <w:t xml:space="preserve">In </w:t>
-      </w:r>
-      <w:proofErr w:type="spellStart"/>
-      <w:proofErr w:type="gramStart"/>
-      <w:r>
-        <w:rPr>
-          <w:lang w:val="en-GB"/>
-        </w:rPr>
-        <w:t>PersonalRecord</w:t>
-      </w:r>
-      <w:proofErr w:type="spellEnd"/>
-      <w:r>
-        <w:rPr>
-          <w:lang w:val="en-GB"/>
-        </w:rPr>
-        <w:t>::</w:t>
-      </w:r>
-      <w:proofErr w:type="gramEnd"/>
-      <w:r>
-        <w:rPr>
-          <w:lang w:val="en-GB"/>
-        </w:rPr>
-        <w:t>save we take out the line that save the personal record in the repository of the if because it’s repeated in if condition and else condition.</w:t>
-      </w:r>
-    </w:p>
-    <w:p>
-      <w:pPr>
-        <w:rPr>
-          <w:lang w:val="en-GB"/>
-        </w:rPr>
-      </w:pPr>
-    </w:p>
-    <w:p>
-      <w:pPr>
-        <w:pStyle w:val="Ttulo4"/>
-        <w:ind w:firstLine="708"/>
-      </w:pPr>
-      <w:proofErr w:type="spellStart"/>
-      <w:r>
-        <w:t>PhaseService</w:t>
-      </w:r>
-      <w:proofErr w:type="spellEnd"/>
-    </w:p>
-    <w:p>
-      <w:pPr>
-        <w:pStyle w:val="Prrafodelista"/>
-        <w:numPr>
-          <w:ilvl w:val="1"/>
-          <w:numId w:val="4"/>
-        </w:numPr>
-        <w:rPr>
-          <w:lang w:val="en-US"/>
-        </w:rPr>
-      </w:pPr>
-      <w:r>
-        <w:rPr>
-          <w:lang w:val="en-US"/>
-        </w:rPr>
-        <w:t>Public queries</w:t>
-      </w:r>
-      <w:r>
-        <w:rPr>
-          <w:lang w:val="en-US"/>
-        </w:rPr>
-        <w:t xml:space="preserve"> now return Page object instead of Collection object. This helps us to retrieve the complaints in a more efficient way.</w:t>
-      </w:r>
-    </w:p>
-    <w:p>
-      <w:pPr>
-        <w:pStyle w:val="Ttulo4"/>
-        <w:ind w:firstLine="708"/>
-      </w:pPr>
-      <w:proofErr w:type="spellStart"/>
-      <w:r>
-        <w:t>ProfessionalRecordService</w:t>
-      </w:r>
-      <w:proofErr w:type="spellEnd"/>
-    </w:p>
-    <w:p>
-      <w:pPr>
-        <w:pStyle w:val="Prrafodelista"/>
-        <w:numPr>
-          <w:ilvl w:val="1"/>
-          <w:numId w:val="4"/>
-        </w:numPr>
-        <w:rPr>
-          <w:lang w:val="en-GB"/>
-        </w:rPr>
-      </w:pPr>
-      <w:r>
-        <w:rPr>
-          <w:lang w:val="en-GB"/>
-        </w:rPr>
-        <w:t xml:space="preserve">Added an assert in </w:t>
-      </w:r>
-      <w:proofErr w:type="spellStart"/>
-      <w:r>
-        <w:rPr>
-          <w:lang w:val="en-GB"/>
-        </w:rPr>
-        <w:t>findAll</w:t>
-      </w:r>
-      <w:proofErr w:type="spellEnd"/>
-      <w:r>
-        <w:rPr>
-          <w:lang w:val="en-GB"/>
-        </w:rPr>
-        <w:t xml:space="preserve"> method to check the professional records returned could not be null.</w:t>
-      </w:r>
-    </w:p>
-    <w:p>
-      <w:pPr>
-        <w:pStyle w:val="Prrafodelista"/>
-        <w:numPr>
-          <w:ilvl w:val="1"/>
-          <w:numId w:val="4"/>
-        </w:numPr>
-        <w:rPr>
-          <w:lang w:val="en-GB"/>
-        </w:rPr>
-      </w:pPr>
-      <w:r>
-        <w:rPr>
-          <w:lang w:val="en-GB"/>
-        </w:rPr>
-        <w:t xml:space="preserve">In </w:t>
-      </w:r>
-      <w:proofErr w:type="spellStart"/>
-      <w:proofErr w:type="gramStart"/>
-      <w:r>
-        <w:rPr>
-          <w:lang w:val="en-US"/>
-        </w:rPr>
-        <w:t>ProfessionalRecord</w:t>
-      </w:r>
-      <w:proofErr w:type="spellEnd"/>
-      <w:r>
-        <w:rPr>
-          <w:lang w:val="en-GB"/>
-        </w:rPr>
-        <w:t>::</w:t>
-      </w:r>
-      <w:proofErr w:type="gramEnd"/>
-      <w:r>
-        <w:rPr>
-          <w:lang w:val="en-GB"/>
-        </w:rPr>
-        <w:t>save we take out the line that save the professional record in the repository of the if because it’s repeated in if condition and else condition.</w:t>
-      </w:r>
-    </w:p>
-    <w:p>
-      <w:pPr>
-        <w:pStyle w:val="Prrafodelista"/>
-        <w:numPr>
-          <w:ilvl w:val="1"/>
-          <w:numId w:val="4"/>
-        </w:numPr>
-        <w:rPr>
-          <w:lang w:val="en-GB"/>
-        </w:rPr>
-      </w:pPr>
-      <w:r>
-        <w:rPr>
-          <w:lang w:val="en-GB"/>
-        </w:rPr>
-        <w:t xml:space="preserve">In </w:t>
-      </w:r>
-      <w:proofErr w:type="spellStart"/>
-      <w:proofErr w:type="gramStart"/>
-      <w:r>
-        <w:rPr>
-          <w:lang w:val="en-GB"/>
-        </w:rPr>
-        <w:t>ProfessionalRecord</w:t>
-      </w:r>
-      <w:proofErr w:type="spellEnd"/>
-      <w:r>
-        <w:rPr>
-          <w:lang w:val="en-GB"/>
-        </w:rPr>
-        <w:t>::</w:t>
-      </w:r>
-      <w:proofErr w:type="gramEnd"/>
-      <w:r>
-        <w:rPr>
-          <w:lang w:val="en-GB"/>
-        </w:rPr>
-        <w:t>delete we delete an assert that checks the professional record we want to delete exist in the repository because there’s another one to check the id of this professional record is not equal to 0.</w:t>
-      </w:r>
-    </w:p>
-    <w:p>
-      <w:pPr>
-        <w:pStyle w:val="Ttulo4"/>
-        <w:ind w:firstLine="708"/>
-      </w:pPr>
-      <w:proofErr w:type="spellStart"/>
-      <w:r>
-        <w:t>RefereeService</w:t>
-      </w:r>
-      <w:proofErr w:type="spellEnd"/>
-    </w:p>
-    <w:p>
-      <w:pPr>
-        <w:pStyle w:val="Prrafodelista"/>
-        <w:numPr>
-          <w:ilvl w:val="1"/>
-          <w:numId w:val="4"/>
-        </w:numPr>
-        <w:rPr>
-          <w:lang w:val="en-US"/>
-        </w:rPr>
-      </w:pPr>
-      <w:proofErr w:type="spellStart"/>
-      <w:r>
-        <w:rPr>
-          <w:lang w:val="en-US"/>
-        </w:rPr>
-        <w:t>RefereeService</w:t>
-      </w:r>
-      <w:proofErr w:type="spellEnd"/>
-      <w:r>
-        <w:rPr>
-          <w:lang w:val="en-US"/>
-        </w:rPr>
-        <w:t>::cr</w:t>
-      </w:r>
-      <w:r>
-        <w:rPr>
-          <w:lang w:val="en-US"/>
-        </w:rPr>
-        <w:t>e</w:t>
-      </w:r>
-      <w:r>
-        <w:rPr>
-          <w:lang w:val="en-US"/>
-        </w:rPr>
-        <w:t xml:space="preserve">ate and </w:t>
-      </w:r>
-      <w:proofErr w:type="spellStart"/>
-      <w:r>
-        <w:rPr>
-          <w:lang w:val="en-US"/>
-        </w:rPr>
-        <w:t>RefereeService</w:t>
-      </w:r>
-      <w:proofErr w:type="spellEnd"/>
-      <w:r>
-        <w:rPr>
-          <w:lang w:val="en-US"/>
-        </w:rPr>
-        <w:t>::s</w:t>
-      </w:r>
-      <w:r>
-        <w:rPr>
-          <w:lang w:val="en-US"/>
-        </w:rPr>
-        <w:t xml:space="preserve">ave have been simplified thanks to the refactoring in </w:t>
-      </w:r>
-      <w:proofErr w:type="spellStart"/>
-      <w:r>
-        <w:rPr>
-          <w:lang w:val="en-US"/>
-        </w:rPr>
-        <w:t>ActorService</w:t>
-      </w:r>
-      <w:proofErr w:type="spellEnd"/>
-      <w:r>
-        <w:rPr>
-          <w:lang w:val="en-US"/>
-        </w:rPr>
-        <w:t>.</w:t>
-      </w:r>
-    </w:p>
-    <w:p>
-      <w:pPr>
-        <w:pStyle w:val="Ttulo4"/>
-        <w:ind w:firstLine="708"/>
-      </w:pPr>
-      <w:proofErr w:type="spellStart"/>
-      <w:r>
-        <w:t>SectionService</w:t>
-      </w:r>
-      <w:proofErr w:type="spellEnd"/>
-    </w:p>
-    <w:p>
-      <w:pPr>
-        <w:pStyle w:val="Prrafodelista"/>
-        <w:numPr>
-          <w:ilvl w:val="1"/>
-          <w:numId w:val="4"/>
-        </w:numPr>
-        <w:rPr>
-          <w:lang w:val="en-GB"/>
-        </w:rPr>
-      </w:pPr>
-      <w:r>
-        <w:rPr>
-          <w:lang w:val="en-GB"/>
-        </w:rPr>
-        <w:t xml:space="preserve">Added the method </w:t>
-      </w:r>
-      <w:proofErr w:type="spellStart"/>
-      <w:r>
-        <w:rPr>
-          <w:lang w:val="en-GB"/>
-        </w:rPr>
-        <w:t>checkByPrincipal</w:t>
-      </w:r>
-      <w:proofErr w:type="spellEnd"/>
-      <w:r>
-        <w:rPr>
-          <w:lang w:val="en-GB"/>
-        </w:rPr>
-        <w:t>(section): check that the principal can edit or delete the object. It helps to refactoring.</w:t>
-      </w:r>
-    </w:p>
-    <w:p>
-      <w:pPr>
-        <w:pStyle w:val="Ttulo4"/>
-        <w:ind w:firstLine="708"/>
-      </w:pPr>
-      <w:proofErr w:type="spellStart"/>
-      <w:r>
-        <w:t>S</w:t>
-      </w:r>
-      <w:r>
-        <w:t>ocialProfile</w:t>
-      </w:r>
-      <w:r>
-        <w:t>Service</w:t>
-      </w:r>
-      <w:proofErr w:type="spellEnd"/>
-    </w:p>
-    <w:p>
-      <w:pPr>
-        <w:pStyle w:val="Prrafodelista"/>
-        <w:numPr>
-          <w:ilvl w:val="1"/>
-          <w:numId w:val="4"/>
-        </w:numPr>
-        <w:rPr>
-          <w:lang w:val="en-GB"/>
-        </w:rPr>
-      </w:pPr>
-      <w:r>
-        <w:rPr>
-          <w:lang w:val="en-GB"/>
-        </w:rPr>
-        <w:t xml:space="preserve">Added the method </w:t>
-      </w:r>
-      <w:proofErr w:type="spellStart"/>
-      <w:r>
-        <w:rPr>
-          <w:lang w:val="en-GB"/>
-        </w:rPr>
-        <w:t>checkByPrincipal</w:t>
-      </w:r>
-      <w:proofErr w:type="spellEnd"/>
-      <w:r>
-        <w:rPr>
-          <w:lang w:val="en-GB"/>
-        </w:rPr>
-        <w:t>(</w:t>
-      </w:r>
-      <w:proofErr w:type="spellStart"/>
-      <w:r>
-        <w:rPr>
-          <w:lang w:val="en-GB"/>
-        </w:rPr>
-        <w:t>s</w:t>
-      </w:r>
-      <w:r>
-        <w:rPr>
-          <w:lang w:val="en-GB"/>
-        </w:rPr>
-        <w:t>ocialProfile</w:t>
-      </w:r>
-      <w:proofErr w:type="spellEnd"/>
-      <w:r>
-        <w:rPr>
-          <w:lang w:val="en-GB"/>
-        </w:rPr>
-        <w:t>): check that the principal can edit or delete the object. It helps to refactoring.</w:t>
-      </w:r>
-    </w:p>
-    <w:p>
-      <w:pPr>
-        <w:pStyle w:val="Ttulo4"/>
-        <w:ind w:firstLine="708"/>
-      </w:pPr>
-      <w:proofErr w:type="spellStart"/>
-      <w:r>
-        <w:lastRenderedPageBreak/>
         <w:t>SponsorService</w:t>
       </w:r>
       <w:proofErr w:type="spellEnd"/>
@@ -7836,7 +8079,7 @@
   <w:abstractNum w:abstractNumId="8" w15:restartNumberingAfterBreak="0">
     <w:nsid w:val="5F156812"/>
     <w:multiLevelType w:val="hybridMultilevel"/>
-    <w:tmpl w:val="5F7EFD58"/>
+    <w:tmpl w:val="3B2422A2"/>
     <w:lvl w:ilvl="0" w:tplc="0C0A0001">
       <w:start w:val="1"/>
       <w:numFmt w:val="bullet"/>
@@ -8652,6 +8895,7 @@
     <w:lsdException w:name="HTML Sample" w:semiHidden="1" w:unhideWhenUsed="1"/>
     <w:lsdException w:name="HTML Typewriter" w:semiHidden="1" w:unhideWhenUsed="1"/>
     <w:lsdException w:name="HTML Variable" w:semiHidden="1" w:unhideWhenUsed="1"/>
+    <w:lsdException w:name="Normal Table" w:semiHidden="1" w:unhideWhenUsed="1"/>
     <w:lsdException w:name="annotation subject" w:semiHidden="1" w:unhideWhenUsed="1"/>
     <w:lsdException w:name="No List" w:semiHidden="1" w:unhideWhenUsed="1"/>
     <w:lsdException w:name="Outline List 1" w:semiHidden="1" w:unhideWhenUsed="1"/>
@@ -8695,8 +8939,10 @@
     <w:lsdException w:name="Table Elegant" w:semiHidden="1" w:unhideWhenUsed="1"/>
     <w:lsdException w:name="Table Professional" w:semiHidden="1" w:unhideWhenUsed="1"/>
     <w:lsdException w:name="Table Subtle 1" w:semiHidden="1" w:unhideWhenUsed="1"/>
+    <w:lsdException w:name="Table Subtle 2" w:semiHidden="1" w:unhideWhenUsed="1"/>
     <w:lsdException w:name="Table Web 1" w:semiHidden="1" w:unhideWhenUsed="1"/>
     <w:lsdException w:name="Table Web 2" w:semiHidden="1" w:unhideWhenUsed="1"/>
+    <w:lsdException w:name="Table Web 3" w:semiHidden="1" w:unhideWhenUsed="1"/>
     <w:lsdException w:name="Balloon Text" w:semiHidden="1" w:unhideWhenUsed="1"/>
     <w:lsdException w:name="Table Grid" w:uiPriority="39"/>
     <w:lsdException w:name="Table Theme" w:semiHidden="1" w:unhideWhenUsed="1"/>
@@ -9488,7 +9734,7 @@
 </file>
 
 <file path=customXml/itemProps1.xml><?xml version="1.0" encoding="utf-8"?>
-<ds:datastoreItem xmlns:ds="http://schemas.openxmlformats.org/officeDocument/2006/customXml" ds:itemID="{6C9F5B69-FB15-4AEB-9BC5-C6FCB259AE36}">
+<ds:datastoreItem xmlns:ds="http://schemas.openxmlformats.org/officeDocument/2006/customXml" ds:itemID="{3E141EBE-21CB-4CD2-AA82-2A198CA18121}">
   <ds:schemaRefs>
     <ds:schemaRef ds:uri="http://schemas.openxmlformats.org/officeDocument/2006/bibliography"/>
   </ds:schemaRefs>

</xml_diff>

<commit_message>
Añadida una función necesaria para los controladores
</commit_message>
<xml_diff>
--- a/D05/Changelog.docx
+++ b/D05/Changelog.docx
@@ -4439,6 +4439,1619 @@
         </w:rPr>
         <w:t>.</w:t>
       </w:r>
+    </w:p>
+    <w:p>
+      <w:pPr>
+        <w:pStyle w:val="Ttulo4"/>
+        <w:ind w:firstLine="708"/>
+      </w:pPr>
+      <w:proofErr w:type="spellStart"/>
+      <w:r>
+        <w:t>CurriculumService</w:t>
+      </w:r>
+      <w:proofErr w:type="spellEnd"/>
+    </w:p>
+    <w:p>
+      <w:pPr>
+        <w:pStyle w:val="Prrafodelista"/>
+        <w:numPr>
+          <w:ilvl w:val="1"/>
+          <w:numId w:val="4"/>
+        </w:numPr>
+        <w:rPr>
+          <w:lang w:val="en-GB"/>
+        </w:rPr>
+      </w:pPr>
+      <w:r>
+        <w:rPr>
+          <w:lang w:val="en-GB"/>
+        </w:rPr>
+        <w:t xml:space="preserve">Added the method </w:t>
+      </w:r>
+      <w:proofErr w:type="spellStart"/>
+      <w:proofErr w:type="gramStart"/>
+      <w:r>
+        <w:rPr>
+          <w:lang w:val="en-GB"/>
+        </w:rPr>
+        <w:t>findByPrincipal</w:t>
+      </w:r>
+      <w:proofErr w:type="spellEnd"/>
+      <w:r>
+        <w:rPr>
+          <w:lang w:val="en-GB"/>
+        </w:rPr>
+        <w:t>(</w:t>
+      </w:r>
+      <w:proofErr w:type="gramEnd"/>
+      <w:r>
+        <w:rPr>
+          <w:lang w:val="en-GB"/>
+        </w:rPr>
+        <w:t>)</w:t>
+      </w:r>
+      <w:r>
+        <w:rPr>
+          <w:lang w:val="en-GB"/>
+        </w:rPr>
+        <w:t>. This method returns the curriculum Principal’s. It helps to refactoring.</w:t>
+      </w:r>
+    </w:p>
+    <w:p>
+      <w:pPr>
+        <w:pStyle w:val="Prrafodelista"/>
+        <w:numPr>
+          <w:ilvl w:val="1"/>
+          <w:numId w:val="4"/>
+        </w:numPr>
+        <w:rPr>
+          <w:lang w:val="en-GB"/>
+        </w:rPr>
+      </w:pPr>
+      <w:r>
+        <w:rPr>
+          <w:lang w:val="en-GB"/>
+        </w:rPr>
+        <w:t xml:space="preserve">Added an assert in </w:t>
+      </w:r>
+      <w:proofErr w:type="spellStart"/>
+      <w:r>
+        <w:rPr>
+          <w:lang w:val="en-GB"/>
+        </w:rPr>
+        <w:t>findAll</w:t>
+      </w:r>
+      <w:proofErr w:type="spellEnd"/>
+      <w:r>
+        <w:rPr>
+          <w:lang w:val="en-GB"/>
+        </w:rPr>
+        <w:t xml:space="preserve"> method to check the curriculums returned could not be null.</w:t>
+      </w:r>
+    </w:p>
+    <w:p>
+      <w:pPr>
+        <w:pStyle w:val="Prrafodelista"/>
+        <w:numPr>
+          <w:ilvl w:val="1"/>
+          <w:numId w:val="4"/>
+        </w:numPr>
+        <w:rPr>
+          <w:lang w:val="en-GB"/>
+        </w:rPr>
+      </w:pPr>
+      <w:r>
+        <w:rPr>
+          <w:lang w:val="en-GB"/>
+        </w:rPr>
+        <w:t xml:space="preserve">Delete </w:t>
+      </w:r>
+      <w:proofErr w:type="spellStart"/>
+      <w:r>
+        <w:rPr>
+          <w:lang w:val="en-GB"/>
+        </w:rPr>
+        <w:t>existCurriculumByTicker</w:t>
+      </w:r>
+      <w:proofErr w:type="spellEnd"/>
+      <w:r>
+        <w:rPr>
+          <w:lang w:val="en-GB"/>
+        </w:rPr>
+        <w:t xml:space="preserve"> method because it’s not used nowhere.</w:t>
+      </w:r>
+    </w:p>
+    <w:p>
+      <w:pPr>
+        <w:pStyle w:val="Prrafodelista"/>
+        <w:numPr>
+          <w:ilvl w:val="1"/>
+          <w:numId w:val="4"/>
+        </w:numPr>
+        <w:rPr>
+          <w:lang w:val="en-GB"/>
+        </w:rPr>
+      </w:pPr>
+      <w:r>
+        <w:rPr>
+          <w:lang w:val="en-GB"/>
+        </w:rPr>
+        <w:t xml:space="preserve">Delete </w:t>
+      </w:r>
+      <w:proofErr w:type="spellStart"/>
+      <w:r>
+        <w:rPr>
+          <w:lang w:val="en-GB"/>
+        </w:rPr>
+        <w:t>findAllCurriculums</w:t>
+      </w:r>
+      <w:proofErr w:type="spellEnd"/>
+      <w:r>
+        <w:rPr>
+          <w:lang w:val="en-GB"/>
+        </w:rPr>
+        <w:t xml:space="preserve"> method because it’s not used nowhere.</w:t>
+      </w:r>
+    </w:p>
+    <w:p>
+      <w:pPr>
+        <w:pStyle w:val="Prrafodelista"/>
+        <w:numPr>
+          <w:ilvl w:val="1"/>
+          <w:numId w:val="4"/>
+        </w:numPr>
+        <w:rPr>
+          <w:lang w:val="en-GB"/>
+        </w:rPr>
+      </w:pPr>
+      <w:r>
+        <w:rPr>
+          <w:lang w:val="en-GB"/>
+        </w:rPr>
+        <w:t xml:space="preserve">Delete method </w:t>
+      </w:r>
+      <w:r>
+        <w:rPr>
+          <w:i/>
+          <w:lang w:val="en-GB"/>
+        </w:rPr>
+        <w:t>delete</w:t>
+      </w:r>
+      <w:r>
+        <w:rPr>
+          <w:lang w:val="en-GB"/>
+        </w:rPr>
+        <w:t xml:space="preserve"> because we can’t delete a curriculum.</w:t>
+      </w:r>
+    </w:p>
+    <w:p>
+      <w:pPr>
+        <w:pStyle w:val="Prrafodelista"/>
+        <w:ind w:left="1440"/>
+        <w:rPr>
+          <w:lang w:val="en-GB"/>
+        </w:rPr>
+      </w:pPr>
+    </w:p>
+    <w:p>
+      <w:pPr>
+        <w:pStyle w:val="Ttulo4"/>
+        <w:ind w:firstLine="708"/>
+      </w:pPr>
+      <w:proofErr w:type="spellStart"/>
+      <w:r>
+        <w:t>CustomerService</w:t>
+      </w:r>
+      <w:proofErr w:type="spellEnd"/>
+    </w:p>
+    <w:p>
+      <w:pPr>
+        <w:pStyle w:val="Prrafodelista"/>
+        <w:numPr>
+          <w:ilvl w:val="1"/>
+          <w:numId w:val="4"/>
+        </w:numPr>
+        <w:rPr>
+          <w:lang w:val="en-US"/>
+        </w:rPr>
+      </w:pPr>
+      <w:proofErr w:type="spellStart"/>
+      <w:r>
+        <w:rPr>
+          <w:lang w:val="en-US"/>
+        </w:rPr>
+        <w:t>Customer</w:t>
+      </w:r>
+      <w:r>
+        <w:rPr>
+          <w:lang w:val="en-US"/>
+        </w:rPr>
+        <w:t>Service</w:t>
+      </w:r>
+      <w:proofErr w:type="spellEnd"/>
+      <w:r>
+        <w:rPr>
+          <w:lang w:val="en-US"/>
+        </w:rPr>
+        <w:t>::cr</w:t>
+      </w:r>
+      <w:r>
+        <w:rPr>
+          <w:lang w:val="en-US"/>
+        </w:rPr>
+        <w:t>e</w:t>
+      </w:r>
+      <w:r>
+        <w:rPr>
+          <w:lang w:val="en-US"/>
+        </w:rPr>
+        <w:t xml:space="preserve">ate and </w:t>
+      </w:r>
+      <w:proofErr w:type="spellStart"/>
+      <w:r>
+        <w:rPr>
+          <w:lang w:val="en-US"/>
+        </w:rPr>
+        <w:t>Customer</w:t>
+      </w:r>
+      <w:r>
+        <w:rPr>
+          <w:lang w:val="en-US"/>
+        </w:rPr>
+        <w:t>Service</w:t>
+      </w:r>
+      <w:proofErr w:type="spellEnd"/>
+      <w:r>
+        <w:rPr>
+          <w:lang w:val="en-US"/>
+        </w:rPr>
+        <w:t>::s</w:t>
+      </w:r>
+      <w:r>
+        <w:rPr>
+          <w:lang w:val="en-US"/>
+        </w:rPr>
+        <w:t xml:space="preserve">ave have been simplified thanks to the refactoring in </w:t>
+      </w:r>
+      <w:proofErr w:type="spellStart"/>
+      <w:r>
+        <w:rPr>
+          <w:lang w:val="en-US"/>
+        </w:rPr>
+        <w:t>ActorService</w:t>
+      </w:r>
+      <w:proofErr w:type="spellEnd"/>
+      <w:r>
+        <w:rPr>
+          <w:lang w:val="en-US"/>
+        </w:rPr>
+        <w:t>.</w:t>
+      </w:r>
+    </w:p>
+    <w:p>
+      <w:pPr>
+        <w:pStyle w:val="Ttulo4"/>
+        <w:ind w:firstLine="708"/>
+      </w:pPr>
+      <w:proofErr w:type="spellStart"/>
+      <w:r>
+        <w:t>EducationRecordService</w:t>
+      </w:r>
+      <w:proofErr w:type="spellEnd"/>
+    </w:p>
+    <w:p>
+      <w:pPr>
+        <w:pStyle w:val="Prrafodelista"/>
+        <w:numPr>
+          <w:ilvl w:val="1"/>
+          <w:numId w:val="4"/>
+        </w:numPr>
+        <w:rPr>
+          <w:lang w:val="en-GB"/>
+        </w:rPr>
+      </w:pPr>
+      <w:r>
+        <w:rPr>
+          <w:lang w:val="en-GB"/>
+        </w:rPr>
+        <w:t xml:space="preserve">Added an assert in </w:t>
+      </w:r>
+      <w:proofErr w:type="spellStart"/>
+      <w:r>
+        <w:rPr>
+          <w:lang w:val="en-GB"/>
+        </w:rPr>
+        <w:t>findAll</w:t>
+      </w:r>
+      <w:proofErr w:type="spellEnd"/>
+      <w:r>
+        <w:rPr>
+          <w:lang w:val="en-GB"/>
+        </w:rPr>
+        <w:t xml:space="preserve"> method to check the education records returned could not be null.</w:t>
+      </w:r>
+    </w:p>
+    <w:p>
+      <w:pPr>
+        <w:pStyle w:val="Prrafodelista"/>
+        <w:numPr>
+          <w:ilvl w:val="1"/>
+          <w:numId w:val="4"/>
+        </w:numPr>
+        <w:rPr>
+          <w:lang w:val="en-GB"/>
+        </w:rPr>
+      </w:pPr>
+      <w:r>
+        <w:rPr>
+          <w:lang w:val="en-GB"/>
+        </w:rPr>
+        <w:t xml:space="preserve">In </w:t>
+      </w:r>
+      <w:proofErr w:type="spellStart"/>
+      <w:proofErr w:type="gramStart"/>
+      <w:r>
+        <w:rPr>
+          <w:lang w:val="en-GB"/>
+        </w:rPr>
+        <w:t>EducationRecord</w:t>
+      </w:r>
+      <w:proofErr w:type="spellEnd"/>
+      <w:r>
+        <w:rPr>
+          <w:lang w:val="en-GB"/>
+        </w:rPr>
+        <w:t>::</w:t>
+      </w:r>
+      <w:proofErr w:type="gramEnd"/>
+      <w:r>
+        <w:rPr>
+          <w:lang w:val="en-GB"/>
+        </w:rPr>
+        <w:t>save we take out the line that save the education record in the repository of the if because it’s repeated in if condition and else condition.</w:t>
+      </w:r>
+    </w:p>
+    <w:p>
+      <w:pPr>
+        <w:pStyle w:val="Prrafodelista"/>
+        <w:ind w:left="1440"/>
+        <w:rPr>
+          <w:lang w:val="en-GB"/>
+        </w:rPr>
+      </w:pPr>
+    </w:p>
+    <w:p>
+      <w:pPr>
+        <w:pStyle w:val="Ttulo4"/>
+        <w:ind w:firstLine="708"/>
+      </w:pPr>
+      <w:proofErr w:type="spellStart"/>
+      <w:r>
+        <w:t>EndorsementService</w:t>
+      </w:r>
+      <w:proofErr w:type="spellEnd"/>
+    </w:p>
+    <w:p>
+      <w:pPr>
+        <w:pStyle w:val="Prrafodelista"/>
+        <w:numPr>
+          <w:ilvl w:val="1"/>
+          <w:numId w:val="4"/>
+        </w:numPr>
+        <w:rPr>
+          <w:lang w:val="en-GB"/>
+        </w:rPr>
+      </w:pPr>
+      <w:r>
+        <w:rPr>
+          <w:lang w:val="en-GB"/>
+        </w:rPr>
+        <w:t xml:space="preserve">Now, </w:t>
+      </w:r>
+      <w:proofErr w:type="spellStart"/>
+      <w:r>
+        <w:rPr>
+          <w:lang w:val="en-GB"/>
+        </w:rPr>
+        <w:t>EndorsementService</w:t>
+      </w:r>
+      <w:proofErr w:type="spellEnd"/>
+      <w:r>
+        <w:rPr>
+          <w:lang w:val="en-GB"/>
+        </w:rPr>
+        <w:t>::</w:t>
+      </w:r>
+      <w:proofErr w:type="spellStart"/>
+      <w:r>
+        <w:rPr>
+          <w:lang w:val="en-GB"/>
+        </w:rPr>
+        <w:t>playedRole</w:t>
+      </w:r>
+      <w:proofErr w:type="spellEnd"/>
+      <w:r>
+        <w:rPr>
+          <w:lang w:val="en-GB"/>
+        </w:rPr>
+        <w:t xml:space="preserve"> is a</w:t>
+      </w:r>
+      <w:r>
+        <w:rPr>
+          <w:lang w:val="en-GB"/>
+        </w:rPr>
+        <w:t xml:space="preserve"> private method by security reasons.</w:t>
+      </w:r>
+    </w:p>
+    <w:p>
+      <w:pPr>
+        <w:pStyle w:val="Ttulo4"/>
+        <w:ind w:firstLine="708"/>
+      </w:pPr>
+      <w:proofErr w:type="spellStart"/>
+      <w:r>
+        <w:t>EndorserRecordService</w:t>
+      </w:r>
+      <w:proofErr w:type="spellEnd"/>
+    </w:p>
+    <w:p>
+      <w:pPr>
+        <w:pStyle w:val="Prrafodelista"/>
+        <w:numPr>
+          <w:ilvl w:val="1"/>
+          <w:numId w:val="4"/>
+        </w:numPr>
+        <w:rPr>
+          <w:lang w:val="en-GB"/>
+        </w:rPr>
+      </w:pPr>
+      <w:r>
+        <w:rPr>
+          <w:lang w:val="en-GB"/>
+        </w:rPr>
+        <w:t xml:space="preserve">Added an assert in </w:t>
+      </w:r>
+      <w:proofErr w:type="spellStart"/>
+      <w:r>
+        <w:rPr>
+          <w:lang w:val="en-GB"/>
+        </w:rPr>
+        <w:t>findAll</w:t>
+      </w:r>
+      <w:proofErr w:type="spellEnd"/>
+      <w:r>
+        <w:rPr>
+          <w:lang w:val="en-GB"/>
+        </w:rPr>
+        <w:t xml:space="preserve"> method to check the curriculums returned could not be null.</w:t>
+      </w:r>
+    </w:p>
+    <w:p>
+      <w:pPr>
+        <w:pStyle w:val="Prrafodelista"/>
+        <w:numPr>
+          <w:ilvl w:val="1"/>
+          <w:numId w:val="4"/>
+        </w:numPr>
+        <w:rPr>
+          <w:lang w:val="en-GB"/>
+        </w:rPr>
+      </w:pPr>
+      <w:r>
+        <w:rPr>
+          <w:lang w:val="en-GB"/>
+        </w:rPr>
+        <w:t xml:space="preserve">In </w:t>
+      </w:r>
+      <w:proofErr w:type="spellStart"/>
+      <w:proofErr w:type="gramStart"/>
+      <w:r>
+        <w:rPr>
+          <w:lang w:val="en-GB"/>
+        </w:rPr>
+        <w:t>EndorserRecord</w:t>
+      </w:r>
+      <w:proofErr w:type="spellEnd"/>
+      <w:r>
+        <w:rPr>
+          <w:lang w:val="en-GB"/>
+        </w:rPr>
+        <w:t>::</w:t>
+      </w:r>
+      <w:proofErr w:type="gramEnd"/>
+      <w:r>
+        <w:rPr>
+          <w:lang w:val="en-GB"/>
+        </w:rPr>
+        <w:t>save we take out the line that save the endorser record in the repository of the if because it’s repeated in if condition and else condition.</w:t>
+      </w:r>
+    </w:p>
+    <w:p>
+      <w:pPr>
+        <w:pStyle w:val="Prrafodelista"/>
+        <w:ind w:left="1440"/>
+        <w:rPr>
+          <w:lang w:val="en-GB"/>
+        </w:rPr>
+      </w:pPr>
+    </w:p>
+    <w:p>
+      <w:pPr>
+        <w:pStyle w:val="Ttulo4"/>
+        <w:ind w:firstLine="708"/>
+      </w:pPr>
+      <w:proofErr w:type="spellStart"/>
+      <w:r>
+        <w:t>FinderService</w:t>
+      </w:r>
+      <w:proofErr w:type="spellEnd"/>
+    </w:p>
+    <w:p>
+      <w:pPr>
+        <w:pStyle w:val="Prrafodelista"/>
+        <w:numPr>
+          <w:ilvl w:val="1"/>
+          <w:numId w:val="4"/>
+        </w:numPr>
+        <w:rPr>
+          <w:lang w:val="en-GB"/>
+        </w:rPr>
+      </w:pPr>
+      <w:r>
+        <w:rPr>
+          <w:lang w:val="en-GB"/>
+        </w:rPr>
+        <w:t xml:space="preserve">The method </w:t>
+      </w:r>
+      <w:proofErr w:type="spellStart"/>
+      <w:r>
+        <w:rPr>
+          <w:lang w:val="en-GB"/>
+        </w:rPr>
+        <w:t>checkByPrincipal</w:t>
+      </w:r>
+      <w:proofErr w:type="spellEnd"/>
+      <w:r>
+        <w:rPr>
+          <w:lang w:val="en-GB"/>
+        </w:rPr>
+        <w:t xml:space="preserve">(finder) has been created. It helps to refactoring. It´s invoked twice: </w:t>
+      </w:r>
+      <w:proofErr w:type="spellStart"/>
+      <w:r>
+        <w:rPr>
+          <w:lang w:val="en-GB"/>
+        </w:rPr>
+        <w:t>FinderService</w:t>
+      </w:r>
+      <w:proofErr w:type="spellEnd"/>
+      <w:r>
+        <w:rPr>
+          <w:lang w:val="en-GB"/>
+        </w:rPr>
+        <w:t xml:space="preserve">::save and </w:t>
+      </w:r>
+      <w:proofErr w:type="spellStart"/>
+      <w:r>
+        <w:rPr>
+          <w:lang w:val="en-GB"/>
+        </w:rPr>
+        <w:t>FinderService</w:t>
+      </w:r>
+      <w:proofErr w:type="spellEnd"/>
+      <w:r>
+        <w:rPr>
+          <w:lang w:val="en-GB"/>
+        </w:rPr>
+        <w:t>::search.</w:t>
+      </w:r>
+    </w:p>
+    <w:p>
+      <w:pPr>
+        <w:pStyle w:val="Ttulo4"/>
+        <w:ind w:firstLine="708"/>
+      </w:pPr>
+      <w:proofErr w:type="spellStart"/>
+      <w:r>
+        <w:t>FixUpTaskService</w:t>
+      </w:r>
+      <w:proofErr w:type="spellEnd"/>
+    </w:p>
+    <w:p>
+      <w:pPr>
+        <w:pStyle w:val="Prrafodelista"/>
+        <w:numPr>
+          <w:ilvl w:val="1"/>
+          <w:numId w:val="4"/>
+        </w:numPr>
+        <w:rPr>
+          <w:lang w:val="en-GB"/>
+        </w:rPr>
+      </w:pPr>
+      <w:r>
+        <w:rPr>
+          <w:lang w:val="en-GB"/>
+        </w:rPr>
+        <w:t xml:space="preserve">Added the method </w:t>
+      </w:r>
+      <w:proofErr w:type="spellStart"/>
+      <w:r>
+        <w:rPr>
+          <w:lang w:val="en-GB"/>
+        </w:rPr>
+        <w:t>checkByPrincipal</w:t>
+      </w:r>
+      <w:proofErr w:type="spellEnd"/>
+      <w:r>
+        <w:rPr>
+          <w:lang w:val="en-GB"/>
+        </w:rPr>
+        <w:t>(</w:t>
+      </w:r>
+      <w:proofErr w:type="spellStart"/>
+      <w:r>
+        <w:rPr>
+          <w:lang w:val="en-GB"/>
+        </w:rPr>
+        <w:t>fixUpTask</w:t>
+      </w:r>
+      <w:proofErr w:type="spellEnd"/>
+      <w:r>
+        <w:rPr>
+          <w:lang w:val="en-GB"/>
+        </w:rPr>
+        <w:t>): check that the principal can edit or delete the object. It helps to refactoring.</w:t>
+      </w:r>
+    </w:p>
+    <w:p>
+      <w:pPr>
+        <w:pStyle w:val="Prrafodelista"/>
+        <w:numPr>
+          <w:ilvl w:val="1"/>
+          <w:numId w:val="4"/>
+        </w:numPr>
+        <w:rPr>
+          <w:lang w:val="en-GB"/>
+        </w:rPr>
+      </w:pPr>
+      <w:r>
+        <w:rPr>
+          <w:lang w:val="en-GB"/>
+        </w:rPr>
+        <w:t>Added</w:t>
+      </w:r>
+      <w:r>
+        <w:rPr>
+          <w:lang w:val="en-GB"/>
+        </w:rPr>
+        <w:t xml:space="preserve"> </w:t>
+      </w:r>
+      <w:proofErr w:type="spellStart"/>
+      <w:r>
+        <w:rPr>
+          <w:lang w:val="en-GB"/>
+        </w:rPr>
+        <w:t>addApplication</w:t>
+      </w:r>
+      <w:proofErr w:type="spellEnd"/>
+      <w:r>
+        <w:rPr>
+          <w:lang w:val="en-GB"/>
+        </w:rPr>
+        <w:t xml:space="preserve"> method. It is used in </w:t>
+      </w:r>
+      <w:proofErr w:type="spellStart"/>
+      <w:r>
+        <w:rPr>
+          <w:lang w:val="en-GB"/>
+        </w:rPr>
+        <w:t>ApplicationService</w:t>
+      </w:r>
+      <w:proofErr w:type="spellEnd"/>
+      <w:r>
+        <w:rPr>
+          <w:lang w:val="en-GB"/>
+        </w:rPr>
+        <w:t>::save</w:t>
+      </w:r>
+    </w:p>
+    <w:p>
+      <w:pPr>
+        <w:pStyle w:val="Prrafodelista"/>
+        <w:numPr>
+          <w:ilvl w:val="1"/>
+          <w:numId w:val="4"/>
+        </w:numPr>
+        <w:rPr>
+          <w:lang w:val="en-GB"/>
+        </w:rPr>
+      </w:pPr>
+      <w:proofErr w:type="spellStart"/>
+      <w:proofErr w:type="gramStart"/>
+      <w:r>
+        <w:rPr>
+          <w:lang w:val="en-GB"/>
+        </w:rPr>
+        <w:t>findFixUpTaskFinder</w:t>
+      </w:r>
+      <w:proofErr w:type="spellEnd"/>
+      <w:r>
+        <w:rPr>
+          <w:lang w:val="en-GB"/>
+        </w:rPr>
+        <w:t>(</w:t>
+      </w:r>
+      <w:proofErr w:type="gramEnd"/>
+      <w:r>
+        <w:rPr>
+          <w:lang w:val="en-GB"/>
+        </w:rPr>
+        <w:t xml:space="preserve">) method has been move from </w:t>
+      </w:r>
+      <w:proofErr w:type="spellStart"/>
+      <w:r>
+        <w:rPr>
+          <w:lang w:val="en-GB"/>
+        </w:rPr>
+        <w:t>Finder</w:t>
+      </w:r>
+      <w:r>
+        <w:rPr>
+          <w:lang w:val="en-GB"/>
+        </w:rPr>
+        <w:t>Service</w:t>
+      </w:r>
+      <w:proofErr w:type="spellEnd"/>
+      <w:r>
+        <w:rPr>
+          <w:lang w:val="en-GB"/>
+        </w:rPr>
+        <w:t xml:space="preserve"> </w:t>
+      </w:r>
+      <w:r>
+        <w:rPr>
+          <w:lang w:val="en-GB"/>
+        </w:rPr>
+        <w:t>to</w:t>
+      </w:r>
+      <w:r>
+        <w:rPr>
+          <w:lang w:val="en-GB"/>
+        </w:rPr>
+        <w:t xml:space="preserve"> </w:t>
+      </w:r>
+      <w:proofErr w:type="spellStart"/>
+      <w:r>
+        <w:rPr>
+          <w:lang w:val="en-GB"/>
+        </w:rPr>
+        <w:t>FixUpTask</w:t>
+      </w:r>
+      <w:r>
+        <w:rPr>
+          <w:lang w:val="en-GB"/>
+        </w:rPr>
+        <w:t>Service</w:t>
+      </w:r>
+      <w:proofErr w:type="spellEnd"/>
+      <w:r>
+        <w:rPr>
+          <w:lang w:val="en-GB"/>
+        </w:rPr>
+        <w:t>.</w:t>
+      </w:r>
+    </w:p>
+    <w:p>
+      <w:pPr>
+        <w:pStyle w:val="Prrafodelista"/>
+        <w:numPr>
+          <w:ilvl w:val="1"/>
+          <w:numId w:val="4"/>
+        </w:numPr>
+        <w:rPr>
+          <w:lang w:val="en-US"/>
+        </w:rPr>
+      </w:pPr>
+      <w:r>
+        <w:rPr>
+          <w:lang w:val="en-US"/>
+        </w:rPr>
+        <w:lastRenderedPageBreak/>
+        <w:t>Public queries</w:t>
+      </w:r>
+      <w:r>
+        <w:rPr>
+          <w:lang w:val="en-US"/>
+        </w:rPr>
+        <w:t xml:space="preserve"> now return Page object instead of Collection object. This helps us to retrieve the complaints in a more efficient way.</w:t>
+      </w:r>
+    </w:p>
+    <w:p>
+      <w:pPr>
+        <w:pStyle w:val="Prrafodelista"/>
+        <w:numPr>
+          <w:ilvl w:val="1"/>
+          <w:numId w:val="4"/>
+        </w:numPr>
+        <w:rPr>
+          <w:lang w:val="en-US"/>
+        </w:rPr>
+      </w:pPr>
+      <w:proofErr w:type="spellStart"/>
+      <w:r>
+        <w:rPr>
+          <w:lang w:val="en-US"/>
+        </w:rPr>
+        <w:t>FixUpTaskService</w:t>
+      </w:r>
+      <w:proofErr w:type="spellEnd"/>
+      <w:r>
+        <w:rPr>
+          <w:lang w:val="en-US"/>
+        </w:rPr>
+        <w:t>::</w:t>
+      </w:r>
+      <w:proofErr w:type="spellStart"/>
+      <w:r>
+        <w:rPr>
+          <w:lang w:val="en-US"/>
+        </w:rPr>
+        <w:t>findAllTickers</w:t>
+      </w:r>
+      <w:proofErr w:type="spellEnd"/>
+      <w:r>
+        <w:rPr>
+          <w:lang w:val="en-US"/>
+        </w:rPr>
+        <w:t xml:space="preserve"> has been added.</w:t>
+      </w:r>
+    </w:p>
+    <w:p>
+      <w:pPr>
+        <w:pStyle w:val="Ttulo4"/>
+        <w:ind w:firstLine="708"/>
+      </w:pPr>
+      <w:proofErr w:type="spellStart"/>
+      <w:r>
+        <w:t>HandyWorkerService</w:t>
+      </w:r>
+      <w:proofErr w:type="spellEnd"/>
+    </w:p>
+    <w:p>
+      <w:pPr>
+        <w:pStyle w:val="Prrafodelista"/>
+        <w:numPr>
+          <w:ilvl w:val="1"/>
+          <w:numId w:val="4"/>
+        </w:numPr>
+        <w:rPr>
+          <w:lang w:val="en-GB"/>
+        </w:rPr>
+      </w:pPr>
+      <w:r>
+        <w:rPr>
+          <w:lang w:val="en-GB"/>
+        </w:rPr>
+        <w:t xml:space="preserve">Delete the second parameter in </w:t>
+      </w:r>
+      <w:proofErr w:type="spellStart"/>
+      <w:r>
+        <w:rPr>
+          <w:lang w:val="en-GB"/>
+        </w:rPr>
+        <w:t>removeCurriculum</w:t>
+      </w:r>
+      <w:proofErr w:type="spellEnd"/>
+      <w:r>
+        <w:rPr>
+          <w:lang w:val="en-GB"/>
+        </w:rPr>
+        <w:t xml:space="preserve"> method because it’s not used inside it.</w:t>
+      </w:r>
+    </w:p>
+    <w:p>
+      <w:pPr>
+        <w:pStyle w:val="Prrafodelista"/>
+        <w:numPr>
+          <w:ilvl w:val="1"/>
+          <w:numId w:val="4"/>
+        </w:numPr>
+        <w:rPr>
+          <w:lang w:val="en-GB"/>
+        </w:rPr>
+      </w:pPr>
+      <w:proofErr w:type="spellStart"/>
+      <w:r>
+        <w:rPr>
+          <w:lang w:val="en-US"/>
+        </w:rPr>
+        <w:t>HandyWorker</w:t>
+      </w:r>
+      <w:r>
+        <w:rPr>
+          <w:lang w:val="en-US"/>
+        </w:rPr>
+        <w:t>Service</w:t>
+      </w:r>
+      <w:proofErr w:type="spellEnd"/>
+      <w:r>
+        <w:rPr>
+          <w:lang w:val="en-US"/>
+        </w:rPr>
+        <w:t>::cr</w:t>
+      </w:r>
+      <w:r>
+        <w:rPr>
+          <w:lang w:val="en-US"/>
+        </w:rPr>
+        <w:t>e</w:t>
+      </w:r>
+      <w:r>
+        <w:rPr>
+          <w:lang w:val="en-US"/>
+        </w:rPr>
+        <w:t xml:space="preserve">ate and </w:t>
+      </w:r>
+      <w:proofErr w:type="spellStart"/>
+      <w:r>
+        <w:rPr>
+          <w:lang w:val="en-US"/>
+        </w:rPr>
+        <w:t>HandyWorker</w:t>
+      </w:r>
+      <w:r>
+        <w:rPr>
+          <w:lang w:val="en-US"/>
+        </w:rPr>
+        <w:t>Service</w:t>
+      </w:r>
+      <w:proofErr w:type="spellEnd"/>
+      <w:r>
+        <w:rPr>
+          <w:lang w:val="en-US"/>
+        </w:rPr>
+        <w:t>::s</w:t>
+      </w:r>
+      <w:r>
+        <w:rPr>
+          <w:lang w:val="en-US"/>
+        </w:rPr>
+        <w:t xml:space="preserve">ave have been simplified thanks to the refactoring in </w:t>
+      </w:r>
+      <w:proofErr w:type="spellStart"/>
+      <w:r>
+        <w:rPr>
+          <w:lang w:val="en-US"/>
+        </w:rPr>
+        <w:t>ActorService</w:t>
+      </w:r>
+      <w:proofErr w:type="spellEnd"/>
+      <w:r>
+        <w:rPr>
+          <w:lang w:val="en-US"/>
+        </w:rPr>
+        <w:t>.</w:t>
+      </w:r>
+    </w:p>
+    <w:p>
+      <w:pPr>
+        <w:pStyle w:val="Ttulo4"/>
+        <w:ind w:firstLine="708"/>
+      </w:pPr>
+      <w:proofErr w:type="spellStart"/>
+      <w:r>
+        <w:t>MessageService</w:t>
+      </w:r>
+      <w:proofErr w:type="spellEnd"/>
+    </w:p>
+    <w:p>
+      <w:pPr>
+        <w:pStyle w:val="Prrafodelista"/>
+        <w:numPr>
+          <w:ilvl w:val="1"/>
+          <w:numId w:val="4"/>
+        </w:numPr>
+        <w:rPr>
+          <w:lang w:val="en-GB"/>
+        </w:rPr>
+      </w:pPr>
+      <w:proofErr w:type="spellStart"/>
+      <w:proofErr w:type="gramStart"/>
+      <w:r>
+        <w:rPr>
+          <w:lang w:val="en-GB"/>
+        </w:rPr>
+        <w:t>boxService</w:t>
+      </w:r>
+      <w:proofErr w:type="spellEnd"/>
+      <w:r>
+        <w:rPr>
+          <w:lang w:val="en-GB"/>
+        </w:rPr>
+        <w:t>::</w:t>
+      </w:r>
+      <w:proofErr w:type="gramEnd"/>
+      <w:r>
+        <w:rPr>
+          <w:lang w:val="en-GB"/>
+        </w:rPr>
+        <w:t>create has been refactoring so that method is more readable.</w:t>
+      </w:r>
+    </w:p>
+    <w:p>
+      <w:pPr>
+        <w:pStyle w:val="Prrafodelista"/>
+        <w:numPr>
+          <w:ilvl w:val="1"/>
+          <w:numId w:val="4"/>
+        </w:numPr>
+        <w:rPr>
+          <w:lang w:val="en-GB"/>
+        </w:rPr>
+      </w:pPr>
+      <w:r>
+        <w:rPr>
+          <w:lang w:val="en-GB"/>
+        </w:rPr>
+        <w:t>The method</w:t>
+      </w:r>
+      <w:r>
+        <w:rPr>
+          <w:lang w:val="en-GB"/>
+        </w:rPr>
+        <w:t xml:space="preserve"> </w:t>
+      </w:r>
+      <w:proofErr w:type="spellStart"/>
+      <w:proofErr w:type="gramStart"/>
+      <w:r>
+        <w:rPr>
+          <w:lang w:val="en-GB"/>
+        </w:rPr>
+        <w:t>messageToStatus</w:t>
+      </w:r>
+      <w:proofErr w:type="spellEnd"/>
+      <w:r>
+        <w:rPr>
+          <w:lang w:val="en-GB"/>
+        </w:rPr>
+        <w:t>(</w:t>
+      </w:r>
+      <w:proofErr w:type="gramEnd"/>
+      <w:r>
+        <w:rPr>
+          <w:lang w:val="en-GB"/>
+        </w:rPr>
+        <w:t>application, status)</w:t>
+      </w:r>
+      <w:r>
+        <w:rPr>
+          <w:lang w:val="en-GB"/>
+        </w:rPr>
+        <w:t xml:space="preserve"> has been simplified.</w:t>
+      </w:r>
+    </w:p>
+    <w:p>
+      <w:pPr>
+        <w:pStyle w:val="Ttulo4"/>
+        <w:ind w:firstLine="708"/>
+      </w:pPr>
+      <w:proofErr w:type="spellStart"/>
+      <w:r>
+        <w:t>MiscellaneousRecordService</w:t>
+      </w:r>
+      <w:proofErr w:type="spellEnd"/>
+    </w:p>
+    <w:p>
+      <w:pPr>
+        <w:pStyle w:val="Prrafodelista"/>
+        <w:numPr>
+          <w:ilvl w:val="1"/>
+          <w:numId w:val="4"/>
+        </w:numPr>
+        <w:rPr>
+          <w:lang w:val="en-GB"/>
+        </w:rPr>
+      </w:pPr>
+      <w:r>
+        <w:rPr>
+          <w:lang w:val="en-GB"/>
+        </w:rPr>
+        <w:t xml:space="preserve">Added an assert in </w:t>
+      </w:r>
+      <w:proofErr w:type="spellStart"/>
+      <w:r>
+        <w:rPr>
+          <w:lang w:val="en-GB"/>
+        </w:rPr>
+        <w:t>findAll</w:t>
+      </w:r>
+      <w:proofErr w:type="spellEnd"/>
+      <w:r>
+        <w:rPr>
+          <w:lang w:val="en-GB"/>
+        </w:rPr>
+        <w:t xml:space="preserve"> method to check the curriculums returned could not be null.</w:t>
+      </w:r>
+    </w:p>
+    <w:p>
+      <w:pPr>
+        <w:pStyle w:val="Prrafodelista"/>
+        <w:numPr>
+          <w:ilvl w:val="1"/>
+          <w:numId w:val="4"/>
+        </w:numPr>
+        <w:rPr>
+          <w:lang w:val="en-GB"/>
+        </w:rPr>
+      </w:pPr>
+      <w:r>
+        <w:rPr>
+          <w:lang w:val="en-GB"/>
+        </w:rPr>
+        <w:t xml:space="preserve">In </w:t>
+      </w:r>
+      <w:proofErr w:type="spellStart"/>
+      <w:proofErr w:type="gramStart"/>
+      <w:r>
+        <w:rPr>
+          <w:lang w:val="en-GB"/>
+        </w:rPr>
+        <w:t>MiscellaneousRecord</w:t>
+      </w:r>
+      <w:proofErr w:type="spellEnd"/>
+      <w:r>
+        <w:rPr>
+          <w:lang w:val="en-GB"/>
+        </w:rPr>
+        <w:t>::</w:t>
+      </w:r>
+      <w:proofErr w:type="gramEnd"/>
+      <w:r>
+        <w:rPr>
+          <w:lang w:val="en-GB"/>
+        </w:rPr>
+        <w:t>save we take out the line that save the miscellaneous record in the repository of the if because it’s repeated in if condition and else condition.</w:t>
+      </w:r>
+    </w:p>
+    <w:p>
+      <w:pPr>
+        <w:pStyle w:val="Prrafodelista"/>
+        <w:numPr>
+          <w:ilvl w:val="1"/>
+          <w:numId w:val="4"/>
+        </w:numPr>
+        <w:rPr>
+          <w:lang w:val="en-GB"/>
+        </w:rPr>
+      </w:pPr>
+      <w:r>
+        <w:rPr>
+          <w:lang w:val="en-GB"/>
+        </w:rPr>
+        <w:t xml:space="preserve">In </w:t>
+      </w:r>
+      <w:proofErr w:type="spellStart"/>
+      <w:proofErr w:type="gramStart"/>
+      <w:r>
+        <w:rPr>
+          <w:lang w:val="en-GB"/>
+        </w:rPr>
+        <w:t>MiscellaneousRecord</w:t>
+      </w:r>
+      <w:proofErr w:type="spellEnd"/>
+      <w:r>
+        <w:rPr>
+          <w:lang w:val="en-GB"/>
+        </w:rPr>
+        <w:t>::</w:t>
+      </w:r>
+      <w:proofErr w:type="gramEnd"/>
+      <w:r>
+        <w:rPr>
+          <w:lang w:val="en-GB"/>
+        </w:rPr>
+        <w:t>delete we delete an assert that checks the miscellaneous record we want to delete exist in the repository because there’s another one to check the id of this miscellaneous record is not equal to 0.</w:t>
+      </w:r>
+    </w:p>
+    <w:p>
+      <w:pPr>
+        <w:pStyle w:val="Prrafodelista"/>
+        <w:ind w:left="1440"/>
+        <w:rPr>
+          <w:lang w:val="en-GB"/>
+        </w:rPr>
+      </w:pPr>
+    </w:p>
+    <w:p>
+      <w:pPr>
+        <w:pStyle w:val="Prrafodelista"/>
+        <w:ind w:left="1440"/>
+        <w:rPr>
+          <w:lang w:val="en-GB"/>
+        </w:rPr>
+      </w:pPr>
+    </w:p>
+    <w:p>
+      <w:pPr>
+        <w:pStyle w:val="Ttulo4"/>
+        <w:ind w:firstLine="708"/>
+      </w:pPr>
+      <w:proofErr w:type="spellStart"/>
+      <w:r>
+        <w:t>PersonalRecordService</w:t>
+      </w:r>
+      <w:proofErr w:type="spellEnd"/>
+    </w:p>
+    <w:p>
+      <w:pPr>
+        <w:pStyle w:val="Prrafodelista"/>
+        <w:numPr>
+          <w:ilvl w:val="1"/>
+          <w:numId w:val="4"/>
+        </w:numPr>
+        <w:rPr>
+          <w:lang w:val="en-GB"/>
+        </w:rPr>
+      </w:pPr>
+      <w:r>
+        <w:rPr>
+          <w:lang w:val="en-GB"/>
+        </w:rPr>
+        <w:t xml:space="preserve">Added an assert in </w:t>
+      </w:r>
+      <w:proofErr w:type="spellStart"/>
+      <w:r>
+        <w:rPr>
+          <w:lang w:val="en-GB"/>
+        </w:rPr>
+        <w:t>findAll</w:t>
+      </w:r>
+      <w:proofErr w:type="spellEnd"/>
+      <w:r>
+        <w:rPr>
+          <w:lang w:val="en-GB"/>
+        </w:rPr>
+        <w:t xml:space="preserve"> method to check the curriculums returned could not be null.</w:t>
+      </w:r>
+    </w:p>
+    <w:p>
+      <w:pPr>
+        <w:pStyle w:val="Prrafodelista"/>
+        <w:numPr>
+          <w:ilvl w:val="1"/>
+          <w:numId w:val="4"/>
+        </w:numPr>
+        <w:rPr>
+          <w:lang w:val="en-GB"/>
+        </w:rPr>
+      </w:pPr>
+      <w:r>
+        <w:rPr>
+          <w:lang w:val="en-GB"/>
+        </w:rPr>
+        <w:t xml:space="preserve">In </w:t>
+      </w:r>
+      <w:proofErr w:type="spellStart"/>
+      <w:proofErr w:type="gramStart"/>
+      <w:r>
+        <w:rPr>
+          <w:lang w:val="en-GB"/>
+        </w:rPr>
+        <w:t>PersonalRecord</w:t>
+      </w:r>
+      <w:proofErr w:type="spellEnd"/>
+      <w:r>
+        <w:rPr>
+          <w:lang w:val="en-GB"/>
+        </w:rPr>
+        <w:t>::</w:t>
+      </w:r>
+      <w:proofErr w:type="gramEnd"/>
+      <w:r>
+        <w:rPr>
+          <w:lang w:val="en-GB"/>
+        </w:rPr>
+        <w:t>save we take out the line that save the personal record in the repository of the if because it’s repeated in if condition and else condition.</w:t>
+      </w:r>
+    </w:p>
+    <w:p>
+      <w:pPr>
+        <w:rPr>
+          <w:lang w:val="en-GB"/>
+        </w:rPr>
+      </w:pPr>
+    </w:p>
+    <w:p>
+      <w:pPr>
+        <w:pStyle w:val="Ttulo4"/>
+        <w:ind w:firstLine="708"/>
+      </w:pPr>
+      <w:proofErr w:type="spellStart"/>
+      <w:r>
+        <w:t>PhaseService</w:t>
+      </w:r>
+      <w:proofErr w:type="spellEnd"/>
+    </w:p>
+    <w:p>
+      <w:pPr>
+        <w:pStyle w:val="Prrafodelista"/>
+        <w:numPr>
+          <w:ilvl w:val="1"/>
+          <w:numId w:val="4"/>
+        </w:numPr>
+        <w:rPr>
+          <w:lang w:val="en-US"/>
+        </w:rPr>
+      </w:pPr>
+      <w:r>
+        <w:rPr>
+          <w:lang w:val="en-US"/>
+        </w:rPr>
+        <w:t>Public queries</w:t>
+      </w:r>
+      <w:r>
+        <w:rPr>
+          <w:lang w:val="en-US"/>
+        </w:rPr>
+        <w:t xml:space="preserve"> now return Page object instead of Collection object. This helps us to retrieve the complaints in a more efficient way.</w:t>
+      </w:r>
+    </w:p>
+    <w:p>
+      <w:pPr>
+        <w:pStyle w:val="Ttulo4"/>
+        <w:ind w:firstLine="708"/>
+      </w:pPr>
+      <w:proofErr w:type="spellStart"/>
+      <w:r>
+        <w:t>ProfessionalRecordService</w:t>
+      </w:r>
+      <w:proofErr w:type="spellEnd"/>
+    </w:p>
+    <w:p>
+      <w:pPr>
+        <w:pStyle w:val="Prrafodelista"/>
+        <w:numPr>
+          <w:ilvl w:val="1"/>
+          <w:numId w:val="4"/>
+        </w:numPr>
+        <w:rPr>
+          <w:lang w:val="en-GB"/>
+        </w:rPr>
+      </w:pPr>
+      <w:r>
+        <w:rPr>
+          <w:lang w:val="en-GB"/>
+        </w:rPr>
+        <w:t xml:space="preserve">Added an assert in </w:t>
+      </w:r>
+      <w:proofErr w:type="spellStart"/>
+      <w:r>
+        <w:rPr>
+          <w:lang w:val="en-GB"/>
+        </w:rPr>
+        <w:t>findAll</w:t>
+      </w:r>
+      <w:proofErr w:type="spellEnd"/>
+      <w:r>
+        <w:rPr>
+          <w:lang w:val="en-GB"/>
+        </w:rPr>
+        <w:t xml:space="preserve"> method to check the professional records returned could not be null.</w:t>
+      </w:r>
+    </w:p>
+    <w:p>
+      <w:pPr>
+        <w:pStyle w:val="Prrafodelista"/>
+        <w:numPr>
+          <w:ilvl w:val="1"/>
+          <w:numId w:val="4"/>
+        </w:numPr>
+        <w:rPr>
+          <w:lang w:val="en-GB"/>
+        </w:rPr>
+      </w:pPr>
+      <w:r>
+        <w:rPr>
+          <w:lang w:val="en-GB"/>
+        </w:rPr>
+        <w:t xml:space="preserve">In </w:t>
+      </w:r>
+      <w:proofErr w:type="spellStart"/>
+      <w:proofErr w:type="gramStart"/>
+      <w:r>
+        <w:rPr>
+          <w:lang w:val="en-US"/>
+        </w:rPr>
+        <w:t>ProfessionalRecord</w:t>
+      </w:r>
+      <w:proofErr w:type="spellEnd"/>
+      <w:r>
+        <w:rPr>
+          <w:lang w:val="en-GB"/>
+        </w:rPr>
+        <w:t>::</w:t>
+      </w:r>
+      <w:proofErr w:type="gramEnd"/>
+      <w:r>
+        <w:rPr>
+          <w:lang w:val="en-GB"/>
+        </w:rPr>
+        <w:t>save we take out the line that save the professional record in the repository of the if because it’s repeated in if condition and else condition.</w:t>
+      </w:r>
+    </w:p>
+    <w:p>
+      <w:pPr>
+        <w:pStyle w:val="Prrafodelista"/>
+        <w:numPr>
+          <w:ilvl w:val="1"/>
+          <w:numId w:val="4"/>
+        </w:numPr>
+        <w:rPr>
+          <w:lang w:val="en-GB"/>
+        </w:rPr>
+      </w:pPr>
+      <w:r>
+        <w:rPr>
+          <w:lang w:val="en-GB"/>
+        </w:rPr>
+        <w:t xml:space="preserve">In </w:t>
+      </w:r>
+      <w:proofErr w:type="spellStart"/>
+      <w:proofErr w:type="gramStart"/>
+      <w:r>
+        <w:rPr>
+          <w:lang w:val="en-GB"/>
+        </w:rPr>
+        <w:t>ProfessionalRecord</w:t>
+      </w:r>
+      <w:proofErr w:type="spellEnd"/>
+      <w:r>
+        <w:rPr>
+          <w:lang w:val="en-GB"/>
+        </w:rPr>
+        <w:t>::</w:t>
+      </w:r>
+      <w:proofErr w:type="gramEnd"/>
+      <w:r>
+        <w:rPr>
+          <w:lang w:val="en-GB"/>
+        </w:rPr>
+        <w:t>delete we delete an assert that checks the professional record we want to delete exist in the repository because there’s another one to check the id of this professional record is not equal to 0.</w:t>
+      </w:r>
+    </w:p>
+    <w:p>
+      <w:pPr>
+        <w:pStyle w:val="Ttulo4"/>
+        <w:ind w:firstLine="708"/>
+      </w:pPr>
+      <w:proofErr w:type="spellStart"/>
+      <w:r>
+        <w:t>RefereeService</w:t>
+      </w:r>
+      <w:proofErr w:type="spellEnd"/>
+    </w:p>
+    <w:p>
+      <w:pPr>
+        <w:pStyle w:val="Prrafodelista"/>
+        <w:numPr>
+          <w:ilvl w:val="1"/>
+          <w:numId w:val="4"/>
+        </w:numPr>
+        <w:rPr>
+          <w:lang w:val="en-US"/>
+        </w:rPr>
+      </w:pPr>
+      <w:proofErr w:type="spellStart"/>
+      <w:proofErr w:type="gramStart"/>
+      <w:r>
+        <w:rPr>
+          <w:lang w:val="en-US"/>
+        </w:rPr>
+        <w:t>RefereeService</w:t>
+      </w:r>
+      <w:proofErr w:type="spellEnd"/>
+      <w:r>
+        <w:rPr>
+          <w:lang w:val="en-US"/>
+        </w:rPr>
+        <w:t>::</w:t>
+      </w:r>
+      <w:proofErr w:type="gramEnd"/>
+      <w:r>
+        <w:rPr>
+          <w:lang w:val="en-US"/>
+        </w:rPr>
+        <w:t>cr</w:t>
+      </w:r>
+      <w:r>
+        <w:rPr>
+          <w:lang w:val="en-US"/>
+        </w:rPr>
+        <w:t>e</w:t>
+      </w:r>
+      <w:r>
+        <w:rPr>
+          <w:lang w:val="en-US"/>
+        </w:rPr>
+        <w:t xml:space="preserve">ate and </w:t>
+      </w:r>
+      <w:proofErr w:type="spellStart"/>
+      <w:r>
+        <w:rPr>
+          <w:lang w:val="en-US"/>
+        </w:rPr>
+        <w:t>RefereeService</w:t>
+      </w:r>
+      <w:proofErr w:type="spellEnd"/>
+      <w:r>
+        <w:rPr>
+          <w:lang w:val="en-US"/>
+        </w:rPr>
+        <w:t>::s</w:t>
+      </w:r>
+      <w:r>
+        <w:rPr>
+          <w:lang w:val="en-US"/>
+        </w:rPr>
+        <w:t xml:space="preserve">ave have been simplified thanks to the refactoring in </w:t>
+      </w:r>
+      <w:proofErr w:type="spellStart"/>
+      <w:r>
+        <w:rPr>
+          <w:lang w:val="en-US"/>
+        </w:rPr>
+        <w:t>ActorService</w:t>
+      </w:r>
+      <w:proofErr w:type="spellEnd"/>
+      <w:r>
+        <w:rPr>
+          <w:lang w:val="en-US"/>
+        </w:rPr>
+        <w:t>.</w:t>
+      </w:r>
+    </w:p>
+    <w:p>
+      <w:pPr>
+        <w:pStyle w:val="Prrafodelista"/>
+        <w:numPr>
+          <w:ilvl w:val="1"/>
+          <w:numId w:val="4"/>
+        </w:numPr>
+        <w:rPr>
+          <w:lang w:val="en-US"/>
+        </w:rPr>
+      </w:pPr>
+      <w:proofErr w:type="spellStart"/>
+      <w:proofErr w:type="gramStart"/>
+      <w:r>
+        <w:rPr>
+          <w:lang w:val="en-US"/>
+        </w:rPr>
+        <w:lastRenderedPageBreak/>
+        <w:t>RefereeService</w:t>
+      </w:r>
+      <w:proofErr w:type="spellEnd"/>
+      <w:r>
+        <w:rPr>
+          <w:lang w:val="en-US"/>
+        </w:rPr>
+        <w:t>::</w:t>
+      </w:r>
+      <w:proofErr w:type="spellStart"/>
+      <w:proofErr w:type="gramEnd"/>
+      <w:r>
+        <w:rPr>
+          <w:lang w:val="en-US"/>
+        </w:rPr>
+        <w:t>principalHasSelfAssigned</w:t>
+      </w:r>
+      <w:proofErr w:type="spellEnd"/>
+      <w:r>
+        <w:rPr>
+          <w:lang w:val="en-US"/>
+        </w:rPr>
+        <w:t xml:space="preserve"> has been added. We will use this method in the controllers of Complaints.</w:t>
+      </w:r>
       <w:bookmarkStart w:id="0" w:name="_GoBack"/>
       <w:bookmarkEnd w:id="0"/>
     </w:p>
@@ -4449,1569 +6062,6 @@
       </w:pPr>
       <w:proofErr w:type="spellStart"/>
       <w:r>
-        <w:t>CurriculumService</w:t>
-      </w:r>
-      <w:proofErr w:type="spellEnd"/>
-    </w:p>
-    <w:p>
-      <w:pPr>
-        <w:pStyle w:val="Prrafodelista"/>
-        <w:numPr>
-          <w:ilvl w:val="1"/>
-          <w:numId w:val="4"/>
-        </w:numPr>
-        <w:rPr>
-          <w:lang w:val="en-GB"/>
-        </w:rPr>
-      </w:pPr>
-      <w:r>
-        <w:rPr>
-          <w:lang w:val="en-GB"/>
-        </w:rPr>
-        <w:t xml:space="preserve">Added the method </w:t>
-      </w:r>
-      <w:proofErr w:type="spellStart"/>
-      <w:proofErr w:type="gramStart"/>
-      <w:r>
-        <w:rPr>
-          <w:lang w:val="en-GB"/>
-        </w:rPr>
-        <w:t>findByPrincipal</w:t>
-      </w:r>
-      <w:proofErr w:type="spellEnd"/>
-      <w:r>
-        <w:rPr>
-          <w:lang w:val="en-GB"/>
-        </w:rPr>
-        <w:t>(</w:t>
-      </w:r>
-      <w:proofErr w:type="gramEnd"/>
-      <w:r>
-        <w:rPr>
-          <w:lang w:val="en-GB"/>
-        </w:rPr>
-        <w:t>)</w:t>
-      </w:r>
-      <w:r>
-        <w:rPr>
-          <w:lang w:val="en-GB"/>
-        </w:rPr>
-        <w:t>. This method returns the curriculum Principal’s. It helps to refactoring.</w:t>
-      </w:r>
-    </w:p>
-    <w:p>
-      <w:pPr>
-        <w:pStyle w:val="Prrafodelista"/>
-        <w:numPr>
-          <w:ilvl w:val="1"/>
-          <w:numId w:val="4"/>
-        </w:numPr>
-        <w:rPr>
-          <w:lang w:val="en-GB"/>
-        </w:rPr>
-      </w:pPr>
-      <w:r>
-        <w:rPr>
-          <w:lang w:val="en-GB"/>
-        </w:rPr>
-        <w:t xml:space="preserve">Added an assert in </w:t>
-      </w:r>
-      <w:proofErr w:type="spellStart"/>
-      <w:r>
-        <w:rPr>
-          <w:lang w:val="en-GB"/>
-        </w:rPr>
-        <w:t>findAll</w:t>
-      </w:r>
-      <w:proofErr w:type="spellEnd"/>
-      <w:r>
-        <w:rPr>
-          <w:lang w:val="en-GB"/>
-        </w:rPr>
-        <w:t xml:space="preserve"> method to check the curriculums returned could not be null.</w:t>
-      </w:r>
-    </w:p>
-    <w:p>
-      <w:pPr>
-        <w:pStyle w:val="Prrafodelista"/>
-        <w:numPr>
-          <w:ilvl w:val="1"/>
-          <w:numId w:val="4"/>
-        </w:numPr>
-        <w:rPr>
-          <w:lang w:val="en-GB"/>
-        </w:rPr>
-      </w:pPr>
-      <w:r>
-        <w:rPr>
-          <w:lang w:val="en-GB"/>
-        </w:rPr>
-        <w:t xml:space="preserve">Delete </w:t>
-      </w:r>
-      <w:proofErr w:type="spellStart"/>
-      <w:r>
-        <w:rPr>
-          <w:lang w:val="en-GB"/>
-        </w:rPr>
-        <w:t>existCurriculumByTicker</w:t>
-      </w:r>
-      <w:proofErr w:type="spellEnd"/>
-      <w:r>
-        <w:rPr>
-          <w:lang w:val="en-GB"/>
-        </w:rPr>
-        <w:t xml:space="preserve"> method because it’s not used nowhere.</w:t>
-      </w:r>
-    </w:p>
-    <w:p>
-      <w:pPr>
-        <w:pStyle w:val="Prrafodelista"/>
-        <w:numPr>
-          <w:ilvl w:val="1"/>
-          <w:numId w:val="4"/>
-        </w:numPr>
-        <w:rPr>
-          <w:lang w:val="en-GB"/>
-        </w:rPr>
-      </w:pPr>
-      <w:r>
-        <w:rPr>
-          <w:lang w:val="en-GB"/>
-        </w:rPr>
-        <w:t xml:space="preserve">Delete </w:t>
-      </w:r>
-      <w:proofErr w:type="spellStart"/>
-      <w:r>
-        <w:rPr>
-          <w:lang w:val="en-GB"/>
-        </w:rPr>
-        <w:t>findAllCurriculums</w:t>
-      </w:r>
-      <w:proofErr w:type="spellEnd"/>
-      <w:r>
-        <w:rPr>
-          <w:lang w:val="en-GB"/>
-        </w:rPr>
-        <w:t xml:space="preserve"> method because it’s not used nowhere.</w:t>
-      </w:r>
-    </w:p>
-    <w:p>
-      <w:pPr>
-        <w:pStyle w:val="Prrafodelista"/>
-        <w:numPr>
-          <w:ilvl w:val="1"/>
-          <w:numId w:val="4"/>
-        </w:numPr>
-        <w:rPr>
-          <w:lang w:val="en-GB"/>
-        </w:rPr>
-      </w:pPr>
-      <w:r>
-        <w:rPr>
-          <w:lang w:val="en-GB"/>
-        </w:rPr>
-        <w:t xml:space="preserve">Delete method </w:t>
-      </w:r>
-      <w:r>
-        <w:rPr>
-          <w:i/>
-          <w:lang w:val="en-GB"/>
-        </w:rPr>
-        <w:t>delete</w:t>
-      </w:r>
-      <w:r>
-        <w:rPr>
-          <w:lang w:val="en-GB"/>
-        </w:rPr>
-        <w:t xml:space="preserve"> because we can’t delete a curriculum.</w:t>
-      </w:r>
-    </w:p>
-    <w:p>
-      <w:pPr>
-        <w:pStyle w:val="Prrafodelista"/>
-        <w:ind w:left="1440"/>
-        <w:rPr>
-          <w:lang w:val="en-GB"/>
-        </w:rPr>
-      </w:pPr>
-    </w:p>
-    <w:p>
-      <w:pPr>
-        <w:pStyle w:val="Ttulo4"/>
-        <w:ind w:firstLine="708"/>
-      </w:pPr>
-      <w:proofErr w:type="spellStart"/>
-      <w:r>
-        <w:t>CustomerService</w:t>
-      </w:r>
-      <w:proofErr w:type="spellEnd"/>
-    </w:p>
-    <w:p>
-      <w:pPr>
-        <w:pStyle w:val="Prrafodelista"/>
-        <w:numPr>
-          <w:ilvl w:val="1"/>
-          <w:numId w:val="4"/>
-        </w:numPr>
-        <w:rPr>
-          <w:lang w:val="en-US"/>
-        </w:rPr>
-      </w:pPr>
-      <w:proofErr w:type="spellStart"/>
-      <w:r>
-        <w:rPr>
-          <w:lang w:val="en-US"/>
-        </w:rPr>
-        <w:t>Customer</w:t>
-      </w:r>
-      <w:r>
-        <w:rPr>
-          <w:lang w:val="en-US"/>
-        </w:rPr>
-        <w:t>Service</w:t>
-      </w:r>
-      <w:proofErr w:type="spellEnd"/>
-      <w:r>
-        <w:rPr>
-          <w:lang w:val="en-US"/>
-        </w:rPr>
-        <w:t>::cr</w:t>
-      </w:r>
-      <w:r>
-        <w:rPr>
-          <w:lang w:val="en-US"/>
-        </w:rPr>
-        <w:t>e</w:t>
-      </w:r>
-      <w:r>
-        <w:rPr>
-          <w:lang w:val="en-US"/>
-        </w:rPr>
-        <w:t xml:space="preserve">ate and </w:t>
-      </w:r>
-      <w:proofErr w:type="spellStart"/>
-      <w:r>
-        <w:rPr>
-          <w:lang w:val="en-US"/>
-        </w:rPr>
-        <w:t>Customer</w:t>
-      </w:r>
-      <w:r>
-        <w:rPr>
-          <w:lang w:val="en-US"/>
-        </w:rPr>
-        <w:t>Service</w:t>
-      </w:r>
-      <w:proofErr w:type="spellEnd"/>
-      <w:r>
-        <w:rPr>
-          <w:lang w:val="en-US"/>
-        </w:rPr>
-        <w:t>::s</w:t>
-      </w:r>
-      <w:r>
-        <w:rPr>
-          <w:lang w:val="en-US"/>
-        </w:rPr>
-        <w:t xml:space="preserve">ave have been simplified thanks to the refactoring in </w:t>
-      </w:r>
-      <w:proofErr w:type="spellStart"/>
-      <w:r>
-        <w:rPr>
-          <w:lang w:val="en-US"/>
-        </w:rPr>
-        <w:t>ActorService</w:t>
-      </w:r>
-      <w:proofErr w:type="spellEnd"/>
-      <w:r>
-        <w:rPr>
-          <w:lang w:val="en-US"/>
-        </w:rPr>
-        <w:t>.</w:t>
-      </w:r>
-    </w:p>
-    <w:p>
-      <w:pPr>
-        <w:pStyle w:val="Ttulo4"/>
-        <w:ind w:firstLine="708"/>
-      </w:pPr>
-      <w:proofErr w:type="spellStart"/>
-      <w:r>
-        <w:t>EducationRecordService</w:t>
-      </w:r>
-      <w:proofErr w:type="spellEnd"/>
-    </w:p>
-    <w:p>
-      <w:pPr>
-        <w:pStyle w:val="Prrafodelista"/>
-        <w:numPr>
-          <w:ilvl w:val="1"/>
-          <w:numId w:val="4"/>
-        </w:numPr>
-        <w:rPr>
-          <w:lang w:val="en-GB"/>
-        </w:rPr>
-      </w:pPr>
-      <w:r>
-        <w:rPr>
-          <w:lang w:val="en-GB"/>
-        </w:rPr>
-        <w:t xml:space="preserve">Added an assert in </w:t>
-      </w:r>
-      <w:proofErr w:type="spellStart"/>
-      <w:r>
-        <w:rPr>
-          <w:lang w:val="en-GB"/>
-        </w:rPr>
-        <w:t>findAll</w:t>
-      </w:r>
-      <w:proofErr w:type="spellEnd"/>
-      <w:r>
-        <w:rPr>
-          <w:lang w:val="en-GB"/>
-        </w:rPr>
-        <w:t xml:space="preserve"> method to check the education records returned could not be null.</w:t>
-      </w:r>
-    </w:p>
-    <w:p>
-      <w:pPr>
-        <w:pStyle w:val="Prrafodelista"/>
-        <w:numPr>
-          <w:ilvl w:val="1"/>
-          <w:numId w:val="4"/>
-        </w:numPr>
-        <w:rPr>
-          <w:lang w:val="en-GB"/>
-        </w:rPr>
-      </w:pPr>
-      <w:r>
-        <w:rPr>
-          <w:lang w:val="en-GB"/>
-        </w:rPr>
-        <w:t xml:space="preserve">In </w:t>
-      </w:r>
-      <w:proofErr w:type="spellStart"/>
-      <w:proofErr w:type="gramStart"/>
-      <w:r>
-        <w:rPr>
-          <w:lang w:val="en-GB"/>
-        </w:rPr>
-        <w:t>EducationRecord</w:t>
-      </w:r>
-      <w:proofErr w:type="spellEnd"/>
-      <w:r>
-        <w:rPr>
-          <w:lang w:val="en-GB"/>
-        </w:rPr>
-        <w:t>::</w:t>
-      </w:r>
-      <w:proofErr w:type="gramEnd"/>
-      <w:r>
-        <w:rPr>
-          <w:lang w:val="en-GB"/>
-        </w:rPr>
-        <w:t>save we take out the line that save the education record in the repository of the if because it’s repeated in if condition and else condition.</w:t>
-      </w:r>
-    </w:p>
-    <w:p>
-      <w:pPr>
-        <w:pStyle w:val="Prrafodelista"/>
-        <w:ind w:left="1440"/>
-        <w:rPr>
-          <w:lang w:val="en-GB"/>
-        </w:rPr>
-      </w:pPr>
-    </w:p>
-    <w:p>
-      <w:pPr>
-        <w:pStyle w:val="Ttulo4"/>
-        <w:ind w:firstLine="708"/>
-      </w:pPr>
-      <w:proofErr w:type="spellStart"/>
-      <w:r>
-        <w:t>EndorsementService</w:t>
-      </w:r>
-      <w:proofErr w:type="spellEnd"/>
-    </w:p>
-    <w:p>
-      <w:pPr>
-        <w:pStyle w:val="Prrafodelista"/>
-        <w:numPr>
-          <w:ilvl w:val="1"/>
-          <w:numId w:val="4"/>
-        </w:numPr>
-        <w:rPr>
-          <w:lang w:val="en-GB"/>
-        </w:rPr>
-      </w:pPr>
-      <w:r>
-        <w:rPr>
-          <w:lang w:val="en-GB"/>
-        </w:rPr>
-        <w:t xml:space="preserve">Now, </w:t>
-      </w:r>
-      <w:proofErr w:type="spellStart"/>
-      <w:r>
-        <w:rPr>
-          <w:lang w:val="en-GB"/>
-        </w:rPr>
-        <w:t>EndorsementService</w:t>
-      </w:r>
-      <w:proofErr w:type="spellEnd"/>
-      <w:r>
-        <w:rPr>
-          <w:lang w:val="en-GB"/>
-        </w:rPr>
-        <w:t>::</w:t>
-      </w:r>
-      <w:proofErr w:type="spellStart"/>
-      <w:r>
-        <w:rPr>
-          <w:lang w:val="en-GB"/>
-        </w:rPr>
-        <w:t>playedRole</w:t>
-      </w:r>
-      <w:proofErr w:type="spellEnd"/>
-      <w:r>
-        <w:rPr>
-          <w:lang w:val="en-GB"/>
-        </w:rPr>
-        <w:t xml:space="preserve"> is a</w:t>
-      </w:r>
-      <w:r>
-        <w:rPr>
-          <w:lang w:val="en-GB"/>
-        </w:rPr>
-        <w:t xml:space="preserve"> private method by security reasons.</w:t>
-      </w:r>
-    </w:p>
-    <w:p>
-      <w:pPr>
-        <w:pStyle w:val="Ttulo4"/>
-        <w:ind w:firstLine="708"/>
-      </w:pPr>
-      <w:proofErr w:type="spellStart"/>
-      <w:r>
-        <w:t>EndorserRecordService</w:t>
-      </w:r>
-      <w:proofErr w:type="spellEnd"/>
-    </w:p>
-    <w:p>
-      <w:pPr>
-        <w:pStyle w:val="Prrafodelista"/>
-        <w:numPr>
-          <w:ilvl w:val="1"/>
-          <w:numId w:val="4"/>
-        </w:numPr>
-        <w:rPr>
-          <w:lang w:val="en-GB"/>
-        </w:rPr>
-      </w:pPr>
-      <w:r>
-        <w:rPr>
-          <w:lang w:val="en-GB"/>
-        </w:rPr>
-        <w:t xml:space="preserve">Added an assert in </w:t>
-      </w:r>
-      <w:proofErr w:type="spellStart"/>
-      <w:r>
-        <w:rPr>
-          <w:lang w:val="en-GB"/>
-        </w:rPr>
-        <w:t>findAll</w:t>
-      </w:r>
-      <w:proofErr w:type="spellEnd"/>
-      <w:r>
-        <w:rPr>
-          <w:lang w:val="en-GB"/>
-        </w:rPr>
-        <w:t xml:space="preserve"> method to check the curriculums returned could not be null.</w:t>
-      </w:r>
-    </w:p>
-    <w:p>
-      <w:pPr>
-        <w:pStyle w:val="Prrafodelista"/>
-        <w:numPr>
-          <w:ilvl w:val="1"/>
-          <w:numId w:val="4"/>
-        </w:numPr>
-        <w:rPr>
-          <w:lang w:val="en-GB"/>
-        </w:rPr>
-      </w:pPr>
-      <w:r>
-        <w:rPr>
-          <w:lang w:val="en-GB"/>
-        </w:rPr>
-        <w:t xml:space="preserve">In </w:t>
-      </w:r>
-      <w:proofErr w:type="spellStart"/>
-      <w:proofErr w:type="gramStart"/>
-      <w:r>
-        <w:rPr>
-          <w:lang w:val="en-GB"/>
-        </w:rPr>
-        <w:t>EndorserRecord</w:t>
-      </w:r>
-      <w:proofErr w:type="spellEnd"/>
-      <w:r>
-        <w:rPr>
-          <w:lang w:val="en-GB"/>
-        </w:rPr>
-        <w:t>::</w:t>
-      </w:r>
-      <w:proofErr w:type="gramEnd"/>
-      <w:r>
-        <w:rPr>
-          <w:lang w:val="en-GB"/>
-        </w:rPr>
-        <w:t>save we take out the line that save the endorser record in the repository of the if because it’s repeated in if condition and else condition.</w:t>
-      </w:r>
-    </w:p>
-    <w:p>
-      <w:pPr>
-        <w:pStyle w:val="Prrafodelista"/>
-        <w:ind w:left="1440"/>
-        <w:rPr>
-          <w:lang w:val="en-GB"/>
-        </w:rPr>
-      </w:pPr>
-    </w:p>
-    <w:p>
-      <w:pPr>
-        <w:pStyle w:val="Ttulo4"/>
-        <w:ind w:firstLine="708"/>
-      </w:pPr>
-      <w:proofErr w:type="spellStart"/>
-      <w:r>
-        <w:t>FinderService</w:t>
-      </w:r>
-      <w:proofErr w:type="spellEnd"/>
-    </w:p>
-    <w:p>
-      <w:pPr>
-        <w:pStyle w:val="Prrafodelista"/>
-        <w:numPr>
-          <w:ilvl w:val="1"/>
-          <w:numId w:val="4"/>
-        </w:numPr>
-        <w:rPr>
-          <w:lang w:val="en-GB"/>
-        </w:rPr>
-      </w:pPr>
-      <w:r>
-        <w:rPr>
-          <w:lang w:val="en-GB"/>
-        </w:rPr>
-        <w:t xml:space="preserve">The method </w:t>
-      </w:r>
-      <w:proofErr w:type="spellStart"/>
-      <w:r>
-        <w:rPr>
-          <w:lang w:val="en-GB"/>
-        </w:rPr>
-        <w:t>checkByPrincipal</w:t>
-      </w:r>
-      <w:proofErr w:type="spellEnd"/>
-      <w:r>
-        <w:rPr>
-          <w:lang w:val="en-GB"/>
-        </w:rPr>
-        <w:t xml:space="preserve">(finder) has been created. It helps to refactoring. It´s invoked twice: </w:t>
-      </w:r>
-      <w:proofErr w:type="spellStart"/>
-      <w:r>
-        <w:rPr>
-          <w:lang w:val="en-GB"/>
-        </w:rPr>
-        <w:t>FinderService</w:t>
-      </w:r>
-      <w:proofErr w:type="spellEnd"/>
-      <w:r>
-        <w:rPr>
-          <w:lang w:val="en-GB"/>
-        </w:rPr>
-        <w:t xml:space="preserve">::save and </w:t>
-      </w:r>
-      <w:proofErr w:type="spellStart"/>
-      <w:r>
-        <w:rPr>
-          <w:lang w:val="en-GB"/>
-        </w:rPr>
-        <w:t>FinderService</w:t>
-      </w:r>
-      <w:proofErr w:type="spellEnd"/>
-      <w:r>
-        <w:rPr>
-          <w:lang w:val="en-GB"/>
-        </w:rPr>
-        <w:t>::search.</w:t>
-      </w:r>
-    </w:p>
-    <w:p>
-      <w:pPr>
-        <w:pStyle w:val="Ttulo4"/>
-        <w:ind w:firstLine="708"/>
-      </w:pPr>
-      <w:proofErr w:type="spellStart"/>
-      <w:r>
-        <w:t>FixUpTaskService</w:t>
-      </w:r>
-      <w:proofErr w:type="spellEnd"/>
-    </w:p>
-    <w:p>
-      <w:pPr>
-        <w:pStyle w:val="Prrafodelista"/>
-        <w:numPr>
-          <w:ilvl w:val="1"/>
-          <w:numId w:val="4"/>
-        </w:numPr>
-        <w:rPr>
-          <w:lang w:val="en-GB"/>
-        </w:rPr>
-      </w:pPr>
-      <w:r>
-        <w:rPr>
-          <w:lang w:val="en-GB"/>
-        </w:rPr>
-        <w:t xml:space="preserve">Added the method </w:t>
-      </w:r>
-      <w:proofErr w:type="spellStart"/>
-      <w:r>
-        <w:rPr>
-          <w:lang w:val="en-GB"/>
-        </w:rPr>
-        <w:t>checkByPrincipal</w:t>
-      </w:r>
-      <w:proofErr w:type="spellEnd"/>
-      <w:r>
-        <w:rPr>
-          <w:lang w:val="en-GB"/>
-        </w:rPr>
-        <w:t>(</w:t>
-      </w:r>
-      <w:proofErr w:type="spellStart"/>
-      <w:r>
-        <w:rPr>
-          <w:lang w:val="en-GB"/>
-        </w:rPr>
-        <w:t>fixUpTask</w:t>
-      </w:r>
-      <w:proofErr w:type="spellEnd"/>
-      <w:r>
-        <w:rPr>
-          <w:lang w:val="en-GB"/>
-        </w:rPr>
-        <w:t>): check that the principal can edit or delete the object. It helps to refactoring.</w:t>
-      </w:r>
-    </w:p>
-    <w:p>
-      <w:pPr>
-        <w:pStyle w:val="Prrafodelista"/>
-        <w:numPr>
-          <w:ilvl w:val="1"/>
-          <w:numId w:val="4"/>
-        </w:numPr>
-        <w:rPr>
-          <w:lang w:val="en-GB"/>
-        </w:rPr>
-      </w:pPr>
-      <w:r>
-        <w:rPr>
-          <w:lang w:val="en-GB"/>
-        </w:rPr>
-        <w:t>Added</w:t>
-      </w:r>
-      <w:r>
-        <w:rPr>
-          <w:lang w:val="en-GB"/>
-        </w:rPr>
-        <w:t xml:space="preserve"> </w:t>
-      </w:r>
-      <w:proofErr w:type="spellStart"/>
-      <w:r>
-        <w:rPr>
-          <w:lang w:val="en-GB"/>
-        </w:rPr>
-        <w:t>addApplication</w:t>
-      </w:r>
-      <w:proofErr w:type="spellEnd"/>
-      <w:r>
-        <w:rPr>
-          <w:lang w:val="en-GB"/>
-        </w:rPr>
-        <w:t xml:space="preserve"> method. It is used in </w:t>
-      </w:r>
-      <w:proofErr w:type="spellStart"/>
-      <w:r>
-        <w:rPr>
-          <w:lang w:val="en-GB"/>
-        </w:rPr>
-        <w:t>ApplicationService</w:t>
-      </w:r>
-      <w:proofErr w:type="spellEnd"/>
-      <w:r>
-        <w:rPr>
-          <w:lang w:val="en-GB"/>
-        </w:rPr>
-        <w:t>::save</w:t>
-      </w:r>
-    </w:p>
-    <w:p>
-      <w:pPr>
-        <w:pStyle w:val="Prrafodelista"/>
-        <w:numPr>
-          <w:ilvl w:val="1"/>
-          <w:numId w:val="4"/>
-        </w:numPr>
-        <w:rPr>
-          <w:lang w:val="en-GB"/>
-        </w:rPr>
-      </w:pPr>
-      <w:proofErr w:type="spellStart"/>
-      <w:proofErr w:type="gramStart"/>
-      <w:r>
-        <w:rPr>
-          <w:lang w:val="en-GB"/>
-        </w:rPr>
-        <w:t>findFixUpTaskFinder</w:t>
-      </w:r>
-      <w:proofErr w:type="spellEnd"/>
-      <w:r>
-        <w:rPr>
-          <w:lang w:val="en-GB"/>
-        </w:rPr>
-        <w:t>(</w:t>
-      </w:r>
-      <w:proofErr w:type="gramEnd"/>
-      <w:r>
-        <w:rPr>
-          <w:lang w:val="en-GB"/>
-        </w:rPr>
-        <w:t xml:space="preserve">) method has been move from </w:t>
-      </w:r>
-      <w:proofErr w:type="spellStart"/>
-      <w:r>
-        <w:rPr>
-          <w:lang w:val="en-GB"/>
-        </w:rPr>
-        <w:t>Finder</w:t>
-      </w:r>
-      <w:r>
-        <w:rPr>
-          <w:lang w:val="en-GB"/>
-        </w:rPr>
-        <w:t>Service</w:t>
-      </w:r>
-      <w:proofErr w:type="spellEnd"/>
-      <w:r>
-        <w:rPr>
-          <w:lang w:val="en-GB"/>
-        </w:rPr>
-        <w:t xml:space="preserve"> </w:t>
-      </w:r>
-      <w:r>
-        <w:rPr>
-          <w:lang w:val="en-GB"/>
-        </w:rPr>
-        <w:t>to</w:t>
-      </w:r>
-      <w:r>
-        <w:rPr>
-          <w:lang w:val="en-GB"/>
-        </w:rPr>
-        <w:t xml:space="preserve"> </w:t>
-      </w:r>
-      <w:proofErr w:type="spellStart"/>
-      <w:r>
-        <w:rPr>
-          <w:lang w:val="en-GB"/>
-        </w:rPr>
-        <w:t>FixUpTask</w:t>
-      </w:r>
-      <w:r>
-        <w:rPr>
-          <w:lang w:val="en-GB"/>
-        </w:rPr>
-        <w:t>Service</w:t>
-      </w:r>
-      <w:proofErr w:type="spellEnd"/>
-      <w:r>
-        <w:rPr>
-          <w:lang w:val="en-GB"/>
-        </w:rPr>
-        <w:t>.</w:t>
-      </w:r>
-    </w:p>
-    <w:p>
-      <w:pPr>
-        <w:pStyle w:val="Prrafodelista"/>
-        <w:numPr>
-          <w:ilvl w:val="1"/>
-          <w:numId w:val="4"/>
-        </w:numPr>
-        <w:rPr>
-          <w:lang w:val="en-US"/>
-        </w:rPr>
-      </w:pPr>
-      <w:r>
-        <w:rPr>
-          <w:lang w:val="en-US"/>
-        </w:rPr>
-        <w:lastRenderedPageBreak/>
-        <w:t>Public queries</w:t>
-      </w:r>
-      <w:r>
-        <w:rPr>
-          <w:lang w:val="en-US"/>
-        </w:rPr>
-        <w:t xml:space="preserve"> now return Page object instead of Collection object. This helps us to retrieve the complaints in a more efficient way.</w:t>
-      </w:r>
-    </w:p>
-    <w:p>
-      <w:pPr>
-        <w:pStyle w:val="Prrafodelista"/>
-        <w:numPr>
-          <w:ilvl w:val="1"/>
-          <w:numId w:val="4"/>
-        </w:numPr>
-        <w:rPr>
-          <w:lang w:val="en-US"/>
-        </w:rPr>
-      </w:pPr>
-      <w:proofErr w:type="spellStart"/>
-      <w:r>
-        <w:rPr>
-          <w:lang w:val="en-US"/>
-        </w:rPr>
-        <w:t>FixUpTaskService</w:t>
-      </w:r>
-      <w:proofErr w:type="spellEnd"/>
-      <w:r>
-        <w:rPr>
-          <w:lang w:val="en-US"/>
-        </w:rPr>
-        <w:t>::</w:t>
-      </w:r>
-      <w:proofErr w:type="spellStart"/>
-      <w:r>
-        <w:rPr>
-          <w:lang w:val="en-US"/>
-        </w:rPr>
-        <w:t>findAllTickers</w:t>
-      </w:r>
-      <w:proofErr w:type="spellEnd"/>
-      <w:r>
-        <w:rPr>
-          <w:lang w:val="en-US"/>
-        </w:rPr>
-        <w:t xml:space="preserve"> has been added.</w:t>
-      </w:r>
-    </w:p>
-    <w:p>
-      <w:pPr>
-        <w:pStyle w:val="Ttulo4"/>
-        <w:ind w:firstLine="708"/>
-      </w:pPr>
-      <w:proofErr w:type="spellStart"/>
-      <w:r>
-        <w:t>HandyWorkerService</w:t>
-      </w:r>
-      <w:proofErr w:type="spellEnd"/>
-    </w:p>
-    <w:p>
-      <w:pPr>
-        <w:pStyle w:val="Prrafodelista"/>
-        <w:numPr>
-          <w:ilvl w:val="1"/>
-          <w:numId w:val="4"/>
-        </w:numPr>
-        <w:rPr>
-          <w:lang w:val="en-GB"/>
-        </w:rPr>
-      </w:pPr>
-      <w:r>
-        <w:rPr>
-          <w:lang w:val="en-GB"/>
-        </w:rPr>
-        <w:t xml:space="preserve">Delete the second parameter in </w:t>
-      </w:r>
-      <w:proofErr w:type="spellStart"/>
-      <w:r>
-        <w:rPr>
-          <w:lang w:val="en-GB"/>
-        </w:rPr>
-        <w:t>removeCurriculum</w:t>
-      </w:r>
-      <w:proofErr w:type="spellEnd"/>
-      <w:r>
-        <w:rPr>
-          <w:lang w:val="en-GB"/>
-        </w:rPr>
-        <w:t xml:space="preserve"> method because it’s not used inside it.</w:t>
-      </w:r>
-    </w:p>
-    <w:p>
-      <w:pPr>
-        <w:pStyle w:val="Prrafodelista"/>
-        <w:numPr>
-          <w:ilvl w:val="1"/>
-          <w:numId w:val="4"/>
-        </w:numPr>
-        <w:rPr>
-          <w:lang w:val="en-GB"/>
-        </w:rPr>
-      </w:pPr>
-      <w:proofErr w:type="spellStart"/>
-      <w:r>
-        <w:rPr>
-          <w:lang w:val="en-US"/>
-        </w:rPr>
-        <w:t>HandyWorker</w:t>
-      </w:r>
-      <w:r>
-        <w:rPr>
-          <w:lang w:val="en-US"/>
-        </w:rPr>
-        <w:t>Service</w:t>
-      </w:r>
-      <w:proofErr w:type="spellEnd"/>
-      <w:r>
-        <w:rPr>
-          <w:lang w:val="en-US"/>
-        </w:rPr>
-        <w:t>::cr</w:t>
-      </w:r>
-      <w:r>
-        <w:rPr>
-          <w:lang w:val="en-US"/>
-        </w:rPr>
-        <w:t>e</w:t>
-      </w:r>
-      <w:r>
-        <w:rPr>
-          <w:lang w:val="en-US"/>
-        </w:rPr>
-        <w:t xml:space="preserve">ate and </w:t>
-      </w:r>
-      <w:proofErr w:type="spellStart"/>
-      <w:r>
-        <w:rPr>
-          <w:lang w:val="en-US"/>
-        </w:rPr>
-        <w:t>HandyWorker</w:t>
-      </w:r>
-      <w:r>
-        <w:rPr>
-          <w:lang w:val="en-US"/>
-        </w:rPr>
-        <w:t>Service</w:t>
-      </w:r>
-      <w:proofErr w:type="spellEnd"/>
-      <w:r>
-        <w:rPr>
-          <w:lang w:val="en-US"/>
-        </w:rPr>
-        <w:t>::s</w:t>
-      </w:r>
-      <w:r>
-        <w:rPr>
-          <w:lang w:val="en-US"/>
-        </w:rPr>
-        <w:t xml:space="preserve">ave have been simplified thanks to the refactoring in </w:t>
-      </w:r>
-      <w:proofErr w:type="spellStart"/>
-      <w:r>
-        <w:rPr>
-          <w:lang w:val="en-US"/>
-        </w:rPr>
-        <w:t>ActorService</w:t>
-      </w:r>
-      <w:proofErr w:type="spellEnd"/>
-      <w:r>
-        <w:rPr>
-          <w:lang w:val="en-US"/>
-        </w:rPr>
-        <w:t>.</w:t>
-      </w:r>
-    </w:p>
-    <w:p>
-      <w:pPr>
-        <w:pStyle w:val="Ttulo4"/>
-        <w:ind w:firstLine="708"/>
-      </w:pPr>
-      <w:proofErr w:type="spellStart"/>
-      <w:r>
-        <w:t>MessageService</w:t>
-      </w:r>
-      <w:proofErr w:type="spellEnd"/>
-    </w:p>
-    <w:p>
-      <w:pPr>
-        <w:pStyle w:val="Prrafodelista"/>
-        <w:numPr>
-          <w:ilvl w:val="1"/>
-          <w:numId w:val="4"/>
-        </w:numPr>
-        <w:rPr>
-          <w:lang w:val="en-GB"/>
-        </w:rPr>
-      </w:pPr>
-      <w:proofErr w:type="spellStart"/>
-      <w:proofErr w:type="gramStart"/>
-      <w:r>
-        <w:rPr>
-          <w:lang w:val="en-GB"/>
-        </w:rPr>
-        <w:t>boxService</w:t>
-      </w:r>
-      <w:proofErr w:type="spellEnd"/>
-      <w:r>
-        <w:rPr>
-          <w:lang w:val="en-GB"/>
-        </w:rPr>
-        <w:t>::</w:t>
-      </w:r>
-      <w:proofErr w:type="gramEnd"/>
-      <w:r>
-        <w:rPr>
-          <w:lang w:val="en-GB"/>
-        </w:rPr>
-        <w:t>create has been refactoring so that method is more readable.</w:t>
-      </w:r>
-    </w:p>
-    <w:p>
-      <w:pPr>
-        <w:pStyle w:val="Prrafodelista"/>
-        <w:numPr>
-          <w:ilvl w:val="1"/>
-          <w:numId w:val="4"/>
-        </w:numPr>
-        <w:rPr>
-          <w:lang w:val="en-GB"/>
-        </w:rPr>
-      </w:pPr>
-      <w:r>
-        <w:rPr>
-          <w:lang w:val="en-GB"/>
-        </w:rPr>
-        <w:t>The method</w:t>
-      </w:r>
-      <w:r>
-        <w:rPr>
-          <w:lang w:val="en-GB"/>
-        </w:rPr>
-        <w:t xml:space="preserve"> </w:t>
-      </w:r>
-      <w:proofErr w:type="spellStart"/>
-      <w:proofErr w:type="gramStart"/>
-      <w:r>
-        <w:rPr>
-          <w:lang w:val="en-GB"/>
-        </w:rPr>
-        <w:t>messageToStatus</w:t>
-      </w:r>
-      <w:proofErr w:type="spellEnd"/>
-      <w:r>
-        <w:rPr>
-          <w:lang w:val="en-GB"/>
-        </w:rPr>
-        <w:t>(</w:t>
-      </w:r>
-      <w:proofErr w:type="gramEnd"/>
-      <w:r>
-        <w:rPr>
-          <w:lang w:val="en-GB"/>
-        </w:rPr>
-        <w:t>application, status)</w:t>
-      </w:r>
-      <w:r>
-        <w:rPr>
-          <w:lang w:val="en-GB"/>
-        </w:rPr>
-        <w:t xml:space="preserve"> has been simplified.</w:t>
-      </w:r>
-    </w:p>
-    <w:p>
-      <w:pPr>
-        <w:pStyle w:val="Ttulo4"/>
-        <w:ind w:firstLine="708"/>
-      </w:pPr>
-      <w:proofErr w:type="spellStart"/>
-      <w:r>
-        <w:t>MiscellaneousRecordService</w:t>
-      </w:r>
-      <w:proofErr w:type="spellEnd"/>
-    </w:p>
-    <w:p>
-      <w:pPr>
-        <w:pStyle w:val="Prrafodelista"/>
-        <w:numPr>
-          <w:ilvl w:val="1"/>
-          <w:numId w:val="4"/>
-        </w:numPr>
-        <w:rPr>
-          <w:lang w:val="en-GB"/>
-        </w:rPr>
-      </w:pPr>
-      <w:r>
-        <w:rPr>
-          <w:lang w:val="en-GB"/>
-        </w:rPr>
-        <w:t xml:space="preserve">Added an assert in </w:t>
-      </w:r>
-      <w:proofErr w:type="spellStart"/>
-      <w:r>
-        <w:rPr>
-          <w:lang w:val="en-GB"/>
-        </w:rPr>
-        <w:t>findAll</w:t>
-      </w:r>
-      <w:proofErr w:type="spellEnd"/>
-      <w:r>
-        <w:rPr>
-          <w:lang w:val="en-GB"/>
-        </w:rPr>
-        <w:t xml:space="preserve"> method to check the curriculums returned could not be null.</w:t>
-      </w:r>
-    </w:p>
-    <w:p>
-      <w:pPr>
-        <w:pStyle w:val="Prrafodelista"/>
-        <w:numPr>
-          <w:ilvl w:val="1"/>
-          <w:numId w:val="4"/>
-        </w:numPr>
-        <w:rPr>
-          <w:lang w:val="en-GB"/>
-        </w:rPr>
-      </w:pPr>
-      <w:r>
-        <w:rPr>
-          <w:lang w:val="en-GB"/>
-        </w:rPr>
-        <w:t xml:space="preserve">In </w:t>
-      </w:r>
-      <w:proofErr w:type="spellStart"/>
-      <w:proofErr w:type="gramStart"/>
-      <w:r>
-        <w:rPr>
-          <w:lang w:val="en-GB"/>
-        </w:rPr>
-        <w:t>MiscellaneousRecord</w:t>
-      </w:r>
-      <w:proofErr w:type="spellEnd"/>
-      <w:r>
-        <w:rPr>
-          <w:lang w:val="en-GB"/>
-        </w:rPr>
-        <w:t>::</w:t>
-      </w:r>
-      <w:proofErr w:type="gramEnd"/>
-      <w:r>
-        <w:rPr>
-          <w:lang w:val="en-GB"/>
-        </w:rPr>
-        <w:t>save we take out the line that save the miscellaneous record in the repository of the if because it’s repeated in if condition and else condition.</w:t>
-      </w:r>
-    </w:p>
-    <w:p>
-      <w:pPr>
-        <w:pStyle w:val="Prrafodelista"/>
-        <w:numPr>
-          <w:ilvl w:val="1"/>
-          <w:numId w:val="4"/>
-        </w:numPr>
-        <w:rPr>
-          <w:lang w:val="en-GB"/>
-        </w:rPr>
-      </w:pPr>
-      <w:r>
-        <w:rPr>
-          <w:lang w:val="en-GB"/>
-        </w:rPr>
-        <w:t xml:space="preserve">In </w:t>
-      </w:r>
-      <w:proofErr w:type="spellStart"/>
-      <w:proofErr w:type="gramStart"/>
-      <w:r>
-        <w:rPr>
-          <w:lang w:val="en-GB"/>
-        </w:rPr>
-        <w:t>MiscellaneousRecord</w:t>
-      </w:r>
-      <w:proofErr w:type="spellEnd"/>
-      <w:r>
-        <w:rPr>
-          <w:lang w:val="en-GB"/>
-        </w:rPr>
-        <w:t>::</w:t>
-      </w:r>
-      <w:proofErr w:type="gramEnd"/>
-      <w:r>
-        <w:rPr>
-          <w:lang w:val="en-GB"/>
-        </w:rPr>
-        <w:t>delete we delete an assert that checks the miscellaneous record we want to delete exist in the repository because there’s another one to check the id of this miscellaneous record is not equal to 0.</w:t>
-      </w:r>
-    </w:p>
-    <w:p>
-      <w:pPr>
-        <w:pStyle w:val="Prrafodelista"/>
-        <w:ind w:left="1440"/>
-        <w:rPr>
-          <w:lang w:val="en-GB"/>
-        </w:rPr>
-      </w:pPr>
-    </w:p>
-    <w:p>
-      <w:pPr>
-        <w:pStyle w:val="Prrafodelista"/>
-        <w:ind w:left="1440"/>
-        <w:rPr>
-          <w:lang w:val="en-GB"/>
-        </w:rPr>
-      </w:pPr>
-    </w:p>
-    <w:p>
-      <w:pPr>
-        <w:pStyle w:val="Ttulo4"/>
-        <w:ind w:firstLine="708"/>
-      </w:pPr>
-      <w:proofErr w:type="spellStart"/>
-      <w:r>
-        <w:t>PersonalRecordService</w:t>
-      </w:r>
-      <w:proofErr w:type="spellEnd"/>
-    </w:p>
-    <w:p>
-      <w:pPr>
-        <w:pStyle w:val="Prrafodelista"/>
-        <w:numPr>
-          <w:ilvl w:val="1"/>
-          <w:numId w:val="4"/>
-        </w:numPr>
-        <w:rPr>
-          <w:lang w:val="en-GB"/>
-        </w:rPr>
-      </w:pPr>
-      <w:r>
-        <w:rPr>
-          <w:lang w:val="en-GB"/>
-        </w:rPr>
-        <w:t xml:space="preserve">Added an assert in </w:t>
-      </w:r>
-      <w:proofErr w:type="spellStart"/>
-      <w:r>
-        <w:rPr>
-          <w:lang w:val="en-GB"/>
-        </w:rPr>
-        <w:t>findAll</w:t>
-      </w:r>
-      <w:proofErr w:type="spellEnd"/>
-      <w:r>
-        <w:rPr>
-          <w:lang w:val="en-GB"/>
-        </w:rPr>
-        <w:t xml:space="preserve"> method to check the curriculums returned could not be null.</w:t>
-      </w:r>
-    </w:p>
-    <w:p>
-      <w:pPr>
-        <w:pStyle w:val="Prrafodelista"/>
-        <w:numPr>
-          <w:ilvl w:val="1"/>
-          <w:numId w:val="4"/>
-        </w:numPr>
-        <w:rPr>
-          <w:lang w:val="en-GB"/>
-        </w:rPr>
-      </w:pPr>
-      <w:r>
-        <w:rPr>
-          <w:lang w:val="en-GB"/>
-        </w:rPr>
-        <w:t xml:space="preserve">In </w:t>
-      </w:r>
-      <w:proofErr w:type="spellStart"/>
-      <w:proofErr w:type="gramStart"/>
-      <w:r>
-        <w:rPr>
-          <w:lang w:val="en-GB"/>
-        </w:rPr>
-        <w:t>PersonalRecord</w:t>
-      </w:r>
-      <w:proofErr w:type="spellEnd"/>
-      <w:r>
-        <w:rPr>
-          <w:lang w:val="en-GB"/>
-        </w:rPr>
-        <w:t>::</w:t>
-      </w:r>
-      <w:proofErr w:type="gramEnd"/>
-      <w:r>
-        <w:rPr>
-          <w:lang w:val="en-GB"/>
-        </w:rPr>
-        <w:t>save we take out the line that save the personal record in the repository of the if because it’s repeated in if condition and else condition.</w:t>
-      </w:r>
-    </w:p>
-    <w:p>
-      <w:pPr>
-        <w:rPr>
-          <w:lang w:val="en-GB"/>
-        </w:rPr>
-      </w:pPr>
-    </w:p>
-    <w:p>
-      <w:pPr>
-        <w:pStyle w:val="Ttulo4"/>
-        <w:ind w:firstLine="708"/>
-      </w:pPr>
-      <w:proofErr w:type="spellStart"/>
-      <w:r>
-        <w:t>PhaseService</w:t>
-      </w:r>
-      <w:proofErr w:type="spellEnd"/>
-    </w:p>
-    <w:p>
-      <w:pPr>
-        <w:pStyle w:val="Prrafodelista"/>
-        <w:numPr>
-          <w:ilvl w:val="1"/>
-          <w:numId w:val="4"/>
-        </w:numPr>
-        <w:rPr>
-          <w:lang w:val="en-US"/>
-        </w:rPr>
-      </w:pPr>
-      <w:r>
-        <w:rPr>
-          <w:lang w:val="en-US"/>
-        </w:rPr>
-        <w:t>Public queries</w:t>
-      </w:r>
-      <w:r>
-        <w:rPr>
-          <w:lang w:val="en-US"/>
-        </w:rPr>
-        <w:t xml:space="preserve"> now return Page object instead of Collection object. This helps us to retrieve the complaints in a more efficient way.</w:t>
-      </w:r>
-    </w:p>
-    <w:p>
-      <w:pPr>
-        <w:pStyle w:val="Ttulo4"/>
-        <w:ind w:firstLine="708"/>
-      </w:pPr>
-      <w:proofErr w:type="spellStart"/>
-      <w:r>
-        <w:t>ProfessionalRecordService</w:t>
-      </w:r>
-      <w:proofErr w:type="spellEnd"/>
-    </w:p>
-    <w:p>
-      <w:pPr>
-        <w:pStyle w:val="Prrafodelista"/>
-        <w:numPr>
-          <w:ilvl w:val="1"/>
-          <w:numId w:val="4"/>
-        </w:numPr>
-        <w:rPr>
-          <w:lang w:val="en-GB"/>
-        </w:rPr>
-      </w:pPr>
-      <w:r>
-        <w:rPr>
-          <w:lang w:val="en-GB"/>
-        </w:rPr>
-        <w:t xml:space="preserve">Added an assert in </w:t>
-      </w:r>
-      <w:proofErr w:type="spellStart"/>
-      <w:r>
-        <w:rPr>
-          <w:lang w:val="en-GB"/>
-        </w:rPr>
-        <w:t>findAll</w:t>
-      </w:r>
-      <w:proofErr w:type="spellEnd"/>
-      <w:r>
-        <w:rPr>
-          <w:lang w:val="en-GB"/>
-        </w:rPr>
-        <w:t xml:space="preserve"> method to check the professional records returned could not be null.</w:t>
-      </w:r>
-    </w:p>
-    <w:p>
-      <w:pPr>
-        <w:pStyle w:val="Prrafodelista"/>
-        <w:numPr>
-          <w:ilvl w:val="1"/>
-          <w:numId w:val="4"/>
-        </w:numPr>
-        <w:rPr>
-          <w:lang w:val="en-GB"/>
-        </w:rPr>
-      </w:pPr>
-      <w:r>
-        <w:rPr>
-          <w:lang w:val="en-GB"/>
-        </w:rPr>
-        <w:t xml:space="preserve">In </w:t>
-      </w:r>
-      <w:proofErr w:type="spellStart"/>
-      <w:proofErr w:type="gramStart"/>
-      <w:r>
-        <w:rPr>
-          <w:lang w:val="en-US"/>
-        </w:rPr>
-        <w:t>ProfessionalRecord</w:t>
-      </w:r>
-      <w:proofErr w:type="spellEnd"/>
-      <w:r>
-        <w:rPr>
-          <w:lang w:val="en-GB"/>
-        </w:rPr>
-        <w:t>::</w:t>
-      </w:r>
-      <w:proofErr w:type="gramEnd"/>
-      <w:r>
-        <w:rPr>
-          <w:lang w:val="en-GB"/>
-        </w:rPr>
-        <w:t>save we take out the line that save the professional record in the repository of the if because it’s repeated in if condition and else condition.</w:t>
-      </w:r>
-    </w:p>
-    <w:p>
-      <w:pPr>
-        <w:pStyle w:val="Prrafodelista"/>
-        <w:numPr>
-          <w:ilvl w:val="1"/>
-          <w:numId w:val="4"/>
-        </w:numPr>
-        <w:rPr>
-          <w:lang w:val="en-GB"/>
-        </w:rPr>
-      </w:pPr>
-      <w:r>
-        <w:rPr>
-          <w:lang w:val="en-GB"/>
-        </w:rPr>
-        <w:t xml:space="preserve">In </w:t>
-      </w:r>
-      <w:proofErr w:type="spellStart"/>
-      <w:proofErr w:type="gramStart"/>
-      <w:r>
-        <w:rPr>
-          <w:lang w:val="en-GB"/>
-        </w:rPr>
-        <w:t>ProfessionalRecord</w:t>
-      </w:r>
-      <w:proofErr w:type="spellEnd"/>
-      <w:r>
-        <w:rPr>
-          <w:lang w:val="en-GB"/>
-        </w:rPr>
-        <w:t>::</w:t>
-      </w:r>
-      <w:proofErr w:type="gramEnd"/>
-      <w:r>
-        <w:rPr>
-          <w:lang w:val="en-GB"/>
-        </w:rPr>
-        <w:t>delete we delete an assert that checks the professional record we want to delete exist in the repository because there’s another one to check the id of this professional record is not equal to 0.</w:t>
-      </w:r>
-    </w:p>
-    <w:p>
-      <w:pPr>
-        <w:pStyle w:val="Ttulo4"/>
-        <w:ind w:firstLine="708"/>
-      </w:pPr>
-      <w:proofErr w:type="spellStart"/>
-      <w:r>
-        <w:t>RefereeService</w:t>
-      </w:r>
-      <w:proofErr w:type="spellEnd"/>
-    </w:p>
-    <w:p>
-      <w:pPr>
-        <w:pStyle w:val="Prrafodelista"/>
-        <w:numPr>
-          <w:ilvl w:val="1"/>
-          <w:numId w:val="4"/>
-        </w:numPr>
-        <w:rPr>
-          <w:lang w:val="en-US"/>
-        </w:rPr>
-      </w:pPr>
-      <w:proofErr w:type="spellStart"/>
-      <w:r>
-        <w:rPr>
-          <w:lang w:val="en-US"/>
-        </w:rPr>
-        <w:t>RefereeService</w:t>
-      </w:r>
-      <w:proofErr w:type="spellEnd"/>
-      <w:r>
-        <w:rPr>
-          <w:lang w:val="en-US"/>
-        </w:rPr>
-        <w:t>::cr</w:t>
-      </w:r>
-      <w:r>
-        <w:rPr>
-          <w:lang w:val="en-US"/>
-        </w:rPr>
-        <w:t>e</w:t>
-      </w:r>
-      <w:r>
-        <w:rPr>
-          <w:lang w:val="en-US"/>
-        </w:rPr>
-        <w:t xml:space="preserve">ate and </w:t>
-      </w:r>
-      <w:proofErr w:type="spellStart"/>
-      <w:r>
-        <w:rPr>
-          <w:lang w:val="en-US"/>
-        </w:rPr>
-        <w:t>RefereeService</w:t>
-      </w:r>
-      <w:proofErr w:type="spellEnd"/>
-      <w:r>
-        <w:rPr>
-          <w:lang w:val="en-US"/>
-        </w:rPr>
-        <w:t>::s</w:t>
-      </w:r>
-      <w:r>
-        <w:rPr>
-          <w:lang w:val="en-US"/>
-        </w:rPr>
-        <w:t xml:space="preserve">ave have been simplified thanks to the refactoring in </w:t>
-      </w:r>
-      <w:proofErr w:type="spellStart"/>
-      <w:r>
-        <w:rPr>
-          <w:lang w:val="en-US"/>
-        </w:rPr>
-        <w:t>ActorService</w:t>
-      </w:r>
-      <w:proofErr w:type="spellEnd"/>
-      <w:r>
-        <w:rPr>
-          <w:lang w:val="en-US"/>
-        </w:rPr>
-        <w:t>.</w:t>
-      </w:r>
-    </w:p>
-    <w:p>
-      <w:pPr>
-        <w:pStyle w:val="Ttulo4"/>
-        <w:ind w:firstLine="708"/>
-      </w:pPr>
-      <w:proofErr w:type="spellStart"/>
-      <w:r>
-        <w:lastRenderedPageBreak/>
         <w:t>SectionService</w:t>
       </w:r>
       <w:proofErr w:type="spellEnd"/>
@@ -9734,7 +9784,7 @@
 </file>
 
 <file path=customXml/itemProps1.xml><?xml version="1.0" encoding="utf-8"?>
-<ds:datastoreItem xmlns:ds="http://schemas.openxmlformats.org/officeDocument/2006/customXml" ds:itemID="{3E141EBE-21CB-4CD2-AA82-2A198CA18121}">
+<ds:datastoreItem xmlns:ds="http://schemas.openxmlformats.org/officeDocument/2006/customXml" ds:itemID="{CAD31D7C-1221-490C-BD3A-2F39996A602B}">
   <ds:schemaRefs>
     <ds:schemaRef ds:uri="http://schemas.openxmlformats.org/officeDocument/2006/bibliography"/>
   </ds:schemaRefs>

</xml_diff>

<commit_message>
Eliminada anotación @URL de los attachments de Complaint: ahora es posible tener múltiples URL
</commit_message>
<xml_diff>
--- a/D05/Changelog.docx
+++ b/D05/Changelog.docx
@@ -64,24 +64,44 @@
     <w:p>
       <w:pPr>
         <w:pStyle w:val="Ttulo4"/>
-      </w:pPr>
-      <w:r>
-        <w:t>Título de ejemplo</w:t>
-      </w:r>
+        <w:ind w:firstLine="708"/>
+      </w:pPr>
+      <w:proofErr w:type="spellStart"/>
+      <w:r>
+        <w:t>Complaint</w:t>
+      </w:r>
+      <w:proofErr w:type="spellEnd"/>
     </w:p>
     <w:p>
       <w:pPr>
         <w:pStyle w:val="Prrafodelista"/>
         <w:numPr>
           <w:ilvl w:val="0"/>
-          <w:numId w:val="11"/>
-        </w:numPr>
-      </w:pPr>
-      <w:r>
-        <w:t>Lo dejo para saber el formato</w:t>
-      </w:r>
-      <w:r>
-        <w:t>.</w:t>
+          <w:numId w:val="14"/>
+        </w:numPr>
+        <w:rPr>
+          <w:lang w:val="en-US"/>
+        </w:rPr>
+      </w:pPr>
+      <w:r>
+        <w:rPr>
+          <w:lang w:val="en-US"/>
+        </w:rPr>
+        <w:t xml:space="preserve">@URL annotation has been deleted from </w:t>
+      </w:r>
+      <w:proofErr w:type="gramStart"/>
+      <w:r>
+        <w:rPr>
+          <w:lang w:val="en-US"/>
+        </w:rPr>
+        <w:t>Complaint::</w:t>
+      </w:r>
+      <w:proofErr w:type="gramEnd"/>
+      <w:r>
+        <w:rPr>
+          <w:lang w:val="en-US"/>
+        </w:rPr>
+        <w:t>attachments. This annotation is not compatible with multiple URL in the same attribute.</w:t>
       </w:r>
     </w:p>
     <w:p>
@@ -288,6 +308,40 @@
     </w:p>
     <w:p>
       <w:pPr>
+        <w:pStyle w:val="Prrafodelista"/>
+        <w:numPr>
+          <w:ilvl w:val="0"/>
+          <w:numId w:val="14"/>
+        </w:numPr>
+        <w:rPr>
+          <w:lang w:val="en-US"/>
+        </w:rPr>
+      </w:pPr>
+      <w:r>
+        <w:rPr>
+          <w:lang w:val="en-US"/>
+        </w:rPr>
+        <w:t xml:space="preserve">@URL annotation has been deleted from </w:t>
+      </w:r>
+      <w:proofErr w:type="gramStart"/>
+      <w:r>
+        <w:rPr>
+          <w:lang w:val="en-US"/>
+        </w:rPr>
+        <w:t>Complaint::</w:t>
+      </w:r>
+      <w:proofErr w:type="gramEnd"/>
+      <w:r>
+        <w:rPr>
+          <w:lang w:val="en-US"/>
+        </w:rPr>
+        <w:t>attachments. This annotation is not compatible with multiple URL in the same attribute.</w:t>
+      </w:r>
+      <w:bookmarkStart w:id="0" w:name="_GoBack"/>
+      <w:bookmarkEnd w:id="0"/>
+    </w:p>
+    <w:p>
+      <w:pPr>
         <w:pStyle w:val="Ttulo4"/>
         <w:ind w:firstLine="708"/>
       </w:pPr>
@@ -1088,6 +1142,7 @@
       </w:pPr>
       <w:proofErr w:type="spellStart"/>
       <w:r>
+        <w:lastRenderedPageBreak/>
         <w:t>Message</w:t>
       </w:r>
       <w:proofErr w:type="spellEnd"/>
@@ -1189,7 +1244,6 @@
         <w:ind w:firstLine="708"/>
       </w:pPr>
       <w:r>
-        <w:lastRenderedPageBreak/>
         <w:t>Note</w:t>
       </w:r>
     </w:p>
@@ -1947,7 +2001,6 @@
         <w:rPr>
           <w:lang w:val="en-US"/>
         </w:rPr>
-        <w:lastRenderedPageBreak/>
         <w:t>Changes in populateDatabase.xml</w:t>
       </w:r>
     </w:p>
@@ -1977,6 +2030,24 @@
     </w:p>
     <w:p>
       <w:pPr>
+        <w:pStyle w:val="Prrafodelista"/>
+        <w:numPr>
+          <w:ilvl w:val="0"/>
+          <w:numId w:val="4"/>
+        </w:numPr>
+        <w:rPr>
+          <w:lang w:val="en-US"/>
+        </w:rPr>
+      </w:pPr>
+      <w:r>
+        <w:rPr>
+          <w:lang w:val="en-US"/>
+        </w:rPr>
+        <w:t>Attachments attribute of complaint5 has been modified in order to test complaints with several attachments.</w:t>
+      </w:r>
+    </w:p>
+    <w:p>
+      <w:pPr>
         <w:pStyle w:val="Ttulo1"/>
         <w:numPr>
           <w:ilvl w:val="0"/>
@@ -2889,6 +2960,7 @@
         <w:rPr>
           <w:lang w:val="en-US"/>
         </w:rPr>
+        <w:lastRenderedPageBreak/>
         <w:t>FixUpTask</w:t>
       </w:r>
       <w:r>
@@ -2967,7 +3039,6 @@
       </w:pPr>
       <w:proofErr w:type="spellStart"/>
       <w:r>
-        <w:lastRenderedPageBreak/>
         <w:t>SectionRepository</w:t>
       </w:r>
       <w:proofErr w:type="spellEnd"/>
@@ -4161,6 +4232,7 @@
         <w:rPr>
           <w:lang w:val="en-GB"/>
         </w:rPr>
+        <w:lastRenderedPageBreak/>
         <w:t xml:space="preserve">The private method has been created: </w:t>
       </w:r>
       <w:proofErr w:type="spellStart"/>
@@ -4295,7 +4367,6 @@
       </w:pPr>
       <w:proofErr w:type="spellStart"/>
       <w:r>
-        <w:lastRenderedPageBreak/>
         <w:t>ComplaintService</w:t>
       </w:r>
       <w:proofErr w:type="spellEnd"/>
@@ -5053,6 +5124,7 @@
       </w:pPr>
       <w:proofErr w:type="spellStart"/>
       <w:r>
+        <w:lastRenderedPageBreak/>
         <w:t>FixUpTaskService</w:t>
       </w:r>
       <w:proofErr w:type="spellEnd"/>
@@ -5256,7 +5328,6 @@
         <w:rPr>
           <w:lang w:val="en-US"/>
         </w:rPr>
-        <w:lastRenderedPageBreak/>
         <w:t>Public queries</w:t>
       </w:r>
       <w:r>
@@ -5894,6 +5965,7 @@
         <w:rPr>
           <w:lang w:val="en-GB"/>
         </w:rPr>
+        <w:lastRenderedPageBreak/>
         <w:t xml:space="preserve">In </w:t>
       </w:r>
       <w:proofErr w:type="spellStart"/>
@@ -6027,7 +6099,6 @@
         <w:rPr>
           <w:lang w:val="en-US"/>
         </w:rPr>
-        <w:lastRenderedPageBreak/>
         <w:t>RefereeService</w:t>
       </w:r>
       <w:proofErr w:type="spellEnd"/>
@@ -6052,8 +6123,6 @@
         </w:rPr>
         <w:t xml:space="preserve"> has been added. We will use this method in the controllers of Complaints.</w:t>
       </w:r>
-      <w:bookmarkStart w:id="0" w:name="_GoBack"/>
-      <w:bookmarkEnd w:id="0"/>
     </w:p>
     <w:p>
       <w:pPr>
@@ -7095,6 +7164,7 @@
         <w:rPr>
           <w:lang w:val="en-GB"/>
         </w:rPr>
+        <w:lastRenderedPageBreak/>
         <w:t xml:space="preserve">The method </w:t>
       </w:r>
       <w:proofErr w:type="spellStart"/>
@@ -9784,7 +9854,7 @@
 </file>
 
 <file path=customXml/itemProps1.xml><?xml version="1.0" encoding="utf-8"?>
-<ds:datastoreItem xmlns:ds="http://schemas.openxmlformats.org/officeDocument/2006/customXml" ds:itemID="{CAD31D7C-1221-490C-BD3A-2F39996A602B}">
+<ds:datastoreItem xmlns:ds="http://schemas.openxmlformats.org/officeDocument/2006/customXml" ds:itemID="{9680C383-95C1-47D2-885E-924685FF6B27}">
   <ds:schemaRefs>
     <ds:schemaRef ds:uri="http://schemas.openxmlformats.org/officeDocument/2006/bibliography"/>
   </ds:schemaRefs>

</xml_diff>

<commit_message>
Corregidas algunas erratas del UML. Eliminadas las restricciones @URL de todos los attachments
</commit_message>
<xml_diff>
--- a/D05/Changelog.docx
+++ b/D05/Changelog.docx
@@ -1,10 +1,10 @@
 
 <file path=word/document.xml><?xml version="1.0" encoding="utf-8"?>
-<w:document xmlns:wpc="http://schemas.microsoft.com/office/word/2010/wordprocessingCanvas" xmlns:mc="http://schemas.openxmlformats.org/markup-compatibility/2006" xmlns:o="urn:schemas-microsoft-com:office:office" xmlns:r="http://schemas.openxmlformats.org/officeDocument/2006/relationships" xmlns:m="http://schemas.openxmlformats.org/officeDocument/2006/math" xmlns:v="urn:schemas-microsoft-com:vml" xmlns:wp14="http://schemas.microsoft.com/office/word/2010/wordprocessingDrawing" xmlns:wp="http://schemas.openxmlformats.org/drawingml/2006/wordprocessingDrawing" xmlns:w10="urn:schemas-microsoft-com:office:word" xmlns:w="http://schemas.openxmlformats.org/wordprocessingml/2006/main" xmlns:w14="http://schemas.microsoft.com/office/word/2010/wordml" xmlns:w15="http://schemas.microsoft.com/office/word/2012/wordml" xmlns:wpg="http://schemas.microsoft.com/office/word/2010/wordprocessingGroup" xmlns:wpi="http://schemas.microsoft.com/office/word/2010/wordprocessingInk" xmlns:wne="http://schemas.microsoft.com/office/word/2006/wordml" xmlns:wps="http://schemas.microsoft.com/office/word/2010/wordprocessingShape" mc:Ignorable="w14 w15 wp14">
+<w:document xmlns:wpc="http://schemas.microsoft.com/office/word/2010/wordprocessingCanvas" xmlns:cx="http://schemas.microsoft.com/office/drawing/2014/chartex" xmlns:cx1="http://schemas.microsoft.com/office/drawing/2015/9/8/chartex" xmlns:cx2="http://schemas.microsoft.com/office/drawing/2015/10/21/chartex" xmlns:cx3="http://schemas.microsoft.com/office/drawing/2016/5/9/chartex" xmlns:cx4="http://schemas.microsoft.com/office/drawing/2016/5/10/chartex" xmlns:cx5="http://schemas.microsoft.com/office/drawing/2016/5/11/chartex" xmlns:cx6="http://schemas.microsoft.com/office/drawing/2016/5/12/chartex" xmlns:cx7="http://schemas.microsoft.com/office/drawing/2016/5/13/chartex" xmlns:cx8="http://schemas.microsoft.com/office/drawing/2016/5/14/chartex" xmlns:mc="http://schemas.openxmlformats.org/markup-compatibility/2006" xmlns:aink="http://schemas.microsoft.com/office/drawing/2016/ink" xmlns:am3d="http://schemas.microsoft.com/office/drawing/2017/model3d" xmlns:o="urn:schemas-microsoft-com:office:office" xmlns:r="http://schemas.openxmlformats.org/officeDocument/2006/relationships" xmlns:m="http://schemas.openxmlformats.org/officeDocument/2006/math" xmlns:v="urn:schemas-microsoft-com:vml" xmlns:wp14="http://schemas.microsoft.com/office/word/2010/wordprocessingDrawing" xmlns:wp="http://schemas.openxmlformats.org/drawingml/2006/wordprocessingDrawing" xmlns:w10="urn:schemas-microsoft-com:office:word" xmlns:w="http://schemas.openxmlformats.org/wordprocessingml/2006/main" xmlns:w14="http://schemas.microsoft.com/office/word/2010/wordml" xmlns:w15="http://schemas.microsoft.com/office/word/2012/wordml" xmlns:w16cid="http://schemas.microsoft.com/office/word/2016/wordml/cid" xmlns:w16se="http://schemas.microsoft.com/office/word/2015/wordml/symex" xmlns:wpg="http://schemas.microsoft.com/office/word/2010/wordprocessingGroup" xmlns:wpi="http://schemas.microsoft.com/office/word/2010/wordprocessingInk" xmlns:wne="http://schemas.microsoft.com/office/word/2006/wordml" xmlns:wps="http://schemas.microsoft.com/office/word/2010/wordprocessingShape" mc:Ignorable="w14 w15 w16se w16cid wp14">
   <w:body>
     <w:p>
       <w:pPr>
-        <w:pStyle w:val="Puesto"/>
+        <w:pStyle w:val="Ttulo"/>
         <w:jc w:val="center"/>
         <w:rPr>
           <w:lang w:val="en-US"/>
@@ -181,7 +181,7 @@
       </w:pPr>
       <w:proofErr w:type="spellStart"/>
       <w:r>
-        <w:t>Sponsorship</w:t>
+        <w:t>EducationRecord</w:t>
       </w:r>
       <w:proofErr w:type="spellEnd"/>
     </w:p>
@@ -200,6 +200,226 @@
         <w:rPr>
           <w:lang w:val="en-US"/>
         </w:rPr>
+        <w:t xml:space="preserve">@URL annotation has been deleted from </w:t>
+      </w:r>
+      <w:proofErr w:type="spellStart"/>
+      <w:proofErr w:type="gramStart"/>
+      <w:r>
+        <w:rPr>
+          <w:lang w:val="en-US"/>
+        </w:rPr>
+        <w:t>EducationRecord</w:t>
+      </w:r>
+      <w:proofErr w:type="spellEnd"/>
+      <w:r>
+        <w:rPr>
+          <w:lang w:val="en-US"/>
+        </w:rPr>
+        <w:t>::</w:t>
+      </w:r>
+      <w:proofErr w:type="gramEnd"/>
+      <w:r>
+        <w:rPr>
+          <w:lang w:val="en-US"/>
+        </w:rPr>
+        <w:t>attachment. This annotation is not compatible with multiple URL in the same attribute</w:t>
+      </w:r>
+      <w:r>
+        <w:rPr>
+          <w:lang w:val="en-US"/>
+        </w:rPr>
+        <w:t>.</w:t>
+      </w:r>
+    </w:p>
+    <w:p>
+      <w:pPr>
+        <w:pStyle w:val="Ttulo4"/>
+        <w:ind w:firstLine="708"/>
+      </w:pPr>
+      <w:proofErr w:type="spellStart"/>
+      <w:r>
+        <w:t>MiscellaneousRecord</w:t>
+      </w:r>
+      <w:proofErr w:type="spellEnd"/>
+    </w:p>
+    <w:p>
+      <w:pPr>
+        <w:pStyle w:val="Prrafodelista"/>
+        <w:numPr>
+          <w:ilvl w:val="0"/>
+          <w:numId w:val="14"/>
+        </w:numPr>
+        <w:rPr>
+          <w:lang w:val="en-US"/>
+        </w:rPr>
+      </w:pPr>
+      <w:r>
+        <w:rPr>
+          <w:lang w:val="en-US"/>
+        </w:rPr>
+        <w:t xml:space="preserve">@URL annotation has been deleted from </w:t>
+      </w:r>
+      <w:proofErr w:type="spellStart"/>
+      <w:proofErr w:type="gramStart"/>
+      <w:r>
+        <w:rPr>
+          <w:lang w:val="en-US"/>
+        </w:rPr>
+        <w:t>MiscellaneousRecord</w:t>
+      </w:r>
+      <w:proofErr w:type="spellEnd"/>
+      <w:r>
+        <w:rPr>
+          <w:lang w:val="en-US"/>
+        </w:rPr>
+        <w:t>::</w:t>
+      </w:r>
+      <w:proofErr w:type="gramEnd"/>
+      <w:r>
+        <w:rPr>
+          <w:lang w:val="en-US"/>
+        </w:rPr>
+        <w:t>attachment. This annotation is not compatible with multiple URL in the same attribute</w:t>
+      </w:r>
+      <w:r>
+        <w:rPr>
+          <w:lang w:val="en-US"/>
+        </w:rPr>
+        <w:t>.</w:t>
+      </w:r>
+    </w:p>
+    <w:p>
+      <w:pPr>
+        <w:pStyle w:val="Ttulo4"/>
+        <w:ind w:firstLine="708"/>
+      </w:pPr>
+      <w:proofErr w:type="spellStart"/>
+      <w:r>
+        <w:t>ProfessionalRecord</w:t>
+      </w:r>
+      <w:proofErr w:type="spellEnd"/>
+    </w:p>
+    <w:p>
+      <w:pPr>
+        <w:pStyle w:val="Prrafodelista"/>
+        <w:numPr>
+          <w:ilvl w:val="0"/>
+          <w:numId w:val="14"/>
+        </w:numPr>
+        <w:rPr>
+          <w:lang w:val="en-US"/>
+        </w:rPr>
+      </w:pPr>
+      <w:r>
+        <w:rPr>
+          <w:lang w:val="en-US"/>
+        </w:rPr>
+        <w:t xml:space="preserve">@URL annotation has been deleted from </w:t>
+      </w:r>
+      <w:proofErr w:type="spellStart"/>
+      <w:proofErr w:type="gramStart"/>
+      <w:r>
+        <w:rPr>
+          <w:lang w:val="en-US"/>
+        </w:rPr>
+        <w:t>ProfessionalRecord</w:t>
+      </w:r>
+      <w:proofErr w:type="spellEnd"/>
+      <w:r>
+        <w:rPr>
+          <w:lang w:val="en-US"/>
+        </w:rPr>
+        <w:t>::</w:t>
+      </w:r>
+      <w:proofErr w:type="gramEnd"/>
+      <w:r>
+        <w:rPr>
+          <w:lang w:val="en-US"/>
+        </w:rPr>
+        <w:t>attachment. This annotation is not compatible with multiple URL in the same attribute</w:t>
+      </w:r>
+      <w:r>
+        <w:rPr>
+          <w:lang w:val="en-US"/>
+        </w:rPr>
+        <w:t>.</w:t>
+      </w:r>
+    </w:p>
+    <w:p>
+      <w:pPr>
+        <w:pStyle w:val="Ttulo4"/>
+        <w:ind w:firstLine="708"/>
+      </w:pPr>
+      <w:proofErr w:type="spellStart"/>
+      <w:r>
+        <w:t>Report</w:t>
+      </w:r>
+      <w:proofErr w:type="spellEnd"/>
+    </w:p>
+    <w:p>
+      <w:pPr>
+        <w:pStyle w:val="Prrafodelista"/>
+        <w:numPr>
+          <w:ilvl w:val="0"/>
+          <w:numId w:val="14"/>
+        </w:numPr>
+        <w:rPr>
+          <w:lang w:val="en-US"/>
+        </w:rPr>
+      </w:pPr>
+      <w:r>
+        <w:rPr>
+          <w:lang w:val="en-US"/>
+        </w:rPr>
+        <w:t xml:space="preserve">@URL annotation has been deleted from </w:t>
+      </w:r>
+      <w:proofErr w:type="gramStart"/>
+      <w:r>
+        <w:rPr>
+          <w:lang w:val="en-US"/>
+        </w:rPr>
+        <w:t>Report::</w:t>
+      </w:r>
+      <w:proofErr w:type="gramEnd"/>
+      <w:r>
+        <w:rPr>
+          <w:lang w:val="en-US"/>
+        </w:rPr>
+        <w:t>attachments. This annotation is not compatible with multiple URL in the same attribute</w:t>
+      </w:r>
+      <w:r>
+        <w:rPr>
+          <w:lang w:val="en-US"/>
+        </w:rPr>
+        <w:t>.</w:t>
+      </w:r>
+    </w:p>
+    <w:p>
+      <w:pPr>
+        <w:pStyle w:val="Ttulo4"/>
+        <w:ind w:firstLine="708"/>
+      </w:pPr>
+      <w:proofErr w:type="spellStart"/>
+      <w:r>
+        <w:t>Sponsorship</w:t>
+      </w:r>
+      <w:proofErr w:type="spellEnd"/>
+    </w:p>
+    <w:p>
+      <w:pPr>
+        <w:pStyle w:val="Prrafodelista"/>
+        <w:numPr>
+          <w:ilvl w:val="0"/>
+          <w:numId w:val="14"/>
+        </w:numPr>
+        <w:rPr>
+          <w:lang w:val="en-US"/>
+        </w:rPr>
+      </w:pPr>
+      <w:r>
+        <w:rPr>
+          <w:lang w:val="en-US"/>
+        </w:rPr>
         <w:t xml:space="preserve">The credit card relation on </w:t>
       </w:r>
       <w:r>
@@ -231,7 +451,13 @@
         </w:rPr>
       </w:pPr>
     </w:p>
-    <w:p/>
+    <w:p>
+      <w:pPr>
+        <w:rPr>
+          <w:lang w:val="en-US"/>
+        </w:rPr>
+      </w:pPr>
+    </w:p>
     <w:p>
       <w:pPr>
         <w:pStyle w:val="Ttulo1"/>
@@ -288,20 +514,14 @@
         <w:rPr>
           <w:lang w:val="en-US"/>
         </w:rPr>
-        <w:t xml:space="preserve">Added annotation </w:t>
-      </w:r>
+        <w:t>Added annotation @</w:t>
+      </w:r>
+      <w:proofErr w:type="spellStart"/>
       <w:proofErr w:type="gramStart"/>
       <w:r>
         <w:rPr>
           <w:lang w:val="en-US"/>
         </w:rPr>
-        <w:t>@</w:t>
-      </w:r>
-      <w:proofErr w:type="spellStart"/>
-      <w:r>
-        <w:rPr>
-          <w:lang w:val="en-US"/>
-        </w:rPr>
         <w:t>DateTimeFormat</w:t>
       </w:r>
       <w:proofErr w:type="spellEnd"/>
@@ -316,21 +536,7 @@
         <w:rPr>
           <w:lang w:val="en-US"/>
         </w:rPr>
-        <w:t>pattern = "</w:t>
-      </w:r>
-      <w:proofErr w:type="spellStart"/>
-      <w:r>
-        <w:rPr>
-          <w:lang w:val="en-US"/>
-        </w:rPr>
-        <w:t>dd</w:t>
-      </w:r>
-      <w:proofErr w:type="spellEnd"/>
-      <w:r>
-        <w:rPr>
-          <w:lang w:val="en-US"/>
-        </w:rPr>
-        <w:t>/MM/</w:t>
+        <w:t>pattern = "dd/MM/</w:t>
       </w:r>
       <w:proofErr w:type="spellStart"/>
       <w:r>
@@ -457,6 +663,7 @@
       </w:pPr>
       <w:proofErr w:type="spellStart"/>
       <w:r>
+        <w:lastRenderedPageBreak/>
         <w:t>Complaint</w:t>
       </w:r>
       <w:proofErr w:type="spellEnd"/>
@@ -476,20 +683,14 @@
         <w:rPr>
           <w:lang w:val="en-US"/>
         </w:rPr>
-        <w:t xml:space="preserve">Added annotation </w:t>
-      </w:r>
+        <w:t>Added annotation @</w:t>
+      </w:r>
+      <w:proofErr w:type="spellStart"/>
       <w:proofErr w:type="gramStart"/>
       <w:r>
         <w:rPr>
           <w:lang w:val="en-US"/>
         </w:rPr>
-        <w:t>@</w:t>
-      </w:r>
-      <w:proofErr w:type="spellStart"/>
-      <w:r>
-        <w:rPr>
-          <w:lang w:val="en-US"/>
-        </w:rPr>
         <w:t>DateTimeFormat</w:t>
       </w:r>
       <w:proofErr w:type="spellEnd"/>
@@ -504,21 +705,7 @@
         <w:rPr>
           <w:lang w:val="en-US"/>
         </w:rPr>
-        <w:t>pattern = "</w:t>
-      </w:r>
-      <w:proofErr w:type="spellStart"/>
-      <w:r>
-        <w:rPr>
-          <w:lang w:val="en-US"/>
-        </w:rPr>
-        <w:t>dd</w:t>
-      </w:r>
-      <w:proofErr w:type="spellEnd"/>
-      <w:r>
-        <w:rPr>
-          <w:lang w:val="en-US"/>
-        </w:rPr>
-        <w:t>/MM/</w:t>
+        <w:t>pattern = "dd/MM/</w:t>
       </w:r>
       <w:proofErr w:type="spellStart"/>
       <w:r>
@@ -578,8 +765,13 @@
       </w:r>
       <w:proofErr w:type="spellEnd"/>
       <w:r>
-        <w:t xml:space="preserve"> Record</w:t>
-      </w:r>
+        <w:t xml:space="preserve"> </w:t>
+      </w:r>
+      <w:proofErr w:type="spellStart"/>
+      <w:r>
+        <w:t>Record</w:t>
+      </w:r>
+      <w:proofErr w:type="spellEnd"/>
     </w:p>
     <w:p>
       <w:pPr>
@@ -596,20 +788,14 @@
         <w:rPr>
           <w:lang w:val="en-US"/>
         </w:rPr>
-        <w:t xml:space="preserve">Added annotation </w:t>
-      </w:r>
+        <w:t>Added annotation @</w:t>
+      </w:r>
+      <w:proofErr w:type="spellStart"/>
       <w:proofErr w:type="gramStart"/>
       <w:r>
         <w:rPr>
           <w:lang w:val="en-US"/>
         </w:rPr>
-        <w:t>@</w:t>
-      </w:r>
-      <w:proofErr w:type="spellStart"/>
-      <w:r>
-        <w:rPr>
-          <w:lang w:val="en-US"/>
-        </w:rPr>
         <w:t>DateTimeFormat</w:t>
       </w:r>
       <w:proofErr w:type="spellEnd"/>
@@ -624,21 +810,7 @@
         <w:rPr>
           <w:lang w:val="en-US"/>
         </w:rPr>
-        <w:t>pattern = "</w:t>
-      </w:r>
-      <w:proofErr w:type="spellStart"/>
-      <w:r>
-        <w:rPr>
-          <w:lang w:val="en-US"/>
-        </w:rPr>
-        <w:t>dd</w:t>
-      </w:r>
-      <w:proofErr w:type="spellEnd"/>
-      <w:r>
-        <w:rPr>
-          <w:lang w:val="en-US"/>
-        </w:rPr>
-        <w:t>/MM/</w:t>
+        <w:t>pattern = "dd/MM/</w:t>
       </w:r>
       <w:proofErr w:type="spellStart"/>
       <w:r>
@@ -698,20 +870,14 @@
         <w:rPr>
           <w:lang w:val="en-US"/>
         </w:rPr>
-        <w:t xml:space="preserve">Added annotation </w:t>
-      </w:r>
+        <w:t>Added annotation @</w:t>
+      </w:r>
+      <w:proofErr w:type="spellStart"/>
       <w:proofErr w:type="gramStart"/>
       <w:r>
         <w:rPr>
           <w:lang w:val="en-US"/>
         </w:rPr>
-        <w:t>@</w:t>
-      </w:r>
-      <w:proofErr w:type="spellStart"/>
-      <w:r>
-        <w:rPr>
-          <w:lang w:val="en-US"/>
-        </w:rPr>
         <w:t>DateTimeFormat</w:t>
       </w:r>
       <w:proofErr w:type="spellEnd"/>
@@ -726,21 +892,7 @@
         <w:rPr>
           <w:lang w:val="en-US"/>
         </w:rPr>
-        <w:t>pattern = "</w:t>
-      </w:r>
-      <w:proofErr w:type="spellStart"/>
-      <w:r>
-        <w:rPr>
-          <w:lang w:val="en-US"/>
-        </w:rPr>
-        <w:t>dd</w:t>
-      </w:r>
-      <w:proofErr w:type="spellEnd"/>
-      <w:r>
-        <w:rPr>
-          <w:lang w:val="en-US"/>
-        </w:rPr>
-        <w:t>/MM/</w:t>
+        <w:t>pattern = "dd/MM/</w:t>
       </w:r>
       <w:proofErr w:type="spellStart"/>
       <w:r>
@@ -783,6 +935,52 @@
           <w:lang w:val="en-US"/>
         </w:rPr>
         <w:t xml:space="preserve"> getter.</w:t>
+      </w:r>
+    </w:p>
+    <w:p>
+      <w:pPr>
+        <w:pStyle w:val="Prrafodelista"/>
+        <w:numPr>
+          <w:ilvl w:val="0"/>
+          <w:numId w:val="14"/>
+        </w:numPr>
+        <w:rPr>
+          <w:lang w:val="en-US"/>
+        </w:rPr>
+      </w:pPr>
+      <w:r>
+        <w:rPr>
+          <w:lang w:val="en-US"/>
+        </w:rPr>
+        <w:t xml:space="preserve">@URL annotation has been deleted from </w:t>
+      </w:r>
+      <w:proofErr w:type="spellStart"/>
+      <w:proofErr w:type="gramStart"/>
+      <w:r>
+        <w:rPr>
+          <w:lang w:val="en-US"/>
+        </w:rPr>
+        <w:t>EducationRecord</w:t>
+      </w:r>
+      <w:proofErr w:type="spellEnd"/>
+      <w:r>
+        <w:rPr>
+          <w:lang w:val="en-US"/>
+        </w:rPr>
+        <w:t>::</w:t>
+      </w:r>
+      <w:proofErr w:type="gramEnd"/>
+      <w:r>
+        <w:rPr>
+          <w:lang w:val="en-US"/>
+        </w:rPr>
+        <w:t>attachment. This annotation is not compatible with multiple URL in the same attribute</w:t>
+      </w:r>
+      <w:r>
+        <w:rPr>
+          <w:lang w:val="en-US"/>
+        </w:rPr>
+        <w:t>.</w:t>
       </w:r>
     </w:p>
     <w:p>
@@ -811,20 +1009,14 @@
         <w:rPr>
           <w:lang w:val="en-US"/>
         </w:rPr>
-        <w:t xml:space="preserve">Added annotation </w:t>
-      </w:r>
+        <w:t>Added annotation @</w:t>
+      </w:r>
+      <w:proofErr w:type="spellStart"/>
       <w:proofErr w:type="gramStart"/>
       <w:r>
         <w:rPr>
           <w:lang w:val="en-US"/>
         </w:rPr>
-        <w:t>@</w:t>
-      </w:r>
-      <w:proofErr w:type="spellStart"/>
-      <w:r>
-        <w:rPr>
-          <w:lang w:val="en-US"/>
-        </w:rPr>
         <w:t>DateTimeFormat</w:t>
       </w:r>
       <w:proofErr w:type="spellEnd"/>
@@ -839,21 +1031,7 @@
         <w:rPr>
           <w:lang w:val="en-US"/>
         </w:rPr>
-        <w:t>pattern = "</w:t>
-      </w:r>
-      <w:proofErr w:type="spellStart"/>
-      <w:r>
-        <w:rPr>
-          <w:lang w:val="en-US"/>
-        </w:rPr>
-        <w:t>dd</w:t>
-      </w:r>
-      <w:proofErr w:type="spellEnd"/>
-      <w:r>
-        <w:rPr>
-          <w:lang w:val="en-US"/>
-        </w:rPr>
-        <w:t>/MM/</w:t>
+        <w:t>pattern = "dd/MM/</w:t>
       </w:r>
       <w:proofErr w:type="spellStart"/>
       <w:r>
@@ -890,7 +1068,6 @@
         <w:ind w:firstLine="708"/>
       </w:pPr>
       <w:r>
-        <w:lastRenderedPageBreak/>
         <w:t>Finder</w:t>
       </w:r>
     </w:p>
@@ -909,20 +1086,14 @@
         <w:rPr>
           <w:lang w:val="en-US"/>
         </w:rPr>
-        <w:t xml:space="preserve">Added annotation </w:t>
-      </w:r>
+        <w:t>Added annotation @</w:t>
+      </w:r>
+      <w:proofErr w:type="spellStart"/>
       <w:proofErr w:type="gramStart"/>
       <w:r>
         <w:rPr>
           <w:lang w:val="en-US"/>
         </w:rPr>
-        <w:t>@</w:t>
-      </w:r>
-      <w:proofErr w:type="spellStart"/>
-      <w:r>
-        <w:rPr>
-          <w:lang w:val="en-US"/>
-        </w:rPr>
         <w:t>DateTimeFormat</w:t>
       </w:r>
       <w:proofErr w:type="spellEnd"/>
@@ -937,21 +1108,7 @@
         <w:rPr>
           <w:lang w:val="en-US"/>
         </w:rPr>
-        <w:t>pattern = "</w:t>
-      </w:r>
-      <w:proofErr w:type="spellStart"/>
-      <w:r>
-        <w:rPr>
-          <w:lang w:val="en-US"/>
-        </w:rPr>
-        <w:t>dd</w:t>
-      </w:r>
-      <w:proofErr w:type="spellEnd"/>
-      <w:r>
-        <w:rPr>
-          <w:lang w:val="en-US"/>
-        </w:rPr>
-        <w:t>/MM/</w:t>
+        <w:t>pattern = "dd/MM/</w:t>
       </w:r>
       <w:proofErr w:type="spellStart"/>
       <w:r>
@@ -997,20 +1154,14 @@
         <w:rPr>
           <w:lang w:val="en-US"/>
         </w:rPr>
-        <w:t xml:space="preserve">Added annotation </w:t>
-      </w:r>
+        <w:t>Added annotation @</w:t>
+      </w:r>
+      <w:proofErr w:type="spellStart"/>
       <w:proofErr w:type="gramStart"/>
       <w:r>
         <w:rPr>
           <w:lang w:val="en-US"/>
         </w:rPr>
-        <w:t>@</w:t>
-      </w:r>
-      <w:proofErr w:type="spellStart"/>
-      <w:r>
-        <w:rPr>
-          <w:lang w:val="en-US"/>
-        </w:rPr>
         <w:t>DateTimeFormat</w:t>
       </w:r>
       <w:proofErr w:type="spellEnd"/>
@@ -1025,21 +1176,7 @@
         <w:rPr>
           <w:lang w:val="en-US"/>
         </w:rPr>
-        <w:t>pattern = "</w:t>
-      </w:r>
-      <w:proofErr w:type="spellStart"/>
-      <w:r>
-        <w:rPr>
-          <w:lang w:val="en-US"/>
-        </w:rPr>
-        <w:t>dd</w:t>
-      </w:r>
-      <w:proofErr w:type="spellEnd"/>
-      <w:r>
-        <w:rPr>
-          <w:lang w:val="en-US"/>
-        </w:rPr>
-        <w:t>/MM/</w:t>
+        <w:t>pattern = "dd/MM/</w:t>
       </w:r>
       <w:proofErr w:type="spellStart"/>
       <w:r>
@@ -1085,20 +1222,14 @@
         <w:rPr>
           <w:lang w:val="en-US"/>
         </w:rPr>
-        <w:t xml:space="preserve">Added annotation </w:t>
-      </w:r>
+        <w:t>Added annotation @</w:t>
+      </w:r>
+      <w:proofErr w:type="spellStart"/>
       <w:proofErr w:type="gramStart"/>
       <w:r>
         <w:rPr>
           <w:lang w:val="en-US"/>
         </w:rPr>
-        <w:t>@</w:t>
-      </w:r>
-      <w:proofErr w:type="spellStart"/>
-      <w:r>
-        <w:rPr>
-          <w:lang w:val="en-US"/>
-        </w:rPr>
         <w:t>DateTimeFormat</w:t>
       </w:r>
       <w:proofErr w:type="spellEnd"/>
@@ -1113,21 +1244,7 @@
         <w:rPr>
           <w:lang w:val="en-US"/>
         </w:rPr>
-        <w:t>pattern = "</w:t>
-      </w:r>
-      <w:proofErr w:type="spellStart"/>
-      <w:r>
-        <w:rPr>
-          <w:lang w:val="en-US"/>
-        </w:rPr>
-        <w:t>dd</w:t>
-      </w:r>
-      <w:proofErr w:type="spellEnd"/>
-      <w:r>
-        <w:rPr>
-          <w:lang w:val="en-US"/>
-        </w:rPr>
-        <w:t>/MM/</w:t>
+        <w:t>pattern = "dd/MM/</w:t>
       </w:r>
       <w:proofErr w:type="spellStart"/>
       <w:r>
@@ -1224,20 +1341,14 @@
         <w:rPr>
           <w:lang w:val="en-US"/>
         </w:rPr>
-        <w:t xml:space="preserve">Added annotation </w:t>
-      </w:r>
+        <w:t>Added annotation @</w:t>
+      </w:r>
+      <w:proofErr w:type="spellStart"/>
       <w:proofErr w:type="gramStart"/>
       <w:r>
         <w:rPr>
           <w:lang w:val="en-US"/>
         </w:rPr>
-        <w:t>@</w:t>
-      </w:r>
-      <w:proofErr w:type="spellStart"/>
-      <w:r>
-        <w:rPr>
-          <w:lang w:val="en-US"/>
-        </w:rPr>
         <w:t>DateTimeFormat</w:t>
       </w:r>
       <w:proofErr w:type="spellEnd"/>
@@ -1252,21 +1363,7 @@
         <w:rPr>
           <w:lang w:val="en-US"/>
         </w:rPr>
-        <w:t>pattern = "</w:t>
-      </w:r>
-      <w:proofErr w:type="spellStart"/>
-      <w:r>
-        <w:rPr>
-          <w:lang w:val="en-US"/>
-        </w:rPr>
-        <w:t>dd</w:t>
-      </w:r>
-      <w:proofErr w:type="spellEnd"/>
-      <w:r>
-        <w:rPr>
-          <w:lang w:val="en-US"/>
-        </w:rPr>
-        <w:t>/MM/</w:t>
+        <w:t>pattern = "dd/MM/</w:t>
       </w:r>
       <w:proofErr w:type="spellStart"/>
       <w:r>
@@ -1340,20 +1437,14 @@
         <w:rPr>
           <w:lang w:val="en-US"/>
         </w:rPr>
-        <w:t xml:space="preserve">Added annotation </w:t>
-      </w:r>
+        <w:t>Added annotation @</w:t>
+      </w:r>
+      <w:proofErr w:type="spellStart"/>
       <w:proofErr w:type="gramStart"/>
       <w:r>
         <w:rPr>
           <w:lang w:val="en-US"/>
         </w:rPr>
-        <w:t>@</w:t>
-      </w:r>
-      <w:proofErr w:type="spellStart"/>
-      <w:r>
-        <w:rPr>
-          <w:lang w:val="en-US"/>
-        </w:rPr>
         <w:t>DateTimeFormat</w:t>
       </w:r>
       <w:proofErr w:type="spellEnd"/>
@@ -1368,21 +1459,7 @@
         <w:rPr>
           <w:lang w:val="en-US"/>
         </w:rPr>
-        <w:t>pattern = "</w:t>
-      </w:r>
-      <w:proofErr w:type="spellStart"/>
-      <w:r>
-        <w:rPr>
-          <w:lang w:val="en-US"/>
-        </w:rPr>
-        <w:t>dd</w:t>
-      </w:r>
-      <w:proofErr w:type="spellEnd"/>
-      <w:r>
-        <w:rPr>
-          <w:lang w:val="en-US"/>
-        </w:rPr>
-        <w:t>/MM/</w:t>
+        <w:t>pattern = "dd/MM/</w:t>
       </w:r>
       <w:proofErr w:type="spellStart"/>
       <w:r>
@@ -1442,20 +1519,14 @@
         <w:rPr>
           <w:lang w:val="en-US"/>
         </w:rPr>
-        <w:t xml:space="preserve">Added annotation </w:t>
-      </w:r>
+        <w:t>Added annotation @</w:t>
+      </w:r>
+      <w:proofErr w:type="spellStart"/>
       <w:proofErr w:type="gramStart"/>
       <w:r>
         <w:rPr>
           <w:lang w:val="en-US"/>
         </w:rPr>
-        <w:t>@</w:t>
-      </w:r>
-      <w:proofErr w:type="spellStart"/>
-      <w:r>
-        <w:rPr>
-          <w:lang w:val="en-US"/>
-        </w:rPr>
         <w:t>DateTimeFormat</w:t>
       </w:r>
       <w:proofErr w:type="spellEnd"/>
@@ -1470,21 +1541,7 @@
         <w:rPr>
           <w:lang w:val="en-US"/>
         </w:rPr>
-        <w:t>pattern = "</w:t>
-      </w:r>
-      <w:proofErr w:type="spellStart"/>
-      <w:r>
-        <w:rPr>
-          <w:lang w:val="en-US"/>
-        </w:rPr>
-        <w:t>dd</w:t>
-      </w:r>
-      <w:proofErr w:type="spellEnd"/>
-      <w:r>
-        <w:rPr>
-          <w:lang w:val="en-US"/>
-        </w:rPr>
-        <w:t>/MM/</w:t>
+        <w:t>pattern = "dd/MM/</w:t>
       </w:r>
       <w:proofErr w:type="spellStart"/>
       <w:r>
@@ -1564,20 +1621,14 @@
         <w:rPr>
           <w:lang w:val="en-US"/>
         </w:rPr>
-        <w:t xml:space="preserve">Added annotation </w:t>
-      </w:r>
+        <w:t>Added annotation @</w:t>
+      </w:r>
+      <w:proofErr w:type="spellStart"/>
       <w:proofErr w:type="gramStart"/>
       <w:r>
         <w:rPr>
           <w:lang w:val="en-US"/>
         </w:rPr>
-        <w:t>@</w:t>
-      </w:r>
-      <w:proofErr w:type="spellStart"/>
-      <w:r>
-        <w:rPr>
-          <w:lang w:val="en-US"/>
-        </w:rPr>
         <w:t>DateTimeFormat</w:t>
       </w:r>
       <w:proofErr w:type="spellEnd"/>
@@ -1592,21 +1643,7 @@
         <w:rPr>
           <w:lang w:val="en-US"/>
         </w:rPr>
-        <w:t>pattern = "</w:t>
-      </w:r>
-      <w:proofErr w:type="spellStart"/>
-      <w:r>
-        <w:rPr>
-          <w:lang w:val="en-US"/>
-        </w:rPr>
-        <w:t>dd</w:t>
-      </w:r>
-      <w:proofErr w:type="spellEnd"/>
-      <w:r>
-        <w:rPr>
-          <w:lang w:val="en-US"/>
-        </w:rPr>
-        <w:t>/MM/</w:t>
+        <w:t>pattern = "dd/MM/</w:t>
       </w:r>
       <w:proofErr w:type="spellStart"/>
       <w:r>
@@ -1665,9 +1702,11 @@
         <w:pStyle w:val="Ttulo4"/>
         <w:ind w:firstLine="708"/>
       </w:pPr>
-      <w:r>
-        <w:t>Note</w:t>
-      </w:r>
+      <w:proofErr w:type="spellStart"/>
+      <w:r>
+        <w:t>MiscellaneousRecord</w:t>
+      </w:r>
+      <w:proofErr w:type="spellEnd"/>
     </w:p>
     <w:p>
       <w:pPr>
@@ -1684,98 +1723,31 @@
         <w:rPr>
           <w:lang w:val="en-US"/>
         </w:rPr>
-        <w:t xml:space="preserve">Added annotation </w:t>
-      </w:r>
-      <w:proofErr w:type="gramStart"/>
-      <w:r>
-        <w:rPr>
-          <w:lang w:val="en-US"/>
-        </w:rPr>
-        <w:t>@</w:t>
-      </w:r>
-      <w:proofErr w:type="spellStart"/>
-      <w:r>
-        <w:rPr>
-          <w:lang w:val="en-US"/>
-        </w:rPr>
-        <w:t>DateTimeFormat</w:t>
-      </w:r>
-      <w:proofErr w:type="spellEnd"/>
-      <w:r>
-        <w:rPr>
-          <w:lang w:val="en-US"/>
-        </w:rPr>
-        <w:t>(</w:t>
-      </w:r>
-      <w:proofErr w:type="gramEnd"/>
-      <w:r>
-        <w:rPr>
-          <w:lang w:val="en-US"/>
-        </w:rPr>
-        <w:t>pattern = "</w:t>
-      </w:r>
-      <w:proofErr w:type="spellStart"/>
-      <w:r>
-        <w:rPr>
-          <w:lang w:val="en-US"/>
-        </w:rPr>
-        <w:t>dd</w:t>
-      </w:r>
-      <w:proofErr w:type="spellEnd"/>
-      <w:r>
-        <w:rPr>
-          <w:lang w:val="en-US"/>
-        </w:rPr>
-        <w:t>/MM/</w:t>
-      </w:r>
-      <w:proofErr w:type="spellStart"/>
-      <w:r>
-        <w:rPr>
-          <w:lang w:val="en-US"/>
-        </w:rPr>
-        <w:t>yyyy</w:t>
-      </w:r>
-      <w:proofErr w:type="spellEnd"/>
-      <w:r>
-        <w:rPr>
-          <w:lang w:val="en-US"/>
-        </w:rPr>
-        <w:t xml:space="preserve"> </w:t>
-      </w:r>
-      <w:proofErr w:type="spellStart"/>
-      <w:r>
-        <w:rPr>
-          <w:lang w:val="en-US"/>
-        </w:rPr>
-        <w:t>HH:mm</w:t>
-      </w:r>
-      <w:proofErr w:type="spellEnd"/>
-      <w:r>
-        <w:rPr>
-          <w:lang w:val="en-US"/>
-        </w:rPr>
-        <w:t>") at Note::moment getter.</w:t>
-      </w:r>
-    </w:p>
-    <w:p>
-      <w:pPr>
-        <w:pStyle w:val="Prrafodelista"/>
-        <w:ind w:left="1428"/>
-        <w:rPr>
-          <w:lang w:val="en-US"/>
-        </w:rPr>
-      </w:pPr>
+        <w:t>@URL annotation has been deleted from MiscellaneousRecord::attachment</w:t>
+      </w:r>
+      <w:bookmarkStart w:id="0" w:name="_GoBack"/>
+      <w:bookmarkEnd w:id="0"/>
+      <w:r>
+        <w:rPr>
+          <w:lang w:val="en-US"/>
+        </w:rPr>
+        <w:t>. This annotation is not compatible with multiple URL in the same attribute</w:t>
+      </w:r>
+      <w:r>
+        <w:rPr>
+          <w:lang w:val="en-US"/>
+        </w:rPr>
+        <w:t>.</w:t>
+      </w:r>
     </w:p>
     <w:p>
       <w:pPr>
         <w:pStyle w:val="Ttulo4"/>
         <w:ind w:firstLine="708"/>
       </w:pPr>
-      <w:proofErr w:type="spellStart"/>
-      <w:r>
-        <w:t>Phase</w:t>
-      </w:r>
-      <w:proofErr w:type="spellEnd"/>
+      <w:r>
+        <w:t>Note</w:t>
+      </w:r>
     </w:p>
     <w:p>
       <w:pPr>
@@ -1792,20 +1764,14 @@
         <w:rPr>
           <w:lang w:val="en-US"/>
         </w:rPr>
-        <w:t xml:space="preserve">Added annotation </w:t>
-      </w:r>
+        <w:t>Added annotation @</w:t>
+      </w:r>
+      <w:proofErr w:type="spellStart"/>
       <w:proofErr w:type="gramStart"/>
       <w:r>
         <w:rPr>
           <w:lang w:val="en-US"/>
         </w:rPr>
-        <w:t>@</w:t>
-      </w:r>
-      <w:proofErr w:type="spellStart"/>
-      <w:r>
-        <w:rPr>
-          <w:lang w:val="en-US"/>
-        </w:rPr>
         <w:t>DateTimeFormat</w:t>
       </w:r>
       <w:proofErr w:type="spellEnd"/>
@@ -1820,21 +1786,7 @@
         <w:rPr>
           <w:lang w:val="en-US"/>
         </w:rPr>
-        <w:t>pattern = "</w:t>
-      </w:r>
-      <w:proofErr w:type="spellStart"/>
-      <w:r>
-        <w:rPr>
-          <w:lang w:val="en-US"/>
-        </w:rPr>
-        <w:t>dd</w:t>
-      </w:r>
-      <w:proofErr w:type="spellEnd"/>
-      <w:r>
-        <w:rPr>
-          <w:lang w:val="en-US"/>
-        </w:rPr>
-        <w:t>/MM/</w:t>
+        <w:t>pattern = "dd/MM/</w:t>
       </w:r>
       <w:proofErr w:type="spellStart"/>
       <w:r>
@@ -1862,40 +1814,29 @@
         <w:rPr>
           <w:lang w:val="en-US"/>
         </w:rPr>
-        <w:t xml:space="preserve">") at </w:t>
-      </w:r>
-      <w:r>
-        <w:rPr>
-          <w:lang w:val="en-US"/>
-        </w:rPr>
+        <w:t>") at Note::moment getter.</w:t>
+      </w:r>
+    </w:p>
+    <w:p>
+      <w:pPr>
+        <w:pStyle w:val="Prrafodelista"/>
+        <w:ind w:left="1428"/>
+        <w:rPr>
+          <w:lang w:val="en-US"/>
+        </w:rPr>
+      </w:pPr>
+    </w:p>
+    <w:p>
+      <w:pPr>
+        <w:pStyle w:val="Ttulo4"/>
+        <w:ind w:firstLine="708"/>
+      </w:pPr>
+      <w:proofErr w:type="spellStart"/>
+      <w:r>
+        <w:lastRenderedPageBreak/>
         <w:t>Phase</w:t>
       </w:r>
-      <w:r>
-        <w:rPr>
-          <w:lang w:val="en-US"/>
-        </w:rPr>
-        <w:t>::</w:t>
-      </w:r>
-      <w:proofErr w:type="spellStart"/>
-      <w:r>
-        <w:rPr>
-          <w:lang w:val="en-US"/>
-        </w:rPr>
-        <w:t>startM</w:t>
-      </w:r>
-      <w:r>
-        <w:rPr>
-          <w:lang w:val="en-US"/>
-        </w:rPr>
-        <w:t>oment</w:t>
-      </w:r>
-      <w:proofErr w:type="spellEnd"/>
-      <w:r>
-        <w:rPr>
-          <w:lang w:val="en-US"/>
-        </w:rPr>
-        <w:t xml:space="preserve"> getter.</w:t>
-      </w:r>
+      <w:proofErr w:type="spellEnd"/>
     </w:p>
     <w:p>
       <w:pPr>
@@ -1912,20 +1853,14 @@
         <w:rPr>
           <w:lang w:val="en-US"/>
         </w:rPr>
-        <w:t xml:space="preserve">Added annotation </w:t>
-      </w:r>
+        <w:t>Added annotation @</w:t>
+      </w:r>
+      <w:proofErr w:type="spellStart"/>
       <w:proofErr w:type="gramStart"/>
       <w:r>
         <w:rPr>
           <w:lang w:val="en-US"/>
         </w:rPr>
-        <w:t>@</w:t>
-      </w:r>
-      <w:proofErr w:type="spellStart"/>
-      <w:r>
-        <w:rPr>
-          <w:lang w:val="en-US"/>
-        </w:rPr>
         <w:t>DateTimeFormat</w:t>
       </w:r>
       <w:proofErr w:type="spellEnd"/>
@@ -1940,21 +1875,107 @@
         <w:rPr>
           <w:lang w:val="en-US"/>
         </w:rPr>
-        <w:t>pattern = "</w:t>
-      </w:r>
-      <w:proofErr w:type="spellStart"/>
-      <w:r>
-        <w:rPr>
-          <w:lang w:val="en-US"/>
-        </w:rPr>
-        <w:t>dd</w:t>
-      </w:r>
-      <w:proofErr w:type="spellEnd"/>
-      <w:r>
-        <w:rPr>
-          <w:lang w:val="en-US"/>
-        </w:rPr>
-        <w:t>/MM/</w:t>
+        <w:t>pattern = "dd/MM/</w:t>
+      </w:r>
+      <w:proofErr w:type="spellStart"/>
+      <w:r>
+        <w:rPr>
+          <w:lang w:val="en-US"/>
+        </w:rPr>
+        <w:t>yyyy</w:t>
+      </w:r>
+      <w:proofErr w:type="spellEnd"/>
+      <w:r>
+        <w:rPr>
+          <w:lang w:val="en-US"/>
+        </w:rPr>
+        <w:t xml:space="preserve"> </w:t>
+      </w:r>
+      <w:proofErr w:type="spellStart"/>
+      <w:r>
+        <w:rPr>
+          <w:lang w:val="en-US"/>
+        </w:rPr>
+        <w:t>HH:mm</w:t>
+      </w:r>
+      <w:proofErr w:type="spellEnd"/>
+      <w:r>
+        <w:rPr>
+          <w:lang w:val="en-US"/>
+        </w:rPr>
+        <w:t xml:space="preserve">") at </w:t>
+      </w:r>
+      <w:r>
+        <w:rPr>
+          <w:lang w:val="en-US"/>
+        </w:rPr>
+        <w:t>Phase</w:t>
+      </w:r>
+      <w:r>
+        <w:rPr>
+          <w:lang w:val="en-US"/>
+        </w:rPr>
+        <w:t>::</w:t>
+      </w:r>
+      <w:proofErr w:type="spellStart"/>
+      <w:r>
+        <w:rPr>
+          <w:lang w:val="en-US"/>
+        </w:rPr>
+        <w:t>startM</w:t>
+      </w:r>
+      <w:r>
+        <w:rPr>
+          <w:lang w:val="en-US"/>
+        </w:rPr>
+        <w:t>oment</w:t>
+      </w:r>
+      <w:proofErr w:type="spellEnd"/>
+      <w:r>
+        <w:rPr>
+          <w:lang w:val="en-US"/>
+        </w:rPr>
+        <w:t xml:space="preserve"> getter.</w:t>
+      </w:r>
+    </w:p>
+    <w:p>
+      <w:pPr>
+        <w:pStyle w:val="Prrafodelista"/>
+        <w:numPr>
+          <w:ilvl w:val="0"/>
+          <w:numId w:val="14"/>
+        </w:numPr>
+        <w:rPr>
+          <w:lang w:val="en-US"/>
+        </w:rPr>
+      </w:pPr>
+      <w:r>
+        <w:rPr>
+          <w:lang w:val="en-US"/>
+        </w:rPr>
+        <w:t>Added annotation @</w:t>
+      </w:r>
+      <w:proofErr w:type="spellStart"/>
+      <w:proofErr w:type="gramStart"/>
+      <w:r>
+        <w:rPr>
+          <w:lang w:val="en-US"/>
+        </w:rPr>
+        <w:t>DateTimeFormat</w:t>
+      </w:r>
+      <w:proofErr w:type="spellEnd"/>
+      <w:r>
+        <w:rPr>
+          <w:lang w:val="en-US"/>
+        </w:rPr>
+        <w:t>(</w:t>
+      </w:r>
+      <w:proofErr w:type="gramEnd"/>
+      <w:r>
+        <w:rPr>
+          <w:lang w:val="en-US"/>
+        </w:rPr>
+        <w:t>pattern = "dd/MM/</w:t>
       </w:r>
       <w:proofErr w:type="spellStart"/>
       <w:r>
@@ -2032,20 +2053,14 @@
         <w:rPr>
           <w:lang w:val="en-US"/>
         </w:rPr>
-        <w:t xml:space="preserve">Added annotation </w:t>
-      </w:r>
+        <w:t>Added annotation @</w:t>
+      </w:r>
+      <w:proofErr w:type="spellStart"/>
       <w:proofErr w:type="gramStart"/>
       <w:r>
         <w:rPr>
           <w:lang w:val="en-US"/>
         </w:rPr>
-        <w:t>@</w:t>
-      </w:r>
-      <w:proofErr w:type="spellStart"/>
-      <w:r>
-        <w:rPr>
-          <w:lang w:val="en-US"/>
-        </w:rPr>
         <w:t>DateTimeFormat</w:t>
       </w:r>
       <w:proofErr w:type="spellEnd"/>
@@ -2060,21 +2075,7 @@
         <w:rPr>
           <w:lang w:val="en-US"/>
         </w:rPr>
-        <w:t>pattern = "</w:t>
-      </w:r>
-      <w:proofErr w:type="spellStart"/>
-      <w:r>
-        <w:rPr>
-          <w:lang w:val="en-US"/>
-        </w:rPr>
-        <w:t>dd</w:t>
-      </w:r>
-      <w:proofErr w:type="spellEnd"/>
-      <w:r>
-        <w:rPr>
-          <w:lang w:val="en-US"/>
-        </w:rPr>
-        <w:t>/MM/</w:t>
+        <w:t>pattern = "dd/MM/</w:t>
       </w:r>
       <w:proofErr w:type="spellStart"/>
       <w:r>
@@ -2134,20 +2135,14 @@
         <w:rPr>
           <w:lang w:val="en-US"/>
         </w:rPr>
-        <w:t xml:space="preserve">Added annotation </w:t>
-      </w:r>
+        <w:t>Added annotation @</w:t>
+      </w:r>
+      <w:proofErr w:type="spellStart"/>
       <w:proofErr w:type="gramStart"/>
       <w:r>
         <w:rPr>
           <w:lang w:val="en-US"/>
         </w:rPr>
-        <w:t>@</w:t>
-      </w:r>
-      <w:proofErr w:type="spellStart"/>
-      <w:r>
-        <w:rPr>
-          <w:lang w:val="en-US"/>
-        </w:rPr>
         <w:t>DateTimeFormat</w:t>
       </w:r>
       <w:proofErr w:type="spellEnd"/>
@@ -2162,21 +2157,7 @@
         <w:rPr>
           <w:lang w:val="en-US"/>
         </w:rPr>
-        <w:t>pattern = "</w:t>
-      </w:r>
-      <w:proofErr w:type="spellStart"/>
-      <w:r>
-        <w:rPr>
-          <w:lang w:val="en-US"/>
-        </w:rPr>
-        <w:t>dd</w:t>
-      </w:r>
-      <w:proofErr w:type="spellEnd"/>
-      <w:r>
-        <w:rPr>
-          <w:lang w:val="en-US"/>
-        </w:rPr>
-        <w:t>/MM/</w:t>
+        <w:t>pattern = "dd/MM/</w:t>
       </w:r>
       <w:proofErr w:type="spellStart"/>
       <w:r>
@@ -2219,6 +2200,52 @@
           <w:lang w:val="en-US"/>
         </w:rPr>
         <w:t xml:space="preserve"> getter.</w:t>
+      </w:r>
+    </w:p>
+    <w:p>
+      <w:pPr>
+        <w:pStyle w:val="Prrafodelista"/>
+        <w:numPr>
+          <w:ilvl w:val="0"/>
+          <w:numId w:val="14"/>
+        </w:numPr>
+        <w:rPr>
+          <w:lang w:val="en-US"/>
+        </w:rPr>
+      </w:pPr>
+      <w:r>
+        <w:rPr>
+          <w:lang w:val="en-US"/>
+        </w:rPr>
+        <w:t xml:space="preserve">@URL annotation has been deleted from </w:t>
+      </w:r>
+      <w:proofErr w:type="spellStart"/>
+      <w:proofErr w:type="gramStart"/>
+      <w:r>
+        <w:rPr>
+          <w:lang w:val="en-US"/>
+        </w:rPr>
+        <w:t>ProfessionalRecord</w:t>
+      </w:r>
+      <w:proofErr w:type="spellEnd"/>
+      <w:r>
+        <w:rPr>
+          <w:lang w:val="en-US"/>
+        </w:rPr>
+        <w:t>::</w:t>
+      </w:r>
+      <w:proofErr w:type="gramEnd"/>
+      <w:r>
+        <w:rPr>
+          <w:lang w:val="en-US"/>
+        </w:rPr>
+        <w:t>attachment. This annotation is not compatible with multiple URL in the same attribute</w:t>
+      </w:r>
+      <w:r>
+        <w:rPr>
+          <w:lang w:val="en-US"/>
+        </w:rPr>
+        <w:t>.</w:t>
       </w:r>
     </w:p>
     <w:p>
@@ -2254,20 +2281,14 @@
         <w:rPr>
           <w:lang w:val="en-US"/>
         </w:rPr>
-        <w:t xml:space="preserve">Added annotation </w:t>
-      </w:r>
+        <w:t>Added annotation @</w:t>
+      </w:r>
+      <w:proofErr w:type="spellStart"/>
       <w:proofErr w:type="gramStart"/>
       <w:r>
         <w:rPr>
           <w:lang w:val="en-US"/>
         </w:rPr>
-        <w:t>@</w:t>
-      </w:r>
-      <w:proofErr w:type="spellStart"/>
-      <w:r>
-        <w:rPr>
-          <w:lang w:val="en-US"/>
-        </w:rPr>
         <w:t>DateTimeFormat</w:t>
       </w:r>
       <w:proofErr w:type="spellEnd"/>
@@ -2282,21 +2303,7 @@
         <w:rPr>
           <w:lang w:val="en-US"/>
         </w:rPr>
-        <w:t>pattern = "</w:t>
-      </w:r>
-      <w:proofErr w:type="spellStart"/>
-      <w:r>
-        <w:rPr>
-          <w:lang w:val="en-US"/>
-        </w:rPr>
-        <w:t>dd</w:t>
-      </w:r>
-      <w:proofErr w:type="spellEnd"/>
-      <w:r>
-        <w:rPr>
-          <w:lang w:val="en-US"/>
-        </w:rPr>
-        <w:t>/MM/</w:t>
+        <w:t>pattern = "dd/MM/</w:t>
       </w:r>
       <w:proofErr w:type="spellStart"/>
       <w:r>
@@ -2325,6 +2332,44 @@
           <w:lang w:val="en-US"/>
         </w:rPr>
         <w:t>") at Report::moment getter.</w:t>
+      </w:r>
+    </w:p>
+    <w:p>
+      <w:pPr>
+        <w:pStyle w:val="Prrafodelista"/>
+        <w:numPr>
+          <w:ilvl w:val="0"/>
+          <w:numId w:val="14"/>
+        </w:numPr>
+        <w:rPr>
+          <w:lang w:val="en-US"/>
+        </w:rPr>
+      </w:pPr>
+      <w:r>
+        <w:rPr>
+          <w:lang w:val="en-US"/>
+        </w:rPr>
+        <w:t xml:space="preserve">@URL annotation has been deleted from </w:t>
+      </w:r>
+      <w:proofErr w:type="gramStart"/>
+      <w:r>
+        <w:rPr>
+          <w:lang w:val="en-US"/>
+        </w:rPr>
+        <w:t>Report::</w:t>
+      </w:r>
+      <w:proofErr w:type="gramEnd"/>
+      <w:r>
+        <w:rPr>
+          <w:lang w:val="en-US"/>
+        </w:rPr>
+        <w:t>attachments. This annotation is not compatible with multiple URL in the same attribute</w:t>
+      </w:r>
+      <w:r>
+        <w:rPr>
+          <w:lang w:val="en-US"/>
+        </w:rPr>
+        <w:t>.</w:t>
       </w:r>
     </w:p>
     <w:p>
@@ -2399,7 +2444,6 @@
         <w:ind w:firstLine="708"/>
       </w:pPr>
       <w:r>
-        <w:lastRenderedPageBreak/>
         <w:t>Tutorial</w:t>
       </w:r>
     </w:p>
@@ -2418,20 +2462,14 @@
         <w:rPr>
           <w:lang w:val="en-US"/>
         </w:rPr>
-        <w:t xml:space="preserve">Added annotation </w:t>
-      </w:r>
+        <w:t>Added annotation @</w:t>
+      </w:r>
+      <w:proofErr w:type="spellStart"/>
       <w:proofErr w:type="gramStart"/>
       <w:r>
         <w:rPr>
           <w:lang w:val="en-US"/>
         </w:rPr>
-        <w:t>@</w:t>
-      </w:r>
-      <w:proofErr w:type="spellStart"/>
-      <w:r>
-        <w:rPr>
-          <w:lang w:val="en-US"/>
-        </w:rPr>
         <w:t>DateTimeFormat</w:t>
       </w:r>
       <w:proofErr w:type="spellEnd"/>
@@ -2446,21 +2484,7 @@
         <w:rPr>
           <w:lang w:val="en-US"/>
         </w:rPr>
-        <w:t>pattern = "</w:t>
-      </w:r>
-      <w:proofErr w:type="spellStart"/>
-      <w:r>
-        <w:rPr>
-          <w:lang w:val="en-US"/>
-        </w:rPr>
-        <w:t>dd</w:t>
-      </w:r>
-      <w:proofErr w:type="spellEnd"/>
-      <w:r>
-        <w:rPr>
-          <w:lang w:val="en-US"/>
-        </w:rPr>
-        <w:t>/MM/</w:t>
+        <w:t>pattern = "dd/MM/</w:t>
       </w:r>
       <w:proofErr w:type="spellStart"/>
       <w:r>
@@ -2763,6 +2787,7 @@
         <w:rPr>
           <w:lang w:val="en-US"/>
         </w:rPr>
+        <w:lastRenderedPageBreak/>
         <w:t>Complaint</w:t>
       </w:r>
       <w:r>
@@ -2985,18 +3010,14 @@
         <w:rPr>
           <w:lang w:val="en-GB"/>
         </w:rPr>
-        <w:t xml:space="preserve"> because there’s </w:t>
-      </w:r>
-      <w:proofErr w:type="spellStart"/>
-      <w:proofErr w:type="gramStart"/>
-      <w:r>
-        <w:rPr>
-          <w:lang w:val="en-GB"/>
-        </w:rPr>
-        <w:t>a</w:t>
-      </w:r>
-      <w:proofErr w:type="spellEnd"/>
-      <w:proofErr w:type="gramEnd"/>
+        <w:t xml:space="preserve"> because there’s a</w:t>
+      </w:r>
+      <w:r>
+        <w:rPr>
+          <w:lang w:val="en-GB"/>
+        </w:rPr>
+        <w:t>n</w:t>
+      </w:r>
       <w:r>
         <w:rPr>
           <w:lang w:val="en-GB"/>
@@ -3210,19 +3231,11 @@
         </w:rPr>
         <w:t xml:space="preserve"> </w:t>
       </w:r>
-      <w:proofErr w:type="spellStart"/>
-      <w:r>
-        <w:rPr>
-          <w:lang w:val="en-GB"/>
-        </w:rPr>
-        <w:t>pageable</w:t>
-      </w:r>
-      <w:proofErr w:type="spellEnd"/>
-      <w:r>
-        <w:rPr>
-          <w:lang w:val="en-GB"/>
-        </w:rPr>
-        <w:t>)</w:t>
+      <w:r>
+        <w:rPr>
+          <w:lang w:val="en-GB"/>
+        </w:rPr>
+        <w:t>pageable)</w:t>
       </w:r>
       <w:r>
         <w:rPr>
@@ -3587,7 +3600,6 @@
       </w:pPr>
       <w:proofErr w:type="spellStart"/>
       <w:r>
-        <w:lastRenderedPageBreak/>
         <w:t>PhaseRepository</w:t>
       </w:r>
       <w:proofErr w:type="spellEnd"/>
@@ -3645,7 +3657,6 @@
         <w:t xml:space="preserve">The methods </w:t>
       </w:r>
       <w:proofErr w:type="spellStart"/>
-      <w:proofErr w:type="gramStart"/>
       <w:r>
         <w:rPr>
           <w:lang w:val="en-GB"/>
@@ -3657,20 +3668,13 @@
         <w:rPr>
           <w:lang w:val="en-GB"/>
         </w:rPr>
-        <w:t>(</w:t>
-      </w:r>
-      <w:proofErr w:type="gramEnd"/>
-      <w:r>
-        <w:rPr>
-          <w:lang w:val="en-GB"/>
-        </w:rPr>
-        <w:t>id)</w:t>
-      </w:r>
-      <w:r>
-        <w:rPr>
-          <w:lang w:val="en-GB"/>
-        </w:rPr>
-        <w:t xml:space="preserve"> and  </w:t>
+        <w:t>(id)</w:t>
+      </w:r>
+      <w:r>
+        <w:rPr>
+          <w:lang w:val="en-GB"/>
+        </w:rPr>
+        <w:t xml:space="preserve"> and </w:t>
       </w:r>
       <w:proofErr w:type="spellStart"/>
       <w:r>
@@ -3977,21 +3981,7 @@
         <w:rPr>
           <w:lang w:val="en-GB"/>
         </w:rPr>
-        <w:t xml:space="preserve"> has been </w:t>
-      </w:r>
-      <w:proofErr w:type="spellStart"/>
-      <w:r>
-        <w:rPr>
-          <w:lang w:val="en-GB"/>
-        </w:rPr>
-        <w:t>refactorized</w:t>
-      </w:r>
-      <w:proofErr w:type="spellEnd"/>
-      <w:r>
-        <w:rPr>
-          <w:lang w:val="en-GB"/>
-        </w:rPr>
-        <w:t xml:space="preserve"> into </w:t>
+        <w:t xml:space="preserve"> has been refactorized into </w:t>
       </w:r>
       <w:proofErr w:type="spellStart"/>
       <w:r>
@@ -4185,6 +4175,7 @@
         <w:rPr>
           <w:lang w:val="en-GB"/>
         </w:rPr>
+        <w:lastRenderedPageBreak/>
         <w:t xml:space="preserve">The following line of </w:t>
       </w:r>
       <w:proofErr w:type="spellStart"/>
@@ -4676,6 +4667,7 @@
         </w:rPr>
       </w:pPr>
       <w:proofErr w:type="spellStart"/>
+      <w:proofErr w:type="gramStart"/>
       <w:r>
         <w:rPr>
           <w:lang w:val="en-GB"/>
@@ -4687,7 +4679,14 @@
         <w:rPr>
           <w:lang w:val="en-GB"/>
         </w:rPr>
-        <w:t xml:space="preserve">::delete, </w:t>
+        <w:t>::</w:t>
+      </w:r>
+      <w:proofErr w:type="gramEnd"/>
+      <w:r>
+        <w:rPr>
+          <w:lang w:val="en-GB"/>
+        </w:rPr>
+        <w:t xml:space="preserve">delete, </w:t>
       </w:r>
       <w:proofErr w:type="spellStart"/>
       <w:r>
@@ -4705,22 +4704,37 @@
       </w:r>
       <w:proofErr w:type="spellStart"/>
       <w:r>
+        <w:rPr>
+          <w:lang w:val="en-US"/>
+        </w:rPr>
         <w:t>removeApplicationToHandyWorker</w:t>
       </w:r>
       <w:proofErr w:type="spellEnd"/>
       <w:r>
+        <w:rPr>
+          <w:lang w:val="en-US"/>
+        </w:rPr>
         <w:t xml:space="preserve">, </w:t>
       </w:r>
       <w:proofErr w:type="spellStart"/>
       <w:r>
+        <w:rPr>
+          <w:lang w:val="en-US"/>
+        </w:rPr>
         <w:t>ApplicationService</w:t>
       </w:r>
       <w:proofErr w:type="spellEnd"/>
       <w:r>
+        <w:rPr>
+          <w:lang w:val="en-US"/>
+        </w:rPr>
         <w:t>::</w:t>
       </w:r>
       <w:proofErr w:type="spellStart"/>
       <w:r>
+        <w:rPr>
+          <w:lang w:val="en-US"/>
+        </w:rPr>
         <w:t>removeApplicationToFixUpTask</w:t>
       </w:r>
       <w:proofErr w:type="spellEnd"/>
@@ -4766,14 +4780,14 @@
         <w:rPr>
           <w:lang w:val="en-GB"/>
         </w:rPr>
-        <w:t>::create</w:t>
+        <w:t>::</w:t>
       </w:r>
       <w:proofErr w:type="gramEnd"/>
       <w:r>
         <w:rPr>
           <w:lang w:val="en-GB"/>
         </w:rPr>
-        <w:t xml:space="preserve"> has been refactoring so that method is more readable.</w:t>
+        <w:t>create has been refactoring so that method is more readable.</w:t>
       </w:r>
     </w:p>
     <w:p>
@@ -4791,7 +4805,6 @@
         <w:rPr>
           <w:lang w:val="en-GB"/>
         </w:rPr>
-        <w:lastRenderedPageBreak/>
         <w:t xml:space="preserve">The method </w:t>
       </w:r>
       <w:proofErr w:type="spellStart"/>
@@ -4899,18 +4912,12 @@
         <w:t>this.checkName</w:t>
       </w:r>
       <w:proofErr w:type="spellEnd"/>
-      <w:r>
-        <w:rPr>
-          <w:lang w:val="en-GB"/>
-        </w:rPr>
-        <w:t>(</w:t>
-      </w:r>
       <w:proofErr w:type="gramEnd"/>
       <w:r>
         <w:rPr>
           <w:lang w:val="en-GB"/>
         </w:rPr>
-        <w:t>box)</w:t>
+        <w:t>(box)</w:t>
       </w:r>
       <w:r>
         <w:rPr>
@@ -4980,21 +4987,7 @@
         <w:rPr>
           <w:lang w:val="en-GB"/>
         </w:rPr>
-        <w:t xml:space="preserve"> has been </w:t>
-      </w:r>
-      <w:proofErr w:type="spellStart"/>
-      <w:r>
-        <w:rPr>
-          <w:lang w:val="en-GB"/>
-        </w:rPr>
-        <w:t>refactorized</w:t>
-      </w:r>
-      <w:proofErr w:type="spellEnd"/>
-      <w:r>
-        <w:rPr>
-          <w:lang w:val="en-GB"/>
-        </w:rPr>
-        <w:t>. Now, it’s more readable.</w:t>
+        <w:t xml:space="preserve"> has been refactorized. Now, it’s more readable.</w:t>
       </w:r>
     </w:p>
     <w:p>
@@ -5194,19 +5187,7 @@
         <w:rPr>
           <w:lang w:val="en-US"/>
         </w:rPr>
-        <w:t xml:space="preserve"> has been </w:t>
-      </w:r>
-      <w:r>
-        <w:rPr>
-          <w:lang w:val="en-US"/>
-        </w:rPr>
-        <w:t>added</w:t>
-      </w:r>
-      <w:r>
-        <w:rPr>
-          <w:lang w:val="en-US"/>
-        </w:rPr>
-        <w:t>.</w:t>
+        <w:t xml:space="preserve"> has been added.</w:t>
       </w:r>
     </w:p>
     <w:p>
@@ -5381,6 +5362,7 @@
         <w:rPr>
           <w:lang w:val="en-GB"/>
         </w:rPr>
+        <w:lastRenderedPageBreak/>
         <w:t xml:space="preserve">Delete </w:t>
       </w:r>
       <w:proofErr w:type="spellStart"/>
@@ -5690,6 +5672,7 @@
         <w:t xml:space="preserve">In </w:t>
       </w:r>
       <w:proofErr w:type="spellStart"/>
+      <w:proofErr w:type="gramStart"/>
       <w:r>
         <w:rPr>
           <w:lang w:val="en-GB"/>
@@ -5701,21 +5684,14 @@
         <w:rPr>
           <w:lang w:val="en-GB"/>
         </w:rPr>
-        <w:t xml:space="preserve">::save we take out the line that save the education record in the repository of </w:t>
-      </w:r>
-      <w:proofErr w:type="gramStart"/>
-      <w:r>
-        <w:rPr>
-          <w:lang w:val="en-GB"/>
-        </w:rPr>
-        <w:t>the if</w:t>
+        <w:t>::</w:t>
       </w:r>
       <w:proofErr w:type="gramEnd"/>
       <w:r>
         <w:rPr>
           <w:lang w:val="en-GB"/>
         </w:rPr>
-        <w:t xml:space="preserve"> because it’s repeated in if condition and else condition.</w:t>
+        <w:t>save we take out the line that save the education record in the repository of the if because it’s repeated in if condition and else condition.</w:t>
       </w:r>
     </w:p>
     <w:p>
@@ -5848,10 +5824,10 @@
         <w:rPr>
           <w:lang w:val="en-GB"/>
         </w:rPr>
-        <w:lastRenderedPageBreak/>
         <w:t xml:space="preserve">In </w:t>
       </w:r>
       <w:proofErr w:type="spellStart"/>
+      <w:proofErr w:type="gramStart"/>
       <w:r>
         <w:rPr>
           <w:lang w:val="en-GB"/>
@@ -5863,21 +5839,14 @@
         <w:rPr>
           <w:lang w:val="en-GB"/>
         </w:rPr>
-        <w:t xml:space="preserve">::save we take out the line that save the endorser record in the repository of </w:t>
-      </w:r>
-      <w:proofErr w:type="gramStart"/>
-      <w:r>
-        <w:rPr>
-          <w:lang w:val="en-GB"/>
-        </w:rPr>
-        <w:t>the if</w:t>
+        <w:t>::</w:t>
       </w:r>
       <w:proofErr w:type="gramEnd"/>
       <w:r>
         <w:rPr>
           <w:lang w:val="en-GB"/>
         </w:rPr>
-        <w:t xml:space="preserve"> because it’s repeated in if condition and else condition.</w:t>
+        <w:t>save we take out the line that save the endorser record in the repository of the if because it’s repeated in if condition and else condition.</w:t>
       </w:r>
     </w:p>
     <w:p>
@@ -6270,8 +6239,6 @@
         </w:rPr>
         <w:t xml:space="preserve"> has been added.</w:t>
       </w:r>
-      <w:bookmarkStart w:id="0" w:name="_GoBack"/>
-      <w:bookmarkEnd w:id="0"/>
     </w:p>
     <w:p>
       <w:pPr>
@@ -6407,6 +6374,7 @@
       </w:pPr>
       <w:proofErr w:type="spellStart"/>
       <w:r>
+        <w:lastRenderedPageBreak/>
         <w:t>MessageService</w:t>
       </w:r>
       <w:proofErr w:type="spellEnd"/>
@@ -6435,14 +6403,14 @@
         <w:rPr>
           <w:lang w:val="en-GB"/>
         </w:rPr>
-        <w:t>::create</w:t>
+        <w:t>::</w:t>
       </w:r>
       <w:proofErr w:type="gramEnd"/>
       <w:r>
         <w:rPr>
           <w:lang w:val="en-GB"/>
         </w:rPr>
-        <w:t xml:space="preserve"> has been refactoring so that method is more readable.</w:t>
+        <w:t>create has been refactoring so that method is more readable.</w:t>
       </w:r>
     </w:p>
     <w:p>
@@ -6558,6 +6526,7 @@
         <w:t xml:space="preserve">In </w:t>
       </w:r>
       <w:proofErr w:type="spellStart"/>
+      <w:proofErr w:type="gramStart"/>
       <w:r>
         <w:rPr>
           <w:lang w:val="en-GB"/>
@@ -6569,21 +6538,14 @@
         <w:rPr>
           <w:lang w:val="en-GB"/>
         </w:rPr>
-        <w:t xml:space="preserve">::save we take out the line that save the miscellaneous record in the repository of </w:t>
-      </w:r>
-      <w:proofErr w:type="gramStart"/>
-      <w:r>
-        <w:rPr>
-          <w:lang w:val="en-GB"/>
-        </w:rPr>
-        <w:t>the if</w:t>
+        <w:t>::</w:t>
       </w:r>
       <w:proofErr w:type="gramEnd"/>
       <w:r>
         <w:rPr>
           <w:lang w:val="en-GB"/>
         </w:rPr>
-        <w:t xml:space="preserve"> because it’s repeated in if condition and else condition.</w:t>
+        <w:t>save we take out the line that save the miscellaneous record in the repository of the if because it’s repeated in if condition and else condition.</w:t>
       </w:r>
     </w:p>
     <w:p>
@@ -6604,6 +6566,7 @@
         <w:t xml:space="preserve">In </w:t>
       </w:r>
       <w:proofErr w:type="spellStart"/>
+      <w:proofErr w:type="gramStart"/>
       <w:r>
         <w:rPr>
           <w:lang w:val="en-GB"/>
@@ -6615,21 +6578,14 @@
         <w:rPr>
           <w:lang w:val="en-GB"/>
         </w:rPr>
-        <w:t xml:space="preserve">::delete we delete </w:t>
-      </w:r>
-      <w:proofErr w:type="gramStart"/>
-      <w:r>
-        <w:rPr>
-          <w:lang w:val="en-GB"/>
-        </w:rPr>
-        <w:t>an assert</w:t>
+        <w:t>::</w:t>
       </w:r>
       <w:proofErr w:type="gramEnd"/>
       <w:r>
         <w:rPr>
           <w:lang w:val="en-GB"/>
         </w:rPr>
-        <w:t xml:space="preserve"> that checks the miscellaneous record we want to delete exist in the repository because there’s another one to check the id of this miscellaneous record is not equal to 0.</w:t>
+        <w:t>delete we delete an assert that checks the miscellaneous record we want to delete exist in the repository because there’s another one to check the id of this miscellaneous record is not equal to 0.</w:t>
       </w:r>
     </w:p>
     <w:p>
@@ -6711,6 +6667,7 @@
         <w:t xml:space="preserve">In </w:t>
       </w:r>
       <w:proofErr w:type="spellStart"/>
+      <w:proofErr w:type="gramStart"/>
       <w:r>
         <w:rPr>
           <w:lang w:val="en-GB"/>
@@ -6722,21 +6679,14 @@
         <w:rPr>
           <w:lang w:val="en-GB"/>
         </w:rPr>
-        <w:t xml:space="preserve">::save we take out the line that save the personal record in the repository of </w:t>
-      </w:r>
-      <w:proofErr w:type="gramStart"/>
-      <w:r>
-        <w:rPr>
-          <w:lang w:val="en-GB"/>
-        </w:rPr>
-        <w:t>the if</w:t>
+        <w:t>::</w:t>
       </w:r>
       <w:proofErr w:type="gramEnd"/>
       <w:r>
         <w:rPr>
           <w:lang w:val="en-GB"/>
         </w:rPr>
-        <w:t xml:space="preserve"> because it’s repeated in if condition and else condition.</w:t>
+        <w:t>save we take out the line that save the personal record in the repository of the if because it’s repeated in if condition and else condition.</w:t>
       </w:r>
     </w:p>
     <w:p>
@@ -6753,7 +6703,6 @@
       </w:pPr>
       <w:proofErr w:type="spellStart"/>
       <w:r>
-        <w:lastRenderedPageBreak/>
         <w:t>PhaseService</w:t>
       </w:r>
       <w:proofErr w:type="spellEnd"/>
@@ -6843,6 +6792,7 @@
         <w:t xml:space="preserve">In </w:t>
       </w:r>
       <w:proofErr w:type="spellStart"/>
+      <w:proofErr w:type="gramStart"/>
       <w:r>
         <w:rPr>
           <w:lang w:val="en-US"/>
@@ -6854,21 +6804,14 @@
         <w:rPr>
           <w:lang w:val="en-GB"/>
         </w:rPr>
-        <w:t xml:space="preserve">::save we take out the line that save the professional record in the repository of </w:t>
-      </w:r>
-      <w:proofErr w:type="gramStart"/>
-      <w:r>
-        <w:rPr>
-          <w:lang w:val="en-GB"/>
-        </w:rPr>
-        <w:t>the if</w:t>
+        <w:t>::</w:t>
       </w:r>
       <w:proofErr w:type="gramEnd"/>
       <w:r>
         <w:rPr>
           <w:lang w:val="en-GB"/>
         </w:rPr>
-        <w:t xml:space="preserve"> because it’s repeated in if condition and else condition.</w:t>
+        <w:t>save we take out the line that save the professional record in the repository of the if because it’s repeated in if condition and else condition.</w:t>
       </w:r>
     </w:p>
     <w:p>
@@ -6889,6 +6832,7 @@
         <w:t xml:space="preserve">In </w:t>
       </w:r>
       <w:proofErr w:type="spellStart"/>
+      <w:proofErr w:type="gramStart"/>
       <w:r>
         <w:rPr>
           <w:lang w:val="en-GB"/>
@@ -6900,21 +6844,14 @@
         <w:rPr>
           <w:lang w:val="en-GB"/>
         </w:rPr>
-        <w:t xml:space="preserve">::delete we delete </w:t>
-      </w:r>
-      <w:proofErr w:type="gramStart"/>
-      <w:r>
-        <w:rPr>
-          <w:lang w:val="en-GB"/>
-        </w:rPr>
-        <w:t>an assert</w:t>
+        <w:t>::</w:t>
       </w:r>
       <w:proofErr w:type="gramEnd"/>
       <w:r>
         <w:rPr>
           <w:lang w:val="en-GB"/>
         </w:rPr>
-        <w:t xml:space="preserve"> that checks the professional record we want to delete exist in the repository because there’s another one to check the id of this professional record is not equal to 0.</w:t>
+        <w:t>delete we delete an assert that checks the professional record we want to delete exist in the repository because there’s another one to check the id of this professional record is not equal to 0.</w:t>
       </w:r>
     </w:p>
     <w:p>
@@ -7159,6 +7096,7 @@
       </w:pPr>
       <w:proofErr w:type="spellStart"/>
       <w:r>
+        <w:lastRenderedPageBreak/>
         <w:t>SponsorService</w:t>
       </w:r>
       <w:proofErr w:type="spellEnd"/>
@@ -7766,7 +7704,6 @@
         <w:rPr>
           <w:lang w:val="en-GB"/>
         </w:rPr>
-        <w:lastRenderedPageBreak/>
         <w:t xml:space="preserve">The method </w:t>
       </w:r>
       <w:proofErr w:type="spellStart"/>
@@ -7804,6 +7741,7 @@
         <w:t xml:space="preserve"> has been created. It helps to refactoring. It is invoked in several services: </w:t>
       </w:r>
       <w:proofErr w:type="spellStart"/>
+      <w:proofErr w:type="gramStart"/>
       <w:r>
         <w:rPr>
           <w:lang w:val="en-GB"/>
@@ -7815,21 +7753,14 @@
         <w:rPr>
           <w:lang w:val="en-GB"/>
         </w:rPr>
-        <w:t>,:</w:t>
-      </w:r>
-      <w:proofErr w:type="gramStart"/>
-      <w:r>
-        <w:rPr>
-          <w:lang w:val="en-GB"/>
-        </w:rPr>
-        <w:t>:save</w:t>
+        <w:t>,::</w:t>
       </w:r>
       <w:proofErr w:type="gramEnd"/>
       <w:r>
         <w:rPr>
           <w:lang w:val="en-GB"/>
         </w:rPr>
-        <w:t xml:space="preserve"> </w:t>
+        <w:t xml:space="preserve">save </w:t>
       </w:r>
       <w:proofErr w:type="spellStart"/>
       <w:r>
@@ -8251,7 +8182,7 @@
 </file>
 
 <file path=word/numbering.xml><?xml version="1.0" encoding="utf-8"?>
-<w:numbering xmlns:wpc="http://schemas.microsoft.com/office/word/2010/wordprocessingCanvas" xmlns:mc="http://schemas.openxmlformats.org/markup-compatibility/2006" xmlns:o="urn:schemas-microsoft-com:office:office" xmlns:r="http://schemas.openxmlformats.org/officeDocument/2006/relationships" xmlns:m="http://schemas.openxmlformats.org/officeDocument/2006/math" xmlns:v="urn:schemas-microsoft-com:vml" xmlns:wp14="http://schemas.microsoft.com/office/word/2010/wordprocessingDrawing" xmlns:wp="http://schemas.openxmlformats.org/drawingml/2006/wordprocessingDrawing" xmlns:w10="urn:schemas-microsoft-com:office:word" xmlns:w="http://schemas.openxmlformats.org/wordprocessingml/2006/main" xmlns:w14="http://schemas.microsoft.com/office/word/2010/wordml" xmlns:w15="http://schemas.microsoft.com/office/word/2012/wordml" xmlns:wpg="http://schemas.microsoft.com/office/word/2010/wordprocessingGroup" xmlns:wpi="http://schemas.microsoft.com/office/word/2010/wordprocessingInk" xmlns:wne="http://schemas.microsoft.com/office/word/2006/wordml" xmlns:wps="http://schemas.microsoft.com/office/word/2010/wordprocessingShape" mc:Ignorable="w14 w15 wp14">
+<w:numbering xmlns:wpc="http://schemas.microsoft.com/office/word/2010/wordprocessingCanvas" xmlns:cx="http://schemas.microsoft.com/office/drawing/2014/chartex" xmlns:cx1="http://schemas.microsoft.com/office/drawing/2015/9/8/chartex" xmlns:cx2="http://schemas.microsoft.com/office/drawing/2015/10/21/chartex" xmlns:cx3="http://schemas.microsoft.com/office/drawing/2016/5/9/chartex" xmlns:cx4="http://schemas.microsoft.com/office/drawing/2016/5/10/chartex" xmlns:cx5="http://schemas.microsoft.com/office/drawing/2016/5/11/chartex" xmlns:cx6="http://schemas.microsoft.com/office/drawing/2016/5/12/chartex" xmlns:cx7="http://schemas.microsoft.com/office/drawing/2016/5/13/chartex" xmlns:cx8="http://schemas.microsoft.com/office/drawing/2016/5/14/chartex" xmlns:mc="http://schemas.openxmlformats.org/markup-compatibility/2006" xmlns:aink="http://schemas.microsoft.com/office/drawing/2016/ink" xmlns:am3d="http://schemas.microsoft.com/office/drawing/2017/model3d" xmlns:o="urn:schemas-microsoft-com:office:office" xmlns:r="http://schemas.openxmlformats.org/officeDocument/2006/relationships" xmlns:m="http://schemas.openxmlformats.org/officeDocument/2006/math" xmlns:v="urn:schemas-microsoft-com:vml" xmlns:wp14="http://schemas.microsoft.com/office/word/2010/wordprocessingDrawing" xmlns:wp="http://schemas.openxmlformats.org/drawingml/2006/wordprocessingDrawing" xmlns:w10="urn:schemas-microsoft-com:office:word" xmlns:w="http://schemas.openxmlformats.org/wordprocessingml/2006/main" xmlns:w14="http://schemas.microsoft.com/office/word/2010/wordml" xmlns:w15="http://schemas.microsoft.com/office/word/2012/wordml" xmlns:w16cid="http://schemas.microsoft.com/office/word/2016/wordml/cid" xmlns:w16se="http://schemas.microsoft.com/office/word/2015/wordml/symex" xmlns:wpg="http://schemas.microsoft.com/office/word/2010/wordprocessingGroup" xmlns:wpi="http://schemas.microsoft.com/office/word/2010/wordprocessingInk" xmlns:wne="http://schemas.microsoft.com/office/word/2006/wordml" xmlns:wps="http://schemas.microsoft.com/office/word/2010/wordprocessingShape" mc:Ignorable="w14 w15 w16se w16cid wp14">
   <w:abstractNum w:abstractNumId="0" w15:restartNumberingAfterBreak="0">
     <w:nsid w:val="04B77F94"/>
     <w:multiLevelType w:val="hybridMultilevel"/>
@@ -9853,7 +9784,7 @@
 </file>
 
 <file path=word/styles.xml><?xml version="1.0" encoding="utf-8"?>
-<w:styles xmlns:mc="http://schemas.openxmlformats.org/markup-compatibility/2006" xmlns:r="http://schemas.openxmlformats.org/officeDocument/2006/relationships" xmlns:w="http://schemas.openxmlformats.org/wordprocessingml/2006/main" xmlns:w14="http://schemas.microsoft.com/office/word/2010/wordml" xmlns:w15="http://schemas.microsoft.com/office/word/2012/wordml" mc:Ignorable="w14 w15">
+<w:styles xmlns:mc="http://schemas.openxmlformats.org/markup-compatibility/2006" xmlns:r="http://schemas.openxmlformats.org/officeDocument/2006/relationships" xmlns:w="http://schemas.openxmlformats.org/wordprocessingml/2006/main" xmlns:w14="http://schemas.microsoft.com/office/word/2010/wordml" xmlns:w15="http://schemas.microsoft.com/office/word/2012/wordml" xmlns:w16cid="http://schemas.microsoft.com/office/word/2016/wordml/cid" xmlns:w16se="http://schemas.microsoft.com/office/word/2015/wordml/symex" mc:Ignorable="w14 w15 w16se w16cid">
   <w:docDefaults>
     <w:rPrDefault>
       <w:rPr>
@@ -9869,7 +9800,7 @@
       </w:pPr>
     </w:pPrDefault>
   </w:docDefaults>
-  <w:latentStyles w:defLockedState="0" w:defUIPriority="99" w:defSemiHidden="0" w:defUnhideWhenUsed="0" w:defQFormat="0" w:count="371">
+  <w:latentStyles w:defLockedState="0" w:defUIPriority="99" w:defSemiHidden="0" w:defUnhideWhenUsed="0" w:defQFormat="0" w:count="375">
     <w:lsdException w:name="Normal" w:uiPriority="0" w:qFormat="1"/>
     <w:lsdException w:name="heading 1" w:uiPriority="9" w:qFormat="1"/>
     <w:lsdException w:name="heading 2" w:semiHidden="1" w:uiPriority="9" w:unhideWhenUsed="1" w:qFormat="1"/>
@@ -9975,7 +9906,6 @@
     <w:lsdException w:name="HTML Sample" w:semiHidden="1" w:unhideWhenUsed="1"/>
     <w:lsdException w:name="HTML Typewriter" w:semiHidden="1" w:unhideWhenUsed="1"/>
     <w:lsdException w:name="HTML Variable" w:semiHidden="1" w:unhideWhenUsed="1"/>
-    <w:lsdException w:name="Normal Table" w:semiHidden="1" w:unhideWhenUsed="1"/>
     <w:lsdException w:name="annotation subject" w:semiHidden="1" w:unhideWhenUsed="1"/>
     <w:lsdException w:name="No List" w:semiHidden="1" w:unhideWhenUsed="1"/>
     <w:lsdException w:name="Outline List 1" w:semiHidden="1" w:unhideWhenUsed="1"/>
@@ -10019,10 +9949,8 @@
     <w:lsdException w:name="Table Elegant" w:semiHidden="1" w:unhideWhenUsed="1"/>
     <w:lsdException w:name="Table Professional" w:semiHidden="1" w:unhideWhenUsed="1"/>
     <w:lsdException w:name="Table Subtle 1" w:semiHidden="1" w:unhideWhenUsed="1"/>
-    <w:lsdException w:name="Table Subtle 2" w:semiHidden="1" w:unhideWhenUsed="1"/>
     <w:lsdException w:name="Table Web 1" w:semiHidden="1" w:unhideWhenUsed="1"/>
     <w:lsdException w:name="Table Web 2" w:semiHidden="1" w:unhideWhenUsed="1"/>
-    <w:lsdException w:name="Table Web 3" w:semiHidden="1" w:unhideWhenUsed="1"/>
     <w:lsdException w:name="Balloon Text" w:semiHidden="1" w:unhideWhenUsed="1"/>
     <w:lsdException w:name="Table Grid" w:uiPriority="39"/>
     <w:lsdException w:name="Table Theme" w:semiHidden="1" w:unhideWhenUsed="1"/>
@@ -10241,6 +10169,10 @@
     <w:lsdException w:name="List Table 5 Dark Accent 6" w:uiPriority="50"/>
     <w:lsdException w:name="List Table 6 Colorful Accent 6" w:uiPriority="51"/>
     <w:lsdException w:name="List Table 7 Colorful Accent 6" w:uiPriority="52"/>
+    <w:lsdException w:name="Mention" w:semiHidden="1" w:unhideWhenUsed="1"/>
+    <w:lsdException w:name="Smart Hyperlink" w:semiHidden="1" w:unhideWhenUsed="1"/>
+    <w:lsdException w:name="Hashtag" w:semiHidden="1" w:unhideWhenUsed="1"/>
+    <w:lsdException w:name="Unresolved Mention" w:semiHidden="1" w:unhideWhenUsed="1"/>
   </w:latentStyles>
   <w:style w:type="paragraph" w:default="1" w:styleId="Normal">
     <w:name w:val="Normal"/>
@@ -10360,11 +10292,11 @@
     <w:semiHidden/>
     <w:unhideWhenUsed/>
   </w:style>
-  <w:style w:type="paragraph" w:styleId="Puesto">
+  <w:style w:type="paragraph" w:styleId="Ttulo">
     <w:name w:val="Title"/>
     <w:basedOn w:val="Normal"/>
     <w:next w:val="Normal"/>
-    <w:link w:val="PuestoCar"/>
+    <w:link w:val="TtuloCar"/>
     <w:uiPriority w:val="10"/>
     <w:qFormat/>
     <w:rsid w:val="005A62B7"/>
@@ -10380,10 +10312,10 @@
       <w:szCs w:val="56"/>
     </w:rPr>
   </w:style>
-  <w:style w:type="character" w:customStyle="1" w:styleId="PuestoCar">
-    <w:name w:val="Puesto Car"/>
+  <w:style w:type="character" w:customStyle="1" w:styleId="TtuloCar">
+    <w:name w:val="Título Car"/>
     <w:basedOn w:val="Fuentedeprrafopredeter"/>
-    <w:link w:val="Puesto"/>
+    <w:link w:val="Ttulo"/>
     <w:uiPriority w:val="10"/>
     <w:rsid w:val="005A62B7"/>
     <w:rPr>
@@ -10810,7 +10742,7 @@
 </file>
 
 <file path=customXml/itemProps1.xml><?xml version="1.0" encoding="utf-8"?>
-<ds:datastoreItem xmlns:ds="http://schemas.openxmlformats.org/officeDocument/2006/customXml" ds:itemID="{EB05B475-88D7-405F-88DF-47ACD9A0812D}">
+<ds:datastoreItem xmlns:ds="http://schemas.openxmlformats.org/officeDocument/2006/customXml" ds:itemID="{86090C41-04AC-4BC0-9ABA-F6090BBD1467}">
   <ds:schemaRefs>
     <ds:schemaRef ds:uri="http://schemas.openxmlformats.org/officeDocument/2006/bibliography"/>
   </ds:schemaRefs>

</xml_diff>